<commit_message>
INTRO changed field of science INTRO added link to algorythms
</commit_message>
<xml_diff>
--- a/Docs/Russian/MainText.docx
+++ b/Docs/Russian/MainText.docx
@@ -16,19 +16,21 @@
           <w:tab w:val="left" w:pos="5760"/>
         </w:tabs>
         <w:rPr>
+          <w:rFonts w:ascii="Calibri" w:hAnsi="Calibri"/>
           <w:b/>
           <w:bCs/>
-          <w:sz w:val="28"/>
-          <w:szCs w:val="28"/>
+          <w:sz w:val="20"/>
+          <w:szCs w:val="20"/>
           <w:lang w:val="ru-RU"/>
         </w:rPr>
       </w:pPr>
       <w:r>
         <w:rPr>
+          <w:rFonts w:ascii="Calibri" w:hAnsi="Calibri"/>
           <w:b/>
           <w:bCs/>
-          <w:sz w:val="28"/>
-          <w:szCs w:val="28"/>
+          <w:sz w:val="20"/>
+          <w:szCs w:val="20"/>
           <w:lang w:val="ru-RU"/>
         </w:rPr>
         <w:t>Разработка программного модуля для нахождения тройных взаимодействий в биологических сетях с учётом временных задержек</w:t>
@@ -48,6 +50,7 @@
           <w:tab w:val="left" w:pos="5760"/>
         </w:tabs>
         <w:rPr>
+          <w:rFonts w:ascii="Calibri" w:hAnsi="Calibri"/>
           <w:b/>
           <w:bCs/>
           <w:sz w:val="20"/>
@@ -62,16 +65,16 @@
         <w:rPr>
           <w:b/>
           <w:bCs/>
-          <w:sz w:val="24"/>
-          <w:szCs w:val="24"/>
+          <w:sz w:val="20"/>
+          <w:szCs w:val="20"/>
         </w:rPr>
       </w:pPr>
       <w:r>
         <w:rPr>
           <w:b/>
           <w:bCs/>
-          <w:sz w:val="24"/>
-          <w:szCs w:val="24"/>
+          <w:sz w:val="20"/>
+          <w:szCs w:val="20"/>
         </w:rPr>
         <w:t>Введение</w:t>
       </w:r>
@@ -90,6 +93,7 @@
           <w:tab w:val="left" w:pos="5760"/>
         </w:tabs>
         <w:rPr>
+          <w:rFonts w:ascii="Calibri" w:hAnsi="Calibri"/>
           <w:b/>
           <w:bCs/>
           <w:sz w:val="20"/>
@@ -100,30 +104,400 @@
     </w:p>
     <w:p>
       <w:pPr>
-        <w:pStyle w:val="Body"/>
-        <w:rPr>
-          <w:sz w:val="20"/>
-          <w:szCs w:val="20"/>
+        <w:pStyle w:val="HeaderFooter"/>
+        <w:tabs>
+          <w:tab w:val="left" w:pos="720"/>
+          <w:tab w:val="left" w:pos="1440"/>
+          <w:tab w:val="left" w:pos="2160"/>
+          <w:tab w:val="left" w:pos="2880"/>
+          <w:tab w:val="left" w:pos="3600"/>
+          <w:tab w:val="left" w:pos="4320"/>
+          <w:tab w:val="left" w:pos="5040"/>
+          <w:tab w:val="left" w:pos="5760"/>
+        </w:tabs>
+        <w:rPr>
+          <w:rFonts w:ascii="Calibri" w:hAnsi="Calibri"/>
+          <w:sz w:val="20"/>
+          <w:szCs w:val="20"/>
+          <w:lang w:val="ru-RU"/>
         </w:rPr>
       </w:pPr>
-      <w:bookmarkStart w:id="0" w:name="_GoBack"/>
-      <w:bookmarkEnd w:id="0"/>
-      <w:r>
-        <w:rPr>
-          <w:sz w:val="20"/>
-          <w:szCs w:val="20"/>
-        </w:rPr>
-        <w:t xml:space="preserve">Анализ неструктурированной информации берет своё начало в 1958 году в работе </w:t>
-      </w:r>
-      <w:r>
-        <w:rPr>
-          <w:sz w:val="20"/>
-          <w:szCs w:val="20"/>
+      <w:r>
+        <w:rPr>
+          <w:rFonts w:ascii="Calibri" w:hAnsi="Calibri"/>
+          <w:bCs/>
+          <w:sz w:val="20"/>
+          <w:szCs w:val="20"/>
+          <w:lang w:val="ru-RU"/>
+        </w:rPr>
+        <w:tab/>
+      </w:r>
+      <w:r>
+        <w:rPr>
+          <w:rFonts w:ascii="Calibri" w:hAnsi="Calibri"/>
+          <w:bCs/>
+          <w:sz w:val="20"/>
+          <w:szCs w:val="20"/>
+          <w:lang w:val="ru-RU"/>
+        </w:rPr>
+        <w:t>Анализ взаимодействи</w:t>
+      </w:r>
+      <w:r>
+        <w:rPr>
+          <w:rFonts w:ascii="Calibri" w:hAnsi="Calibri"/>
+          <w:bCs/>
+          <w:sz w:val="20"/>
+          <w:szCs w:val="20"/>
+          <w:lang w:val="ru-RU"/>
+        </w:rPr>
+        <w:t xml:space="preserve">я генов берет свое начало в 19 веке в работе </w:t>
+      </w:r>
+      <w:sdt>
+        <w:sdtPr>
+          <w:rPr>
+            <w:rFonts w:ascii="Calibri" w:hAnsi="Calibri"/>
+            <w:bCs/>
+            <w:sz w:val="20"/>
+            <w:szCs w:val="20"/>
+            <w:lang w:val="ru-RU"/>
+          </w:rPr>
+          <w:id w:val="-1518541652"/>
+          <w:citation/>
+        </w:sdtPr>
+        <w:sdtContent>
+          <w:r>
+            <w:rPr>
+              <w:rFonts w:ascii="Calibri" w:hAnsi="Calibri"/>
+              <w:bCs/>
+              <w:sz w:val="20"/>
+              <w:szCs w:val="20"/>
+              <w:lang w:val="ru-RU"/>
+            </w:rPr>
+            <w:fldChar w:fldCharType="begin"/>
+          </w:r>
+          <w:r>
+            <w:rPr>
+              <w:rFonts w:ascii="Calibri" w:hAnsi="Calibri"/>
+              <w:bCs/>
+              <w:sz w:val="20"/>
+              <w:szCs w:val="20"/>
+              <w:lang w:val="ru-RU"/>
+            </w:rPr>
+            <w:instrText xml:space="preserve"> </w:instrText>
+          </w:r>
+          <w:r>
+            <w:rPr>
+              <w:rFonts w:ascii="Calibri" w:hAnsi="Calibri"/>
+              <w:bCs/>
+              <w:sz w:val="20"/>
+              <w:szCs w:val="20"/>
+              <w:lang w:val="en-US"/>
+            </w:rPr>
+            <w:instrText>CITATION</w:instrText>
+          </w:r>
+          <w:r>
+            <w:rPr>
+              <w:rFonts w:ascii="Calibri" w:hAnsi="Calibri"/>
+              <w:bCs/>
+              <w:sz w:val="20"/>
+              <w:szCs w:val="20"/>
+              <w:lang w:val="ru-RU"/>
+            </w:rPr>
+            <w:instrText xml:space="preserve"> 1 \</w:instrText>
+          </w:r>
+          <w:r>
+            <w:rPr>
+              <w:rFonts w:ascii="Calibri" w:hAnsi="Calibri"/>
+              <w:bCs/>
+              <w:sz w:val="20"/>
+              <w:szCs w:val="20"/>
+              <w:lang w:val="en-US"/>
+            </w:rPr>
+            <w:instrText>l</w:instrText>
+          </w:r>
+          <w:r>
+            <w:rPr>
+              <w:rFonts w:ascii="Calibri" w:hAnsi="Calibri"/>
+              <w:bCs/>
+              <w:sz w:val="20"/>
+              <w:szCs w:val="20"/>
+              <w:lang w:val="ru-RU"/>
+            </w:rPr>
+            <w:instrText xml:space="preserve"> 1033 </w:instrText>
+          </w:r>
+          <w:r>
+            <w:rPr>
+              <w:rFonts w:ascii="Calibri" w:hAnsi="Calibri"/>
+              <w:bCs/>
+              <w:sz w:val="20"/>
+              <w:szCs w:val="20"/>
+              <w:lang w:val="ru-RU"/>
+            </w:rPr>
+            <w:fldChar w:fldCharType="separate"/>
+          </w:r>
+          <w:r>
+            <w:rPr>
+              <w:rFonts w:ascii="Calibri" w:hAnsi="Calibri"/>
+              <w:noProof/>
+              <w:sz w:val="20"/>
+              <w:szCs w:val="20"/>
+              <w:lang w:val="ru-RU"/>
+            </w:rPr>
+            <w:t>[1]</w:t>
+          </w:r>
+          <w:r>
+            <w:rPr>
+              <w:rFonts w:ascii="Calibri" w:hAnsi="Calibri"/>
+              <w:bCs/>
+              <w:sz w:val="20"/>
+              <w:szCs w:val="20"/>
+              <w:lang w:val="ru-RU"/>
+            </w:rPr>
+            <w:fldChar w:fldCharType="end"/>
+          </w:r>
+        </w:sdtContent>
+      </w:sdt>
+      <w:r>
+        <w:rPr>
+          <w:rFonts w:ascii="Calibri" w:hAnsi="Calibri"/>
+          <w:bCs/>
+          <w:sz w:val="20"/>
+          <w:szCs w:val="20"/>
+          <w:lang w:val="ru-RU"/>
+        </w:rPr>
+        <w:t xml:space="preserve">. Однако только в конце 20 – начале 21 века развитие экспериментальных подходов и алгоритмов выявления генных взаимодействий </w:t>
+      </w:r>
+      <w:r>
+        <w:rPr>
+          <w:rFonts w:ascii="Calibri" w:hAnsi="Calibri"/>
+          <w:sz w:val="20"/>
+          <w:szCs w:val="20"/>
+          <w:lang w:val="ru-RU"/>
+        </w:rPr>
+        <w:t>позволило восполнить исследовательский интерес, в таких работах как [</w:t>
+      </w:r>
+      <w:r>
+        <w:rPr>
+          <w:rFonts w:ascii="Calibri" w:hAnsi="Calibri"/>
+          <w:sz w:val="20"/>
+          <w:szCs w:val="20"/>
+          <w:lang w:val="en-US"/>
+        </w:rPr>
+        <w:t>REFERENCE</w:t>
+      </w:r>
+      <w:r>
+        <w:rPr>
+          <w:rFonts w:ascii="Calibri" w:hAnsi="Calibri"/>
+          <w:sz w:val="20"/>
+          <w:szCs w:val="20"/>
+          <w:lang w:val="ru-RU"/>
+        </w:rPr>
+        <w:t>]</w:t>
+      </w:r>
+      <w:r>
+        <w:rPr>
+          <w:rFonts w:ascii="Calibri" w:hAnsi="Calibri"/>
+          <w:sz w:val="20"/>
+          <w:szCs w:val="20"/>
+          <w:lang w:val="ru-RU"/>
+        </w:rPr>
+        <w:t xml:space="preserve">. </w:t>
+      </w:r>
+      <w:r>
+        <w:rPr>
+          <w:rFonts w:ascii="Calibri" w:hAnsi="Calibri"/>
+          <w:sz w:val="20"/>
+          <w:szCs w:val="20"/>
+          <w:lang w:val="ru-RU"/>
+        </w:rPr>
+        <w:t xml:space="preserve">Данная область позволяет найти взаимосвязь между биологическими процессами, протекающими в организме, с болезнями, как, например, в работе </w:t>
+      </w:r>
+      <w:sdt>
+        <w:sdtPr>
+          <w:rPr>
+            <w:rFonts w:ascii="Calibri" w:hAnsi="Calibri"/>
+            <w:sz w:val="20"/>
+            <w:szCs w:val="20"/>
+            <w:lang w:val="ru-RU"/>
+          </w:rPr>
+          <w:id w:val="1057293853"/>
+          <w:citation/>
+        </w:sdtPr>
+        <w:sdtContent>
+          <w:r>
+            <w:rPr>
+              <w:rFonts w:ascii="Calibri" w:hAnsi="Calibri"/>
+              <w:sz w:val="20"/>
+              <w:szCs w:val="20"/>
+              <w:lang w:val="ru-RU"/>
+            </w:rPr>
+            <w:fldChar w:fldCharType="begin"/>
+          </w:r>
+          <w:r>
+            <w:rPr>
+              <w:rFonts w:ascii="Calibri" w:hAnsi="Calibri"/>
+              <w:sz w:val="20"/>
+              <w:szCs w:val="20"/>
+              <w:lang w:val="ru-RU"/>
+            </w:rPr>
+            <w:instrText xml:space="preserve">CITATION Sar12 \l 1033 </w:instrText>
+          </w:r>
+          <w:r>
+            <w:rPr>
+              <w:rFonts w:ascii="Calibri" w:hAnsi="Calibri"/>
+              <w:sz w:val="20"/>
+              <w:szCs w:val="20"/>
+              <w:lang w:val="ru-RU"/>
+            </w:rPr>
+            <w:fldChar w:fldCharType="separate"/>
+          </w:r>
+          <w:r>
+            <w:rPr>
+              <w:rFonts w:ascii="Calibri" w:hAnsi="Calibri"/>
+              <w:noProof/>
+              <w:sz w:val="20"/>
+              <w:szCs w:val="20"/>
+              <w:lang w:val="ru-RU"/>
+            </w:rPr>
+            <w:t>[2]</w:t>
+          </w:r>
+          <w:r>
+            <w:rPr>
+              <w:rFonts w:ascii="Calibri" w:hAnsi="Calibri"/>
+              <w:sz w:val="20"/>
+              <w:szCs w:val="20"/>
+              <w:lang w:val="ru-RU"/>
+            </w:rPr>
+            <w:fldChar w:fldCharType="end"/>
+          </w:r>
+        </w:sdtContent>
+      </w:sdt>
+      <w:r>
+        <w:rPr>
+          <w:rFonts w:ascii="Calibri" w:hAnsi="Calibri"/>
+          <w:sz w:val="20"/>
+          <w:szCs w:val="20"/>
+          <w:lang w:val="ru-RU"/>
+        </w:rPr>
+        <w:t>, в которой нашли взаимодействующие гены, ответсвенные за развитие шизофрении.</w:t>
+      </w:r>
+      <w:r>
+        <w:rPr>
+          <w:rFonts w:ascii="Calibri" w:hAnsi="Calibri"/>
+          <w:sz w:val="20"/>
+          <w:szCs w:val="20"/>
+          <w:lang w:val="ru-RU"/>
+        </w:rPr>
+        <w:t xml:space="preserve"> </w:t>
+      </w:r>
+    </w:p>
+    <w:p>
+      <w:pPr>
+        <w:pStyle w:val="HeaderFooter"/>
+        <w:tabs>
+          <w:tab w:val="left" w:pos="720"/>
+          <w:tab w:val="left" w:pos="1440"/>
+          <w:tab w:val="left" w:pos="2160"/>
+          <w:tab w:val="left" w:pos="2880"/>
+          <w:tab w:val="left" w:pos="3600"/>
+          <w:tab w:val="left" w:pos="4320"/>
+          <w:tab w:val="left" w:pos="5040"/>
+          <w:tab w:val="left" w:pos="5760"/>
+        </w:tabs>
+        <w:rPr>
+          <w:rFonts w:ascii="Calibri" w:hAnsi="Calibri"/>
+          <w:sz w:val="20"/>
+          <w:szCs w:val="20"/>
+          <w:lang w:val="ru-RU"/>
+        </w:rPr>
+      </w:pPr>
+    </w:p>
+    <w:p>
+      <w:pPr>
+        <w:pStyle w:val="HeaderFooter"/>
+        <w:tabs>
+          <w:tab w:val="left" w:pos="720"/>
+          <w:tab w:val="left" w:pos="1440"/>
+          <w:tab w:val="left" w:pos="2160"/>
+          <w:tab w:val="left" w:pos="2880"/>
+          <w:tab w:val="left" w:pos="3600"/>
+          <w:tab w:val="left" w:pos="4320"/>
+          <w:tab w:val="left" w:pos="5040"/>
+          <w:tab w:val="left" w:pos="5760"/>
+        </w:tabs>
+        <w:rPr>
+          <w:rFonts w:ascii="Calibri" w:hAnsi="Calibri"/>
+          <w:sz w:val="20"/>
+          <w:szCs w:val="20"/>
+          <w:lang w:val="ru-RU"/>
+        </w:rPr>
+      </w:pPr>
+      <w:r>
+        <w:rPr>
+          <w:rFonts w:ascii="Calibri" w:hAnsi="Calibri"/>
+          <w:sz w:val="20"/>
+          <w:szCs w:val="20"/>
+          <w:lang w:val="ru-RU"/>
+        </w:rPr>
+        <w:tab/>
+      </w:r>
+      <w:r>
+        <w:rPr>
+          <w:rFonts w:ascii="Calibri" w:hAnsi="Calibri"/>
+          <w:sz w:val="20"/>
+          <w:szCs w:val="20"/>
+          <w:lang w:val="ru-RU"/>
+        </w:rPr>
+        <w:t>Набор взаимодействующих генов удобно визуально представлять в виде сети, в которой узлами являются гены, а взаимодействия обозначаются направленными отрезками. Таки</w:t>
+      </w:r>
+      <w:r>
+        <w:rPr>
+          <w:rFonts w:ascii="Calibri" w:hAnsi="Calibri"/>
+          <w:sz w:val="20"/>
+          <w:szCs w:val="20"/>
+          <w:lang w:val="ru-RU"/>
+        </w:rPr>
+        <w:t xml:space="preserve">е сети называют генными сетями. Задача выявления структуры генной сети является </w:t>
+      </w:r>
+      <w:r>
+        <w:rPr>
+          <w:rFonts w:ascii="Calibri" w:hAnsi="Calibri"/>
+          <w:sz w:val="20"/>
+          <w:szCs w:val="20"/>
+          <w:lang w:val="ru-RU"/>
+        </w:rPr>
+        <w:t>одной из задач данной области</w:t>
+      </w:r>
+      <w:r>
+        <w:rPr>
+          <w:rFonts w:ascii="Calibri" w:hAnsi="Calibri"/>
+          <w:sz w:val="20"/>
+          <w:szCs w:val="20"/>
+          <w:lang w:val="ru-RU"/>
+        </w:rPr>
+        <w:t>.</w:t>
+      </w:r>
+      <w:r>
+        <w:rPr>
+          <w:rFonts w:ascii="Calibri" w:hAnsi="Calibri"/>
+          <w:sz w:val="20"/>
+          <w:szCs w:val="20"/>
+          <w:lang w:val="ru-RU"/>
+        </w:rPr>
+        <w:t xml:space="preserve"> Структура может быть восстановлена экспертом, при условии наличия экспериментальных данных о парном взаимодействии всех генов. Данный подход является неоптимальным с точки зрения трудозатрат, не может быть применен к большим системам (объемом 100 и более элементов), а также не учитывает одновременные взаимодействия трех и более элементов, что проявляется в реальных биологических системах </w:t>
+      </w:r>
+      <w:r>
+        <w:rPr>
+          <w:rFonts w:ascii="Calibri" w:hAnsi="Calibri"/>
+          <w:sz w:val="20"/>
+          <w:szCs w:val="20"/>
+          <w:lang w:val="ru-RU"/>
         </w:rPr>
         <w:t>[</w:t>
       </w:r>
       <w:r>
         <w:rPr>
+          <w:rFonts w:ascii="Calibri" w:hAnsi="Calibri"/>
           <w:sz w:val="20"/>
           <w:szCs w:val="20"/>
           <w:lang w:val="en-US"/>
@@ -132,27 +506,34 @@
       </w:r>
       <w:r>
         <w:rPr>
-          <w:sz w:val="20"/>
-          <w:szCs w:val="20"/>
-        </w:rPr>
-        <w:t xml:space="preserve">]. </w:t>
-      </w:r>
-      <w:r>
-        <w:rPr>
-          <w:sz w:val="20"/>
-          <w:szCs w:val="20"/>
-        </w:rPr>
-        <w:t xml:space="preserve">Однако, только в начале 21 века развитие технологий позволило восполнить исследовательский интерес, в таких работах как </w:t>
-      </w:r>
-      <w:r>
-        <w:rPr>
-          <w:sz w:val="20"/>
-          <w:szCs w:val="20"/>
+          <w:rFonts w:ascii="Calibri" w:hAnsi="Calibri"/>
+          <w:sz w:val="20"/>
+          <w:szCs w:val="20"/>
+          <w:lang w:val="ru-RU"/>
+        </w:rPr>
+        <w:t>]</w:t>
+      </w:r>
+      <w:r>
+        <w:rPr>
+          <w:rFonts w:ascii="Calibri" w:hAnsi="Calibri"/>
+          <w:sz w:val="20"/>
+          <w:szCs w:val="20"/>
+          <w:lang w:val="ru-RU"/>
+        </w:rPr>
+        <w:t>. Для решения данных проблем используются экспериментальные установки, позволяющие собрать большое количество данных</w:t>
+      </w:r>
+      <w:r>
+        <w:rPr>
+          <w:rFonts w:ascii="Calibri" w:hAnsi="Calibri"/>
+          <w:sz w:val="20"/>
+          <w:szCs w:val="20"/>
+          <w:lang w:val="ru-RU"/>
         </w:rPr>
         <w:t>[</w:t>
       </w:r>
       <w:r>
         <w:rPr>
+          <w:rFonts w:ascii="Calibri" w:hAnsi="Calibri"/>
           <w:sz w:val="20"/>
           <w:szCs w:val="20"/>
           <w:lang w:val="en-US"/>
@@ -161,27 +542,34 @@
       </w:r>
       <w:r>
         <w:rPr>
-          <w:sz w:val="20"/>
-          <w:szCs w:val="20"/>
-        </w:rPr>
-        <w:t xml:space="preserve">]. </w:t>
-      </w:r>
-      <w:r>
-        <w:rPr>
-          <w:sz w:val="20"/>
-          <w:szCs w:val="20"/>
-        </w:rPr>
-        <w:t>Одной из областей анализа неструктурированной информации является восстановление структуры биологических сетей. К ним относят генные сети(ответственные за протекание физических процессов в организме</w:t>
-      </w:r>
-      <w:r>
-        <w:rPr>
-          <w:sz w:val="20"/>
-          <w:szCs w:val="20"/>
+          <w:rFonts w:ascii="Calibri" w:hAnsi="Calibri"/>
+          <w:sz w:val="20"/>
+          <w:szCs w:val="20"/>
+          <w:lang w:val="ru-RU"/>
+        </w:rPr>
+        <w:t>]</w:t>
+      </w:r>
+      <w:r>
+        <w:rPr>
+          <w:rFonts w:ascii="Calibri" w:hAnsi="Calibri"/>
+          <w:sz w:val="20"/>
+          <w:szCs w:val="20"/>
+          <w:lang w:val="ru-RU"/>
+        </w:rPr>
+        <w:t>, а также алгоритмы, способные выявлять взаимодействия</w:t>
+      </w:r>
+      <w:r>
+        <w:rPr>
+          <w:rFonts w:ascii="Calibri" w:hAnsi="Calibri"/>
+          <w:sz w:val="20"/>
+          <w:szCs w:val="20"/>
+          <w:lang w:val="ru-RU"/>
         </w:rPr>
         <w:t>[</w:t>
       </w:r>
       <w:r>
         <w:rPr>
+          <w:rFonts w:ascii="Calibri" w:hAnsi="Calibri"/>
           <w:sz w:val="20"/>
           <w:szCs w:val="20"/>
           <w:lang w:val="en-US"/>
@@ -190,104 +578,51 @@
       </w:r>
       <w:r>
         <w:rPr>
-          <w:sz w:val="20"/>
-          <w:szCs w:val="20"/>
-        </w:rPr>
-        <w:t xml:space="preserve">]), </w:t>
-      </w:r>
-      <w:r>
-        <w:rPr>
-          <w:sz w:val="20"/>
-          <w:szCs w:val="20"/>
-        </w:rPr>
-        <w:t>биологические нейронные сети(ответственные за распространение сигнала в мозге</w:t>
-      </w:r>
-      <w:r>
-        <w:rPr>
-          <w:sz w:val="20"/>
-          <w:szCs w:val="20"/>
-        </w:rPr>
-        <w:t>[</w:t>
-      </w:r>
-      <w:r>
-        <w:rPr>
+          <w:rFonts w:ascii="Calibri" w:hAnsi="Calibri"/>
+          <w:sz w:val="20"/>
+          <w:szCs w:val="20"/>
+          <w:lang w:val="ru-RU"/>
+        </w:rPr>
+        <w:t>]</w:t>
+      </w:r>
+      <w:r>
+        <w:rPr>
+          <w:rFonts w:ascii="Calibri" w:hAnsi="Calibri"/>
+          <w:sz w:val="20"/>
+          <w:szCs w:val="20"/>
+          <w:lang w:val="ru-RU"/>
+        </w:rPr>
+        <w:t xml:space="preserve">. </w:t>
+      </w:r>
+    </w:p>
+    <w:p>
+      <w:pPr>
+        <w:pStyle w:val="HeaderFooter"/>
+        <w:tabs>
+          <w:tab w:val="left" w:pos="720"/>
+          <w:tab w:val="left" w:pos="1440"/>
+          <w:tab w:val="left" w:pos="2160"/>
+          <w:tab w:val="left" w:pos="2880"/>
+          <w:tab w:val="left" w:pos="3600"/>
+          <w:tab w:val="left" w:pos="4320"/>
+          <w:tab w:val="left" w:pos="5040"/>
+          <w:tab w:val="left" w:pos="5760"/>
+        </w:tabs>
+        <w:rPr>
+          <w:rFonts w:ascii="Calibri" w:hAnsi="Calibri"/>
           <w:sz w:val="20"/>
           <w:szCs w:val="20"/>
           <w:lang w:val="en-US"/>
         </w:rPr>
-        <w:t>REFERENCE</w:t>
-      </w:r>
-      <w:r>
-        <w:rPr>
-          <w:sz w:val="20"/>
-          <w:szCs w:val="20"/>
-        </w:rPr>
-        <w:t xml:space="preserve">]), </w:t>
-      </w:r>
-      <w:r>
-        <w:rPr>
-          <w:sz w:val="20"/>
-          <w:szCs w:val="20"/>
-        </w:rPr>
-        <w:t>биополимеры(элементы, участвующие в биологических процессах</w:t>
-      </w:r>
-      <w:r>
-        <w:rPr>
-          <w:sz w:val="20"/>
-          <w:szCs w:val="20"/>
-        </w:rPr>
-        <w:t>[</w:t>
-      </w:r>
-      <w:r>
-        <w:rPr>
-          <w:sz w:val="20"/>
-          <w:szCs w:val="20"/>
-          <w:lang w:val="en-US"/>
-        </w:rPr>
-        <w:t>REFERENCE</w:t>
-      </w:r>
-      <w:r>
-        <w:rPr>
-          <w:sz w:val="20"/>
-          <w:szCs w:val="20"/>
-        </w:rPr>
-        <w:t xml:space="preserve">]). </w:t>
-      </w:r>
-      <w:r>
-        <w:rPr>
-          <w:sz w:val="20"/>
-          <w:szCs w:val="20"/>
-        </w:rPr>
-        <w:t>Изучение каждой из этих сетей позволяет лучше узнать физиологические процессы, протекающие в организме. Так, например, в 2012 году в работе</w:t>
-      </w:r>
-      <w:r>
-        <w:rPr>
-          <w:sz w:val="20"/>
-          <w:szCs w:val="20"/>
-        </w:rPr>
-        <w:t>[</w:t>
-      </w:r>
-      <w:r>
-        <w:rPr>
-          <w:sz w:val="20"/>
-          <w:szCs w:val="20"/>
-          <w:lang w:val="en-US"/>
-        </w:rPr>
-        <w:t>REFERENCE</w:t>
-      </w:r>
-      <w:r>
-        <w:rPr>
-          <w:sz w:val="20"/>
-          <w:szCs w:val="20"/>
-        </w:rPr>
-        <w:t>]</w:t>
-      </w:r>
-      <w:r>
-        <w:rPr>
-          <w:sz w:val="20"/>
-          <w:szCs w:val="20"/>
-        </w:rPr>
-        <w:t>, группа учёных смогла выявить генную сеть, ответственную за развитие шизофрении, и нашла взаимосвязь этой сети с сетью, ответственной за аутизм. Данной открытие позволяет лучше понять причинно-следственную характеристику развития такой болезни как шизофрения.</w:t>
+      </w:pPr>
+      <w:r>
+        <w:rPr>
+          <w:rFonts w:ascii="Calibri" w:hAnsi="Calibri"/>
+          <w:sz w:val="20"/>
+          <w:szCs w:val="20"/>
+          <w:lang w:val="ru-RU"/>
+        </w:rPr>
+        <w:t xml:space="preserve"> </w:t>
       </w:r>
     </w:p>
     <w:p>
@@ -304,14 +639,14 @@
           <w:sz w:val="20"/>
           <w:szCs w:val="20"/>
         </w:rPr>
-        <w:t>Алгоритмы, восстанавливающие структуру сетей строятся на анализе взаимодействий между элементами сети. Поэтому одним из главных этапов нахождения структуры биологических сетей является выявление как парных взаимодействий</w:t>
-      </w:r>
-      <w:r>
-        <w:rPr>
-          <w:sz w:val="20"/>
-          <w:szCs w:val="20"/>
-        </w:rPr>
-        <w:t>[</w:t>
+        <w:t>О</w:t>
+      </w:r>
+      <w:r>
+        <w:rPr>
+          <w:sz w:val="20"/>
+          <w:szCs w:val="20"/>
+        </w:rPr>
+        <w:t>дним из главных этапов нахождения структуры биологических сетей является выявление как парных взаимодействий[</w:t>
       </w:r>
       <w:r>
         <w:rPr>
@@ -326,21 +661,7 @@
           <w:sz w:val="20"/>
           <w:szCs w:val="20"/>
         </w:rPr>
-        <w:t>]</w:t>
-      </w:r>
-      <w:r>
-        <w:rPr>
-          <w:sz w:val="20"/>
-          <w:szCs w:val="20"/>
-        </w:rPr>
-        <w:t xml:space="preserve">, так и взаимодействий более высокого порядка </w:t>
-      </w:r>
-      <w:r>
-        <w:rPr>
-          <w:sz w:val="20"/>
-          <w:szCs w:val="20"/>
-        </w:rPr>
-        <w:t>[</w:t>
+        <w:t>], так и взаимодействий более высокого порядка [</w:t>
       </w:r>
       <w:r>
         <w:rPr>
@@ -355,29 +676,153 @@
           <w:sz w:val="20"/>
           <w:szCs w:val="20"/>
         </w:rPr>
-        <w:t>]</w:t>
-      </w:r>
-      <w:r>
-        <w:rPr>
-          <w:sz w:val="20"/>
-          <w:szCs w:val="20"/>
-        </w:rPr>
-        <w:t xml:space="preserve">(согласованного взаимодействия более чем двух элементов). Взаимодействия высокого порядка встречаются в реальных биологических системах. Так, например, при воссоздании структуры белка, должны использоваться методы, учитывающие тройные взаимодействия, поскольку белки являются компактной структурой, в которой не обойтись описанием только парных </w:t>
-      </w:r>
+        <w:t>](согласованного взаимодей</w:t>
+      </w:r>
+      <w:r>
+        <w:rPr>
+          <w:sz w:val="20"/>
+          <w:szCs w:val="20"/>
+        </w:rPr>
+        <w:t>ствия более чем двух элементов)</w:t>
+      </w:r>
+      <w:sdt>
+        <w:sdtPr>
+          <w:rPr>
+            <w:sz w:val="20"/>
+            <w:szCs w:val="20"/>
+          </w:rPr>
+          <w:id w:val="-191614444"/>
+          <w:citation/>
+        </w:sdtPr>
+        <w:sdtContent>
+          <w:r>
+            <w:rPr>
+              <w:sz w:val="20"/>
+              <w:szCs w:val="20"/>
+            </w:rPr>
+            <w:fldChar w:fldCharType="begin"/>
+          </w:r>
+          <w:r>
+            <w:rPr>
+              <w:sz w:val="20"/>
+              <w:szCs w:val="20"/>
+            </w:rPr>
+            <w:instrText xml:space="preserve"> CITATION CiR12 \l 1049 </w:instrText>
+          </w:r>
+          <w:r>
+            <w:rPr>
+              <w:sz w:val="20"/>
+              <w:szCs w:val="20"/>
+            </w:rPr>
+            <w:fldChar w:fldCharType="separate"/>
+          </w:r>
+          <w:r>
+            <w:rPr>
+              <w:noProof/>
+              <w:sz w:val="20"/>
+              <w:szCs w:val="20"/>
+            </w:rPr>
+            <w:t xml:space="preserve"> </w:t>
+          </w:r>
+          <w:r>
+            <w:rPr>
+              <w:noProof/>
+              <w:sz w:val="20"/>
+              <w:szCs w:val="20"/>
+            </w:rPr>
+            <w:t>[3]</w:t>
+          </w:r>
+          <w:r>
+            <w:rPr>
+              <w:sz w:val="20"/>
+              <w:szCs w:val="20"/>
+            </w:rPr>
+            <w:fldChar w:fldCharType="end"/>
+          </w:r>
+        </w:sdtContent>
+      </w:sdt>
+      <w:r>
+        <w:rPr>
+          <w:sz w:val="20"/>
+          <w:szCs w:val="20"/>
+        </w:rPr>
+        <w:t>. Также, в более ранних трудах было показано[</w:t>
+      </w:r>
+      <w:r>
+        <w:rPr>
+          <w:sz w:val="20"/>
+          <w:szCs w:val="20"/>
+          <w:lang w:val="en-US"/>
+        </w:rPr>
+        <w:t>REFERENCE</w:t>
+      </w:r>
+      <w:r>
+        <w:rPr>
+          <w:sz w:val="20"/>
+          <w:szCs w:val="20"/>
+        </w:rPr>
+        <w:t xml:space="preserve">], что алгоритмы, учитывающие взаимодействие порядка более двух, дают более точные результаты структуры сети. Поскольку учёт взаимодействий высокого порядка </w:t>
+      </w:r>
+      <w:bookmarkStart w:id="0" w:name="_GoBack"/>
+      <w:r>
+        <w:rPr>
+          <w:sz w:val="20"/>
+          <w:szCs w:val="20"/>
+        </w:rPr>
+        <w:t>является вычислимо трудоемкой задачей[</w:t>
+      </w:r>
+      <w:r>
+        <w:rPr>
+          <w:sz w:val="20"/>
+          <w:szCs w:val="20"/>
+          <w:lang w:val="de-DE"/>
+        </w:rPr>
+        <w:t>REFERENCE</w:t>
+      </w:r>
+      <w:r>
+        <w:rPr>
+          <w:sz w:val="20"/>
+          <w:szCs w:val="20"/>
+        </w:rPr>
+        <w:t>], на текущий момент ограничиваются учетом взаимодействий третьего порядка</w:t>
+      </w:r>
+      <w:r>
+        <w:rPr>
+          <w:sz w:val="20"/>
+          <w:szCs w:val="20"/>
+        </w:rPr>
+        <w:t xml:space="preserve"> в</w:t>
+      </w:r>
+      <w:r>
+        <w:rPr>
+          <w:sz w:val="20"/>
+          <w:szCs w:val="20"/>
+        </w:rPr>
+        <w:t xml:space="preserve"> системах с </w:t>
+      </w:r>
+      <w:bookmarkEnd w:id="0"/>
       <w:r>
         <w:rPr>
           <w:sz w:val="20"/>
           <w:szCs w:val="20"/>
         </w:rPr>
         <w:lastRenderedPageBreak/>
-        <w:t>взаимодействий</w:t>
-      </w:r>
-      <w:r>
-        <w:rPr>
-          <w:sz w:val="20"/>
-          <w:szCs w:val="20"/>
-        </w:rPr>
-        <w:t>[</w:t>
+        <w:t>небольшим количеством элементов(порядка 10-100).  Особый интерес представляет нахождение взаимодействий с учётом временных задержек, так как в реальных биологических процессах, реакция того или иного компонента сети может проявляться с задержкой[</w:t>
+      </w:r>
+      <w:r>
+        <w:rPr>
+          <w:sz w:val="20"/>
+          <w:szCs w:val="20"/>
+          <w:lang w:val="de-DE"/>
+        </w:rPr>
+        <w:t>REFERENCE</w:t>
+      </w:r>
+      <w:r>
+        <w:rPr>
+          <w:sz w:val="20"/>
+          <w:szCs w:val="20"/>
+        </w:rPr>
+        <w:t>]. На текущий момент, существуют алгоритмы, учитывающие взаимодействия третьего порядка[</w:t>
       </w:r>
       <w:r>
         <w:rPr>
@@ -392,102 +837,7 @@
           <w:sz w:val="20"/>
           <w:szCs w:val="20"/>
         </w:rPr>
-        <w:t>]</w:t>
-      </w:r>
-      <w:r>
-        <w:rPr>
-          <w:sz w:val="20"/>
-          <w:szCs w:val="20"/>
-        </w:rPr>
-        <w:t>. Также, в более ранних трудах было показано</w:t>
-      </w:r>
-      <w:r>
-        <w:rPr>
-          <w:sz w:val="20"/>
-          <w:szCs w:val="20"/>
-        </w:rPr>
-        <w:t>[</w:t>
-      </w:r>
-      <w:r>
-        <w:rPr>
-          <w:sz w:val="20"/>
-          <w:szCs w:val="20"/>
-          <w:lang w:val="en-US"/>
-        </w:rPr>
-        <w:t>REFERENCE</w:t>
-      </w:r>
-      <w:r>
-        <w:rPr>
-          <w:sz w:val="20"/>
-          <w:szCs w:val="20"/>
-        </w:rPr>
-        <w:t>]</w:t>
-      </w:r>
-      <w:r>
-        <w:rPr>
-          <w:sz w:val="20"/>
-          <w:szCs w:val="20"/>
-        </w:rPr>
-        <w:t>, что алгоритмы, учитывающие взаимодействие порядка более двух, дают более точные результаты структуры сети. Поскольку учёт взаимодействий высокого порядка является вычислимо трудоемкой задачей[</w:t>
-      </w:r>
-      <w:r>
-        <w:rPr>
-          <w:sz w:val="20"/>
-          <w:szCs w:val="20"/>
-          <w:lang w:val="de-DE"/>
-        </w:rPr>
-        <w:t>REFERENCE</w:t>
-      </w:r>
-      <w:r>
-        <w:rPr>
-          <w:sz w:val="20"/>
-          <w:szCs w:val="20"/>
-        </w:rPr>
-        <w:t>], на текущий момент ограничиваются учетом взаимодействий третьего порядка. Взаимодействий порядка более трёх учитывают с системах с небольшим количеством элементов(порядка 10-100).  Особый интерес представляет нахождение взаимодействий с учётом временных задержек, так как в реальных биологических процессах, реакция того или иного компонента сети может проявляться с задержкой[</w:t>
-      </w:r>
-      <w:r>
-        <w:rPr>
-          <w:sz w:val="20"/>
-          <w:szCs w:val="20"/>
-          <w:lang w:val="de-DE"/>
-        </w:rPr>
-        <w:t>REFERENCE</w:t>
-      </w:r>
-      <w:r>
-        <w:rPr>
-          <w:sz w:val="20"/>
-          <w:szCs w:val="20"/>
-        </w:rPr>
-        <w:t>]. На текущий момент, существуют алгоритмы, учитывающие взаимодействия третьего порядка</w:t>
-      </w:r>
-      <w:r>
-        <w:rPr>
-          <w:sz w:val="20"/>
-          <w:szCs w:val="20"/>
-        </w:rPr>
-        <w:t>[</w:t>
-      </w:r>
-      <w:r>
-        <w:rPr>
-          <w:sz w:val="20"/>
-          <w:szCs w:val="20"/>
-          <w:lang w:val="en-US"/>
-        </w:rPr>
-        <w:t>REFERENCE</w:t>
-      </w:r>
-      <w:r>
-        <w:rPr>
-          <w:sz w:val="20"/>
-          <w:szCs w:val="20"/>
-        </w:rPr>
-        <w:t>]</w:t>
-      </w:r>
-      <w:r>
-        <w:rPr>
-          <w:sz w:val="20"/>
-          <w:szCs w:val="20"/>
-        </w:rPr>
-        <w:t>, а также алгоритмы, учитывающие парные взаимодействия с временными задержками.</w:t>
+        <w:t>], а также алгоритмы, учитывающие парные взаимодействия с временными задержками.</w:t>
       </w:r>
     </w:p>
     <w:p>
@@ -534,14 +884,7 @@
           <w:sz w:val="20"/>
           <w:szCs w:val="20"/>
         </w:rPr>
-        <w:t xml:space="preserve">], </w:t>
-      </w:r>
-      <w:r>
-        <w:rPr>
-          <w:sz w:val="20"/>
-          <w:szCs w:val="20"/>
-        </w:rPr>
-        <w:t>который умеет выявлять парные взаимодействия с учетом временных задержек. Данный алгоритм был доработан учетом тройных взаимодействий, а также был изменён алгоритм учёта временных задержек[</w:t>
+        <w:t>], который умеет выявлять парные взаимодействия с учетом временных задержек. Данный алгоритм был доработан учетом тройных взаимодействий, а также был изменён алгоритм учёта временных задержек[</w:t>
       </w:r>
       <w:r>
         <w:rPr>
@@ -556,14 +899,7 @@
           <w:sz w:val="20"/>
           <w:szCs w:val="20"/>
         </w:rPr>
-        <w:t xml:space="preserve">]. </w:t>
-      </w:r>
-      <w:r>
-        <w:rPr>
-          <w:sz w:val="20"/>
-          <w:szCs w:val="20"/>
-        </w:rPr>
-        <w:t xml:space="preserve">Были предложены методы оптимизации задачи нахождения тройных взаимодействий. Показаны результаты анализа реальной биологической сети, предложена реализация алгоритма на </w:t>
+        <w:t xml:space="preserve">]. Были предложены методы оптимизации задачи нахождения тройных взаимодействий. Показаны результаты анализа реальной биологической сети, предложена реализация алгоритма на </w:t>
       </w:r>
       <w:r>
         <w:rPr>
@@ -578,14 +914,7 @@
           <w:sz w:val="20"/>
           <w:szCs w:val="20"/>
         </w:rPr>
-        <w:t xml:space="preserve">, доступная по ссылке </w:t>
-      </w:r>
-      <w:r>
-        <w:rPr>
-          <w:sz w:val="20"/>
-          <w:szCs w:val="20"/>
-        </w:rPr>
-        <w:t>[</w:t>
+        <w:t>, доступная по ссылке [</w:t>
       </w:r>
       <w:r>
         <w:rPr>
@@ -609,30 +938,33 @@
         <w:spacing w:after="0" w:line="240" w:lineRule="auto"/>
         <w:jc w:val="both"/>
         <w:rPr>
-          <w:rFonts w:ascii="Helvetica" w:hAnsi="Helvetica"/>
           <w:b/>
           <w:bCs/>
-          <w:sz w:val="24"/>
-          <w:szCs w:val="24"/>
+          <w:sz w:val="20"/>
+          <w:szCs w:val="20"/>
         </w:rPr>
       </w:pPr>
     </w:p>
     <w:p>
       <w:pPr>
         <w:rPr>
-          <w:rFonts w:ascii="Helvetica" w:eastAsia="Calibri" w:hAnsi="Helvetica" w:cs="Calibri"/>
+          <w:rFonts w:ascii="Calibri" w:eastAsia="Calibri" w:hAnsi="Calibri" w:cs="Calibri"/>
           <w:b/>
           <w:bCs/>
           <w:color w:val="000000"/>
+          <w:sz w:val="20"/>
+          <w:szCs w:val="20"/>
           <w:u w:color="000000"/>
           <w:lang w:val="ru-RU" w:eastAsia="en-GB"/>
         </w:rPr>
       </w:pPr>
       <w:r>
         <w:rPr>
-          <w:rFonts w:ascii="Helvetica" w:hAnsi="Helvetica"/>
+          <w:rFonts w:ascii="Calibri" w:hAnsi="Calibri"/>
           <w:b/>
           <w:bCs/>
+          <w:sz w:val="20"/>
+          <w:szCs w:val="20"/>
           <w:lang w:val="ru-RU"/>
         </w:rPr>
         <w:br w:type="page"/>
@@ -644,30 +976,33 @@
         <w:spacing w:after="0" w:line="240" w:lineRule="auto"/>
         <w:jc w:val="both"/>
         <w:rPr>
-          <w:rFonts w:ascii="Helvetica" w:hAnsi="Helvetica"/>
           <w:b/>
           <w:bCs/>
-          <w:sz w:val="24"/>
-          <w:szCs w:val="24"/>
+          <w:sz w:val="20"/>
+          <w:szCs w:val="20"/>
         </w:rPr>
       </w:pPr>
     </w:p>
     <w:p>
       <w:pPr>
         <w:rPr>
-          <w:rFonts w:ascii="Helvetica" w:eastAsia="Calibri" w:hAnsi="Helvetica" w:cs="Calibri"/>
+          <w:rFonts w:ascii="Calibri" w:eastAsia="Calibri" w:hAnsi="Calibri" w:cs="Calibri"/>
           <w:b/>
           <w:bCs/>
           <w:color w:val="000000"/>
+          <w:sz w:val="20"/>
+          <w:szCs w:val="20"/>
           <w:u w:color="000000"/>
           <w:lang w:val="ru-RU" w:eastAsia="en-GB"/>
         </w:rPr>
       </w:pPr>
       <w:r>
         <w:rPr>
-          <w:rFonts w:ascii="Helvetica" w:hAnsi="Helvetica"/>
+          <w:rFonts w:ascii="Calibri" w:hAnsi="Calibri"/>
           <w:b/>
           <w:bCs/>
+          <w:sz w:val="20"/>
+          <w:szCs w:val="20"/>
           <w:lang w:val="ru-RU"/>
         </w:rPr>
         <w:t>Заключение</w:t>
@@ -679,7 +1014,7 @@
         <w:spacing w:after="0" w:line="240" w:lineRule="auto"/>
         <w:jc w:val="both"/>
         <w:rPr>
-          <w:rFonts w:ascii="Helvetica" w:eastAsia="Helvetica" w:hAnsi="Helvetica" w:cs="Helvetica"/>
+          <w:rFonts w:eastAsia="Helvetica" w:cs="Helvetica"/>
           <w:b/>
           <w:bCs/>
           <w:sz w:val="20"/>
@@ -784,14 +1119,7 @@
           <w:sz w:val="20"/>
           <w:szCs w:val="20"/>
         </w:rPr>
-        <w:t xml:space="preserve">, </w:t>
-      </w:r>
-      <w:r>
-        <w:rPr>
-          <w:sz w:val="20"/>
-          <w:szCs w:val="20"/>
-        </w:rPr>
-        <w:t xml:space="preserve"> его д</w:t>
+        <w:t>,  его д</w:t>
       </w:r>
       <w:r>
         <w:rPr>
@@ -835,14 +1163,7 @@
           <w:sz w:val="20"/>
           <w:szCs w:val="20"/>
         </w:rPr>
-        <w:t>, на испытаниях</w:t>
-      </w:r>
-      <w:r>
-        <w:rPr>
-          <w:sz w:val="20"/>
-          <w:szCs w:val="20"/>
-        </w:rPr>
-        <w:t xml:space="preserve"> [</w:t>
+        <w:t>, на испытаниях [</w:t>
       </w:r>
       <w:r>
         <w:rPr>
@@ -857,14 +1178,7 @@
           <w:sz w:val="20"/>
           <w:szCs w:val="20"/>
         </w:rPr>
-        <w:t xml:space="preserve">]. </w:t>
-      </w:r>
-      <w:r>
-        <w:rPr>
-          <w:sz w:val="20"/>
-          <w:szCs w:val="20"/>
-        </w:rPr>
-        <w:t xml:space="preserve">На каждом из испытаний, </w:t>
+        <w:t xml:space="preserve">]. На каждом из испытаний, </w:t>
       </w:r>
       <w:r>
         <w:rPr>
@@ -878,7 +1192,93 @@
           <w:sz w:val="20"/>
           <w:szCs w:val="20"/>
         </w:rPr>
-        <w:t xml:space="preserve">ость была минимум на </w:t>
+        <w:t>ость была минимум на [</w:t>
+      </w:r>
+      <w:r>
+        <w:rPr>
+          <w:sz w:val="20"/>
+          <w:szCs w:val="20"/>
+          <w:lang w:val="en-US"/>
+        </w:rPr>
+        <w:t>INSERT</w:t>
+      </w:r>
+      <w:r>
+        <w:rPr>
+          <w:sz w:val="20"/>
+          <w:szCs w:val="20"/>
+        </w:rPr>
+        <w:t>]</w:t>
+      </w:r>
+      <w:r>
+        <w:rPr>
+          <w:sz w:val="20"/>
+          <w:szCs w:val="20"/>
+        </w:rPr>
+        <w:t xml:space="preserve"> выше, чем алгоритм без учёта тройных взаимодействий. </w:t>
+      </w:r>
+      <w:r>
+        <w:rPr>
+          <w:sz w:val="20"/>
+          <w:szCs w:val="20"/>
+        </w:rPr>
+        <w:t xml:space="preserve">Применение алгоритма </w:t>
+      </w:r>
+      <w:r>
+        <w:rPr>
+          <w:sz w:val="20"/>
+          <w:szCs w:val="20"/>
+          <w:lang w:val="en-US"/>
+        </w:rPr>
+        <w:t>DTW</w:t>
+      </w:r>
+      <w:r>
+        <w:rPr>
+          <w:sz w:val="20"/>
+          <w:szCs w:val="20"/>
+        </w:rPr>
+        <w:t xml:space="preserve"> </w:t>
+      </w:r>
+      <w:r>
+        <w:rPr>
+          <w:sz w:val="20"/>
+          <w:szCs w:val="20"/>
+        </w:rPr>
+        <w:t xml:space="preserve">для учёта временных задержек также позволило улучшить точность. </w:t>
+      </w:r>
+      <w:r>
+        <w:rPr>
+          <w:sz w:val="20"/>
+          <w:szCs w:val="20"/>
+        </w:rPr>
+        <w:t xml:space="preserve">Данный алгоритм может быть эффективно применён </w:t>
+      </w:r>
+      <w:r>
+        <w:rPr>
+          <w:sz w:val="20"/>
+          <w:szCs w:val="20"/>
+        </w:rPr>
+        <w:t xml:space="preserve">как для </w:t>
+      </w:r>
+      <w:r>
+        <w:rPr>
+          <w:sz w:val="20"/>
+          <w:szCs w:val="20"/>
+        </w:rPr>
+        <w:t>исследования реальных биологических сетей</w:t>
+      </w:r>
+      <w:r>
+        <w:rPr>
+          <w:sz w:val="20"/>
+          <w:szCs w:val="20"/>
+        </w:rPr>
+        <w:t xml:space="preserve">, так и для других задач анализа взаимодействий, на выборках </w:t>
+      </w:r>
+      <w:r>
+        <w:rPr>
+          <w:sz w:val="20"/>
+          <w:szCs w:val="20"/>
+        </w:rPr>
+        <w:t xml:space="preserve"> объёмом не более </w:t>
       </w:r>
       <w:r>
         <w:rPr>
@@ -907,99 +1307,6 @@
           <w:sz w:val="20"/>
           <w:szCs w:val="20"/>
         </w:rPr>
-        <w:t xml:space="preserve"> выше, чем алгоритм без учёта тройных взаимодействий. </w:t>
-      </w:r>
-      <w:r>
-        <w:rPr>
-          <w:sz w:val="20"/>
-          <w:szCs w:val="20"/>
-        </w:rPr>
-        <w:t xml:space="preserve">Применение алгоритма </w:t>
-      </w:r>
-      <w:r>
-        <w:rPr>
-          <w:sz w:val="20"/>
-          <w:szCs w:val="20"/>
-          <w:lang w:val="en-US"/>
-        </w:rPr>
-        <w:t>DTW</w:t>
-      </w:r>
-      <w:r>
-        <w:rPr>
-          <w:sz w:val="20"/>
-          <w:szCs w:val="20"/>
-        </w:rPr>
-        <w:t xml:space="preserve"> </w:t>
-      </w:r>
-      <w:r>
-        <w:rPr>
-          <w:sz w:val="20"/>
-          <w:szCs w:val="20"/>
-        </w:rPr>
-        <w:t xml:space="preserve">для учёта временных задержек также позволило улучшить точность. </w:t>
-      </w:r>
-      <w:r>
-        <w:rPr>
-          <w:sz w:val="20"/>
-          <w:szCs w:val="20"/>
-        </w:rPr>
-        <w:t xml:space="preserve">Данный алгоритм может быть эффективно применён </w:t>
-      </w:r>
-      <w:r>
-        <w:rPr>
-          <w:sz w:val="20"/>
-          <w:szCs w:val="20"/>
-        </w:rPr>
-        <w:t xml:space="preserve">как для </w:t>
-      </w:r>
-      <w:r>
-        <w:rPr>
-          <w:sz w:val="20"/>
-          <w:szCs w:val="20"/>
-        </w:rPr>
-        <w:t>исследования реальных биологических сетей</w:t>
-      </w:r>
-      <w:r>
-        <w:rPr>
-          <w:sz w:val="20"/>
-          <w:szCs w:val="20"/>
-        </w:rPr>
-        <w:t xml:space="preserve">, так и для других задач анализа взаимодействий, на выборках </w:t>
-      </w:r>
-      <w:r>
-        <w:rPr>
-          <w:sz w:val="20"/>
-          <w:szCs w:val="20"/>
-        </w:rPr>
-        <w:t xml:space="preserve"> объёмом не более </w:t>
-      </w:r>
-      <w:r>
-        <w:rPr>
-          <w:sz w:val="20"/>
-          <w:szCs w:val="20"/>
-        </w:rPr>
-        <w:t>[</w:t>
-      </w:r>
-      <w:r>
-        <w:rPr>
-          <w:sz w:val="20"/>
-          <w:szCs w:val="20"/>
-          <w:lang w:val="en-US"/>
-        </w:rPr>
-        <w:t>INSERT</w:t>
-      </w:r>
-      <w:r>
-        <w:rPr>
-          <w:sz w:val="20"/>
-          <w:szCs w:val="20"/>
-        </w:rPr>
-        <w:t>]</w:t>
-      </w:r>
-      <w:r>
-        <w:rPr>
-          <w:sz w:val="20"/>
-          <w:szCs w:val="20"/>
-        </w:rPr>
         <w:t xml:space="preserve"> элементов. </w:t>
       </w:r>
       <w:r>
@@ -1028,14 +1335,7 @@
           <w:sz w:val="20"/>
           <w:szCs w:val="20"/>
         </w:rPr>
-        <w:t xml:space="preserve">сть алгоритма минимум в </w:t>
-      </w:r>
-      <w:r>
-        <w:rPr>
-          <w:sz w:val="20"/>
-          <w:szCs w:val="20"/>
-        </w:rPr>
-        <w:t>[</w:t>
+        <w:t>сть алгоритма минимум в [</w:t>
       </w:r>
       <w:r>
         <w:rPr>
@@ -1169,9 +1469,318 @@
         <w:t>существующих методов.</w:t>
       </w:r>
     </w:p>
+    <w:p>
+      <w:pPr>
+        <w:rPr>
+          <w:rFonts w:ascii="Calibri" w:eastAsia="Calibri" w:hAnsi="Calibri" w:cs="Calibri"/>
+          <w:color w:val="000000"/>
+          <w:sz w:val="20"/>
+          <w:szCs w:val="20"/>
+          <w:u w:color="000000"/>
+          <w:lang w:val="ru-RU" w:eastAsia="en-GB"/>
+        </w:rPr>
+      </w:pPr>
+      <w:r>
+        <w:rPr>
+          <w:rFonts w:ascii="Calibri" w:eastAsia="Calibri" w:hAnsi="Calibri" w:cs="Calibri"/>
+          <w:color w:val="000000"/>
+          <w:sz w:val="20"/>
+          <w:szCs w:val="20"/>
+          <w:u w:color="000000"/>
+          <w:lang w:val="ru-RU" w:eastAsia="en-GB"/>
+        </w:rPr>
+        <w:br w:type="page"/>
+      </w:r>
+    </w:p>
+    <w:sdt>
+      <w:sdtPr>
+        <w:rPr>
+          <w:rFonts w:ascii="Calibri" w:hAnsi="Calibri"/>
+          <w:sz w:val="20"/>
+          <w:szCs w:val="20"/>
+        </w:rPr>
+        <w:id w:val="-635557037"/>
+        <w:docPartObj>
+          <w:docPartGallery w:val="Bibliographies"/>
+          <w:docPartUnique/>
+        </w:docPartObj>
+      </w:sdtPr>
+      <w:sdtEndPr>
+        <w:rPr>
+          <w:rFonts w:eastAsia="Arial Unicode MS" w:cs="Times New Roman"/>
+          <w:b/>
+          <w:bCs/>
+          <w:color w:val="auto"/>
+          <w:bdr w:val="nil"/>
+        </w:rPr>
+      </w:sdtEndPr>
+      <w:sdtContent>
+        <w:p>
+          <w:pPr>
+            <w:pStyle w:val="Heading1"/>
+            <w:rPr>
+              <w:rFonts w:ascii="Calibri" w:hAnsi="Calibri"/>
+              <w:sz w:val="20"/>
+              <w:szCs w:val="20"/>
+            </w:rPr>
+          </w:pPr>
+          <w:r>
+            <w:rPr>
+              <w:rFonts w:ascii="Calibri" w:hAnsi="Calibri"/>
+              <w:sz w:val="20"/>
+              <w:szCs w:val="20"/>
+            </w:rPr>
+            <w:t>Works Cited</w:t>
+          </w:r>
+        </w:p>
+        <w:p>
+          <w:pPr>
+            <w:rPr>
+              <w:noProof/>
+              <w:sz w:val="20"/>
+              <w:szCs w:val="20"/>
+              <w:lang w:val="en-GB" w:eastAsia="en-GB"/>
+            </w:rPr>
+          </w:pPr>
+          <w:r>
+            <w:rPr>
+              <w:rFonts w:ascii="Calibri" w:hAnsi="Calibri"/>
+              <w:sz w:val="20"/>
+              <w:szCs w:val="20"/>
+            </w:rPr>
+            <w:fldChar w:fldCharType="begin"/>
+          </w:r>
+          <w:r>
+            <w:rPr>
+              <w:rFonts w:ascii="Calibri" w:hAnsi="Calibri"/>
+              <w:sz w:val="20"/>
+              <w:szCs w:val="20"/>
+            </w:rPr>
+            <w:instrText xml:space="preserve"> BIBLIOGRAPHY </w:instrText>
+          </w:r>
+          <w:r>
+            <w:rPr>
+              <w:rFonts w:ascii="Calibri" w:hAnsi="Calibri"/>
+              <w:sz w:val="20"/>
+              <w:szCs w:val="20"/>
+            </w:rPr>
+            <w:fldChar w:fldCharType="separate"/>
+          </w:r>
+        </w:p>
+        <w:tbl>
+          <w:tblPr>
+            <w:tblW w:w="5000" w:type="pct"/>
+            <w:tblCellSpacing w:w="15" w:type="dxa"/>
+            <w:tblCellMar>
+              <w:top w:w="15" w:type="dxa"/>
+              <w:left w:w="15" w:type="dxa"/>
+              <w:bottom w:w="15" w:type="dxa"/>
+              <w:right w:w="15" w:type="dxa"/>
+            </w:tblCellMar>
+            <w:tblLook w:val="04A0" w:firstRow="1" w:lastRow="0" w:firstColumn="1" w:lastColumn="0" w:noHBand="0" w:noVBand="1"/>
+          </w:tblPr>
+          <w:tblGrid>
+            <w:gridCol w:w="355"/>
+            <w:gridCol w:w="6117"/>
+          </w:tblGrid>
+          <w:tr>
+            <w:trPr>
+              <w:divId w:val="1562986629"/>
+              <w:tblCellSpacing w:w="15" w:type="dxa"/>
+            </w:trPr>
+            <w:tc>
+              <w:tcPr>
+                <w:tcW w:w="50" w:type="pct"/>
+                <w:hideMark/>
+              </w:tcPr>
+              <w:p>
+                <w:pPr>
+                  <w:pStyle w:val="Bibliography"/>
+                  <w:rPr>
+                    <w:noProof/>
+                  </w:rPr>
+                </w:pPr>
+                <w:r>
+                  <w:rPr>
+                    <w:noProof/>
+                  </w:rPr>
+                  <w:t xml:space="preserve">[1] </w:t>
+                </w:r>
+              </w:p>
+            </w:tc>
+            <w:tc>
+              <w:tcPr>
+                <w:tcW w:w="0" w:type="auto"/>
+                <w:hideMark/>
+              </w:tcPr>
+              <w:p>
+                <w:pPr>
+                  <w:pStyle w:val="Bibliography"/>
+                  <w:rPr>
+                    <w:noProof/>
+                  </w:rPr>
+                </w:pPr>
+                <w:r>
+                  <w:rPr>
+                    <w:noProof/>
+                  </w:rPr>
+                  <w:t xml:space="preserve">G. Mendel, "Versuche über Pflanzen-Hybriden," </w:t>
+                </w:r>
+                <w:r>
+                  <w:rPr>
+                    <w:i/>
+                    <w:iCs/>
+                    <w:noProof/>
+                  </w:rPr>
+                  <w:t xml:space="preserve">Proceedings of the Natural History Society of Brünn, </w:t>
+                </w:r>
+                <w:r>
+                  <w:rPr>
+                    <w:noProof/>
+                  </w:rPr>
+                  <w:t xml:space="preserve">1866. </w:t>
+                </w:r>
+              </w:p>
+            </w:tc>
+          </w:tr>
+          <w:tr>
+            <w:trPr>
+              <w:divId w:val="1562986629"/>
+              <w:tblCellSpacing w:w="15" w:type="dxa"/>
+            </w:trPr>
+            <w:tc>
+              <w:tcPr>
+                <w:tcW w:w="50" w:type="pct"/>
+                <w:hideMark/>
+              </w:tcPr>
+              <w:p>
+                <w:pPr>
+                  <w:pStyle w:val="Bibliography"/>
+                  <w:rPr>
+                    <w:noProof/>
+                  </w:rPr>
+                </w:pPr>
+                <w:r>
+                  <w:rPr>
+                    <w:noProof/>
+                  </w:rPr>
+                  <w:t xml:space="preserve">[2] </w:t>
+                </w:r>
+              </w:p>
+            </w:tc>
+            <w:tc>
+              <w:tcPr>
+                <w:tcW w:w="0" w:type="auto"/>
+                <w:hideMark/>
+              </w:tcPr>
+              <w:p>
+                <w:pPr>
+                  <w:pStyle w:val="Bibliography"/>
+                  <w:rPr>
+                    <w:noProof/>
+                  </w:rPr>
+                </w:pPr>
+                <w:r>
+                  <w:rPr>
+                    <w:noProof/>
+                  </w:rPr>
+                  <w:t>J. C. B. X. T. S. B. J. A. G. M. K. &amp;. D. V. Sarah R Gilman, "Schizophrenia Gene Networks Found, with Link to Autism," NATURE NEUROSCIENCE, 2012.</w:t>
+                </w:r>
+              </w:p>
+            </w:tc>
+          </w:tr>
+          <w:tr>
+            <w:trPr>
+              <w:divId w:val="1562986629"/>
+              <w:tblCellSpacing w:w="15" w:type="dxa"/>
+            </w:trPr>
+            <w:tc>
+              <w:tcPr>
+                <w:tcW w:w="50" w:type="pct"/>
+                <w:hideMark/>
+              </w:tcPr>
+              <w:p>
+                <w:pPr>
+                  <w:pStyle w:val="Bibliography"/>
+                  <w:rPr>
+                    <w:noProof/>
+                  </w:rPr>
+                </w:pPr>
+                <w:r>
+                  <w:rPr>
+                    <w:noProof/>
+                  </w:rPr>
+                  <w:t xml:space="preserve">[3] </w:t>
+                </w:r>
+              </w:p>
+            </w:tc>
+            <w:tc>
+              <w:tcPr>
+                <w:tcW w:w="0" w:type="auto"/>
+                <w:hideMark/>
+              </w:tcPr>
+              <w:p>
+                <w:pPr>
+                  <w:pStyle w:val="Bibliography"/>
+                  <w:rPr>
+                    <w:noProof/>
+                  </w:rPr>
+                </w:pPr>
+                <w:r>
+                  <w:rPr>
+                    <w:noProof/>
+                  </w:rPr>
+                  <w:t>Y.-C. H. C.-M. C. G. S. S. Ci-Ren Jiang, "Inferring Genetic Interactions via a Data-Driven Second Order Model," National Center for Biotechnology Information, 2012.</w:t>
+                </w:r>
+              </w:p>
+            </w:tc>
+          </w:tr>
+        </w:tbl>
+        <w:p>
+          <w:pPr>
+            <w:divId w:val="1562986629"/>
+            <w:rPr>
+              <w:rFonts w:eastAsia="Times New Roman"/>
+              <w:noProof/>
+            </w:rPr>
+          </w:pPr>
+        </w:p>
+        <w:p>
+          <w:pPr>
+            <w:rPr>
+              <w:rFonts w:ascii="Calibri" w:hAnsi="Calibri"/>
+              <w:sz w:val="20"/>
+              <w:szCs w:val="20"/>
+            </w:rPr>
+          </w:pPr>
+          <w:r>
+            <w:rPr>
+              <w:rFonts w:ascii="Calibri" w:hAnsi="Calibri"/>
+              <w:b/>
+              <w:bCs/>
+              <w:sz w:val="20"/>
+              <w:szCs w:val="20"/>
+            </w:rPr>
+            <w:fldChar w:fldCharType="end"/>
+          </w:r>
+        </w:p>
+      </w:sdtContent>
+    </w:sdt>
+    <w:p>
+      <w:pPr>
+        <w:rPr>
+          <w:rFonts w:ascii="Calibri" w:eastAsia="Calibri" w:hAnsi="Calibri" w:cs="Calibri"/>
+          <w:color w:val="000000"/>
+          <w:sz w:val="20"/>
+          <w:szCs w:val="20"/>
+          <w:u w:color="000000"/>
+          <w:lang w:val="ru-RU" w:eastAsia="en-GB"/>
+        </w:rPr>
+      </w:pPr>
+    </w:p>
     <w:sectPr>
-      <w:headerReference w:type="default" r:id="rId6"/>
-      <w:footerReference w:type="default" r:id="rId7"/>
+      <w:headerReference w:type="default" r:id="rId8"/>
+      <w:footerReference w:type="default" r:id="rId9"/>
       <w:pgSz w:w="8400" w:h="11900"/>
       <w:pgMar w:top="964" w:right="964" w:bottom="964" w:left="964" w:header="706" w:footer="706" w:gutter="0"/>
       <w:cols w:space="720"/>
@@ -1236,6 +1845,100 @@
     </w:pPr>
   </w:p>
 </w:hdr>
+</file>
+
+<file path=word/numbering.xml><?xml version="1.0" encoding="utf-8"?>
+<w:numbering xmlns:wpc="http://schemas.microsoft.com/office/word/2010/wordprocessingCanvas" xmlns:cx="http://schemas.microsoft.com/office/drawing/2014/chartex" xmlns:cx1="http://schemas.microsoft.com/office/drawing/2015/9/8/chartex" xmlns:mc="http://schemas.openxmlformats.org/markup-compatibility/2006" xmlns:o="urn:schemas-microsoft-com:office:office" xmlns:r="http://schemas.openxmlformats.org/officeDocument/2006/relationships" xmlns:m="http://schemas.openxmlformats.org/officeDocument/2006/math" xmlns:v="urn:schemas-microsoft-com:vml" xmlns:wp14="http://schemas.microsoft.com/office/word/2010/wordprocessingDrawing" xmlns:wp="http://schemas.openxmlformats.org/drawingml/2006/wordprocessingDrawing" xmlns:w10="urn:schemas-microsoft-com:office:word" xmlns:w="http://schemas.openxmlformats.org/wordprocessingml/2006/main" xmlns:w14="http://schemas.microsoft.com/office/word/2010/wordml" xmlns:w15="http://schemas.microsoft.com/office/word/2012/wordml" xmlns:w16se="http://schemas.microsoft.com/office/word/2015/wordml/symex" xmlns:wpg="http://schemas.microsoft.com/office/word/2010/wordprocessingGroup" xmlns:wpi="http://schemas.microsoft.com/office/word/2010/wordprocessingInk" xmlns:wne="http://schemas.microsoft.com/office/word/2006/wordml" xmlns:wps="http://schemas.microsoft.com/office/word/2010/wordprocessingShape" mc:Ignorable="w14 w15 w16se wp14">
+  <w:abstractNum w:abstractNumId="0" w15:restartNumberingAfterBreak="0">
+    <w:nsid w:val="621B6509"/>
+    <w:multiLevelType w:val="hybridMultilevel"/>
+    <w:tmpl w:val="C64CF238"/>
+    <w:lvl w:ilvl="0" w:tplc="0409000F">
+      <w:start w:val="1"/>
+      <w:numFmt w:val="decimal"/>
+      <w:lvlText w:val="%1."/>
+      <w:lvlJc w:val="left"/>
+      <w:pPr>
+        <w:ind w:left="720" w:hanging="360"/>
+      </w:pPr>
+    </w:lvl>
+    <w:lvl w:ilvl="1" w:tplc="04090019" w:tentative="1">
+      <w:start w:val="1"/>
+      <w:numFmt w:val="lowerLetter"/>
+      <w:lvlText w:val="%2."/>
+      <w:lvlJc w:val="left"/>
+      <w:pPr>
+        <w:ind w:left="1440" w:hanging="360"/>
+      </w:pPr>
+    </w:lvl>
+    <w:lvl w:ilvl="2" w:tplc="0409001B" w:tentative="1">
+      <w:start w:val="1"/>
+      <w:numFmt w:val="lowerRoman"/>
+      <w:lvlText w:val="%3."/>
+      <w:lvlJc w:val="right"/>
+      <w:pPr>
+        <w:ind w:left="2160" w:hanging="180"/>
+      </w:pPr>
+    </w:lvl>
+    <w:lvl w:ilvl="3" w:tplc="0409000F" w:tentative="1">
+      <w:start w:val="1"/>
+      <w:numFmt w:val="decimal"/>
+      <w:lvlText w:val="%4."/>
+      <w:lvlJc w:val="left"/>
+      <w:pPr>
+        <w:ind w:left="2880" w:hanging="360"/>
+      </w:pPr>
+    </w:lvl>
+    <w:lvl w:ilvl="4" w:tplc="04090019" w:tentative="1">
+      <w:start w:val="1"/>
+      <w:numFmt w:val="lowerLetter"/>
+      <w:lvlText w:val="%5."/>
+      <w:lvlJc w:val="left"/>
+      <w:pPr>
+        <w:ind w:left="3600" w:hanging="360"/>
+      </w:pPr>
+    </w:lvl>
+    <w:lvl w:ilvl="5" w:tplc="0409001B" w:tentative="1">
+      <w:start w:val="1"/>
+      <w:numFmt w:val="lowerRoman"/>
+      <w:lvlText w:val="%6."/>
+      <w:lvlJc w:val="right"/>
+      <w:pPr>
+        <w:ind w:left="4320" w:hanging="180"/>
+      </w:pPr>
+    </w:lvl>
+    <w:lvl w:ilvl="6" w:tplc="0409000F" w:tentative="1">
+      <w:start w:val="1"/>
+      <w:numFmt w:val="decimal"/>
+      <w:lvlText w:val="%7."/>
+      <w:lvlJc w:val="left"/>
+      <w:pPr>
+        <w:ind w:left="5040" w:hanging="360"/>
+      </w:pPr>
+    </w:lvl>
+    <w:lvl w:ilvl="7" w:tplc="04090019" w:tentative="1">
+      <w:start w:val="1"/>
+      <w:numFmt w:val="lowerLetter"/>
+      <w:lvlText w:val="%8."/>
+      <w:lvlJc w:val="left"/>
+      <w:pPr>
+        <w:ind w:left="5760" w:hanging="360"/>
+      </w:pPr>
+    </w:lvl>
+    <w:lvl w:ilvl="8" w:tplc="0409001B" w:tentative="1">
+      <w:start w:val="1"/>
+      <w:numFmt w:val="lowerRoman"/>
+      <w:lvlText w:val="%9."/>
+      <w:lvlJc w:val="right"/>
+      <w:pPr>
+        <w:ind w:left="6480" w:hanging="180"/>
+      </w:pPr>
+    </w:lvl>
+  </w:abstractNum>
+  <w:num w:numId="1">
+    <w:abstractNumId w:val="0"/>
+  </w:num>
+</w:numbering>
 </file>
 
 <file path=word/styles.xml><?xml version="1.0" encoding="utf-8"?>
@@ -1642,6 +2345,36 @@
       <w:lang w:val="en-US" w:eastAsia="en-US"/>
     </w:rPr>
   </w:style>
+  <w:style w:type="paragraph" w:styleId="Heading1">
+    <w:name w:val="heading 1"/>
+    <w:basedOn w:val="Normal"/>
+    <w:next w:val="Normal"/>
+    <w:link w:val="Heading1Char"/>
+    <w:uiPriority w:val="9"/>
+    <w:qFormat/>
+    <w:rsid w:val="00607E00"/>
+    <w:pPr>
+      <w:keepNext/>
+      <w:keepLines/>
+      <w:pBdr>
+        <w:top w:val="none" w:sz="0" w:space="0" w:color="auto"/>
+        <w:left w:val="none" w:sz="0" w:space="0" w:color="auto"/>
+        <w:bottom w:val="none" w:sz="0" w:space="0" w:color="auto"/>
+        <w:right w:val="none" w:sz="0" w:space="0" w:color="auto"/>
+        <w:between w:val="none" w:sz="0" w:space="0" w:color="auto"/>
+        <w:bar w:val="none" w:sz="0" w:color="auto"/>
+      </w:pBdr>
+      <w:spacing w:before="240" w:line="259" w:lineRule="auto"/>
+      <w:outlineLvl w:val="0"/>
+    </w:pPr>
+    <w:rPr>
+      <w:rFonts w:asciiTheme="majorHAnsi" w:eastAsiaTheme="majorEastAsia" w:hAnsiTheme="majorHAnsi" w:cstheme="majorBidi"/>
+      <w:color w:val="365F91" w:themeColor="accent1" w:themeShade="BF"/>
+      <w:sz w:val="32"/>
+      <w:szCs w:val="32"/>
+      <w:bdr w:val="none" w:sz="0" w:space="0" w:color="auto"/>
+    </w:rPr>
+  </w:style>
   <w:style w:type="character" w:default="1" w:styleId="DefaultParagraphFont">
     <w:name w:val="Default Paragraph Font"/>
     <w:uiPriority w:val="1"/>
@@ -1701,6 +2434,29 @@
       <w:szCs w:val="22"/>
       <w:u w:color="000000"/>
       <w:lang w:val="ru-RU"/>
+    </w:rPr>
+  </w:style>
+  <w:style w:type="paragraph" w:styleId="Bibliography">
+    <w:name w:val="Bibliography"/>
+    <w:basedOn w:val="Normal"/>
+    <w:next w:val="Normal"/>
+    <w:uiPriority w:val="37"/>
+    <w:unhideWhenUsed/>
+    <w:rsid w:val="00607E00"/>
+  </w:style>
+  <w:style w:type="character" w:customStyle="1" w:styleId="Heading1Char">
+    <w:name w:val="Heading 1 Char"/>
+    <w:basedOn w:val="DefaultParagraphFont"/>
+    <w:link w:val="Heading1"/>
+    <w:uiPriority w:val="9"/>
+    <w:rsid w:val="00607E00"/>
+    <w:rPr>
+      <w:rFonts w:asciiTheme="majorHAnsi" w:eastAsiaTheme="majorEastAsia" w:hAnsiTheme="majorHAnsi" w:cstheme="majorBidi"/>
+      <w:color w:val="365F91" w:themeColor="accent1" w:themeShade="BF"/>
+      <w:sz w:val="32"/>
+      <w:szCs w:val="32"/>
+      <w:bdr w:val="none" w:sz="0" w:space="0" w:color="auto"/>
+      <w:lang w:val="en-US" w:eastAsia="en-US"/>
     </w:rPr>
   </w:style>
 </w:styles>
@@ -2807,4 +3563,80 @@
   </a:objectDefaults>
   <a:extraClrSchemeLst/>
 </a:theme>
+</file>
+
+<file path=customXml/item1.xml><?xml version="1.0" encoding="utf-8"?>
+<b:Sources xmlns:b="http://schemas.openxmlformats.org/officeDocument/2006/bibliography" xmlns="http://schemas.openxmlformats.org/officeDocument/2006/bibliography" SelectedStyle="\IEEE2006OfficeOnline.xsl" StyleName="IEEE" Version="2006">
+  <b:Source>
+    <b:Tag>1</b:Tag>
+    <b:SourceType>JournalArticle</b:SourceType>
+    <b:Guid>{2C8D7543-4ED8-456D-8DC2-67211B3CC0A4}</b:Guid>
+    <b:Author>
+      <b:Author>
+        <b:NameList>
+          <b:Person>
+            <b:Last>Mendel</b:Last>
+            <b:First>Gregor</b:First>
+          </b:Person>
+        </b:NameList>
+      </b:Author>
+    </b:Author>
+    <b:Title>Versuche über Pflanzen-Hybriden</b:Title>
+    <b:Year>1866</b:Year>
+    <b:JournalName>Proceedings of the Natural History Society of Brünn</b:JournalName>
+    <b:RefOrder>1</b:RefOrder>
+  </b:Source>
+  <b:Source>
+    <b:Tag>Sar12</b:Tag>
+    <b:SourceType>ElectronicSource</b:SourceType>
+    <b:Guid>{FEF63314-B503-42C3-83B6-7DDEC7241C44}</b:Guid>
+    <b:Title>Schizophrenia Gene Networks Found, with Link to Autism</b:Title>
+    <b:Year>2012</b:Year>
+    <b:Author>
+      <b:Author>
+        <b:NameList>
+          <b:Person>
+            <b:Last>Sarah R Gilman</b:Last>
+            <b:First>Jonathan</b:First>
+            <b:Middle>Chang, Bin Xu, Tejdeep S Bawa, Joseph A Gogos, Maria Karayiorgou &amp; Dennis Vitkup</b:Middle>
+          </b:Person>
+        </b:NameList>
+      </b:Author>
+    </b:Author>
+    <b:ProductionCompany>Columbia University Medical Center</b:ProductionCompany>
+    <b:Month>November</b:Month>
+    <b:Day>12</b:Day>
+    <b:URL>http://www.nature.com/neuro/journal/v15/n12/full/nn.3261.html</b:URL>
+    <b:Publisher>NATURE NEUROSCIENCE</b:Publisher>
+    <b:RefOrder>2</b:RefOrder>
+  </b:Source>
+  <b:Source>
+    <b:Tag>CiR12</b:Tag>
+    <b:SourceType>ElectronicSource</b:SourceType>
+    <b:Guid>{1F5A80B3-4403-46EF-8A8B-D3B023E70E51}</b:Guid>
+    <b:Author>
+      <b:Author>
+        <b:NameList>
+          <b:Person>
+            <b:Last>Ci-Ren Jiang</b:Last>
+            <b:First>Ying-Chao</b:First>
+            <b:Middle>Hung, Chung-Ming Chen, Grace S. Shieh</b:Middle>
+          </b:Person>
+        </b:NameList>
+      </b:Author>
+    </b:Author>
+    <b:Title>Inferring Genetic Interactions via a Data-Driven Second Order Model</b:Title>
+    <b:Publisher>National Center for Biotechnology Information</b:Publisher>
+    <b:Year>2012</b:Year>
+    <b:RefOrder>3</b:RefOrder>
+  </b:Source>
+</b:Sources>
+</file>
+
+<file path=customXml/itemProps1.xml><?xml version="1.0" encoding="utf-8"?>
+<ds:datastoreItem xmlns:ds="http://schemas.openxmlformats.org/officeDocument/2006/customXml" ds:itemID="{5A8C30E5-BFE1-47E7-B2E8-AFB025AF18A7}">
+  <ds:schemaRefs>
+    <ds:schemaRef ds:uri="http://schemas.openxmlformats.org/officeDocument/2006/bibliography"/>
+  </ds:schemaRefs>
+</ds:datastoreItem>
 </file>
</xml_diff>

<commit_message>
INTRO added refrence to article on which resukts will be shown
</commit_message>
<xml_diff>
--- a/Docs/Russian/MainText.docx
+++ b/Docs/Russian/MainText.docx
@@ -164,6 +164,7 @@
           <w:id w:val="-1518541652"/>
           <w:citation/>
         </w:sdtPr>
+        <w:sdtEndPr/>
         <w:sdtContent>
           <w:r>
             <w:rPr>
@@ -292,16 +293,7 @@
           <w:szCs w:val="20"/>
           <w:lang w:val="ru-RU"/>
         </w:rPr>
-        <w:t>]</w:t>
-      </w:r>
-      <w:r>
-        <w:rPr>
-          <w:rFonts w:ascii="Calibri" w:hAnsi="Calibri"/>
-          <w:sz w:val="20"/>
-          <w:szCs w:val="20"/>
-          <w:lang w:val="ru-RU"/>
-        </w:rPr>
-        <w:t xml:space="preserve">. </w:t>
+        <w:t xml:space="preserve">]. </w:t>
       </w:r>
       <w:r>
         <w:rPr>
@@ -323,6 +315,7 @@
           <w:id w:val="1057293853"/>
           <w:citation/>
         </w:sdtPr>
+        <w:sdtEndPr/>
         <w:sdtContent>
           <w:r>
             <w:rPr>
@@ -612,7 +605,7 @@
           <w:rFonts w:ascii="Calibri" w:hAnsi="Calibri"/>
           <w:sz w:val="20"/>
           <w:szCs w:val="20"/>
-          <w:lang w:val="en-US"/>
+          <w:lang w:val="ru-RU"/>
         </w:rPr>
       </w:pPr>
       <w:r>
@@ -694,6 +687,7 @@
           <w:id w:val="-191614444"/>
           <w:citation/>
         </w:sdtPr>
+        <w:sdtEndPr/>
         <w:sdtContent>
           <w:r>
             <w:rPr>
@@ -761,15 +755,7 @@
           <w:sz w:val="20"/>
           <w:szCs w:val="20"/>
         </w:rPr>
-        <w:t xml:space="preserve">], что алгоритмы, учитывающие взаимодействие порядка более двух, дают более точные результаты структуры сети. Поскольку учёт взаимодействий высокого порядка </w:t>
-      </w:r>
-      <w:bookmarkStart w:id="0" w:name="_GoBack"/>
-      <w:r>
-        <w:rPr>
-          <w:sz w:val="20"/>
-          <w:szCs w:val="20"/>
-        </w:rPr>
-        <w:t>является вычислимо трудоемкой задачей[</w:t>
+        <w:t>], что алгоритмы, учитывающие взаимодействие порядка более двух, дают более точные результаты структуры сети. Поскольку учёт взаимодействий высокого порядка является вычислимо трудоемкой задачей[</w:t>
       </w:r>
       <w:r>
         <w:rPr>
@@ -800,7 +786,6 @@
         </w:rPr>
         <w:t xml:space="preserve"> системах с </w:t>
       </w:r>
-      <w:bookmarkEnd w:id="0"/>
       <w:r>
         <w:rPr>
           <w:sz w:val="20"/>
@@ -839,6 +824,8 @@
         </w:rPr>
         <w:t>], а также алгоритмы, учитывающие парные взаимодействия с временными задержками.</w:t>
       </w:r>
+      <w:bookmarkStart w:id="0" w:name="_GoBack"/>
+      <w:bookmarkEnd w:id="0"/>
     </w:p>
     <w:p>
       <w:pPr>
@@ -854,7 +841,21 @@
           <w:sz w:val="20"/>
           <w:szCs w:val="20"/>
         </w:rPr>
-        <w:t xml:space="preserve">В данной работе предлагается алгоритм, учитывающий взаимодействия третьего порядка с временными задержками. За основу был принят алгоритм </w:t>
+        <w:t xml:space="preserve">В данной работе предлагается </w:t>
+      </w:r>
+      <w:r>
+        <w:rPr>
+          <w:sz w:val="20"/>
+          <w:szCs w:val="20"/>
+        </w:rPr>
+        <w:t>инструмент</w:t>
+      </w:r>
+      <w:r>
+        <w:rPr>
+          <w:sz w:val="20"/>
+          <w:szCs w:val="20"/>
+        </w:rPr>
+        <w:t xml:space="preserve">, учитывающий взаимодействия третьего порядка с временными задержками. За основу был принят алгоритм </w:t>
       </w:r>
       <w:r>
         <w:rPr>
@@ -899,8 +900,71 @@
           <w:sz w:val="20"/>
           <w:szCs w:val="20"/>
         </w:rPr>
-        <w:t xml:space="preserve">]. Были предложены методы оптимизации задачи нахождения тройных взаимодействий. Показаны результаты анализа реальной биологической сети, предложена реализация алгоритма на </w:t>
-      </w:r>
+        <w:t>]. Были предложены методы оптимизации задачи нахождения тройных взаимодействий. Показаны результаты анализа реальной биологической сети</w:t>
+      </w:r>
+      <w:r>
+        <w:rPr>
+          <w:sz w:val="20"/>
+          <w:szCs w:val="20"/>
+        </w:rPr>
+        <w:t xml:space="preserve"> из </w:t>
+      </w:r>
+      <w:sdt>
+        <w:sdtPr>
+          <w:rPr>
+            <w:sz w:val="20"/>
+            <w:szCs w:val="20"/>
+          </w:rPr>
+          <w:id w:val="159738766"/>
+          <w:citation/>
+        </w:sdtPr>
+        <w:sdtContent>
+          <w:r>
+            <w:rPr>
+              <w:sz w:val="20"/>
+              <w:szCs w:val="20"/>
+            </w:rPr>
+            <w:fldChar w:fldCharType="begin"/>
+          </w:r>
+          <w:r>
+            <w:rPr>
+              <w:sz w:val="20"/>
+              <w:szCs w:val="20"/>
+            </w:rPr>
+            <w:instrText xml:space="preserve"> CITATION CiR12 \l 1049 </w:instrText>
+          </w:r>
+          <w:r>
+            <w:rPr>
+              <w:sz w:val="20"/>
+              <w:szCs w:val="20"/>
+            </w:rPr>
+            <w:fldChar w:fldCharType="separate"/>
+          </w:r>
+          <w:r>
+            <w:rPr>
+              <w:noProof/>
+              <w:sz w:val="20"/>
+              <w:szCs w:val="20"/>
+            </w:rPr>
+            <w:t>[3]</w:t>
+          </w:r>
+          <w:r>
+            <w:rPr>
+              <w:sz w:val="20"/>
+              <w:szCs w:val="20"/>
+            </w:rPr>
+            <w:fldChar w:fldCharType="end"/>
+          </w:r>
+        </w:sdtContent>
+      </w:sdt>
+      <w:r>
+        <w:rPr>
+          <w:sz w:val="20"/>
+          <w:szCs w:val="20"/>
+        </w:rPr>
+        <w:t xml:space="preserve">, предложена реализация алгоритма на </w:t>
+      </w:r>
+      <w:proofErr w:type="spellStart"/>
       <w:r>
         <w:rPr>
           <w:sz w:val="20"/>
@@ -909,6 +973,7 @@
         </w:rPr>
         <w:t>MatLab</w:t>
       </w:r>
+      <w:proofErr w:type="spellEnd"/>
       <w:r>
         <w:rPr>
           <w:sz w:val="20"/>
@@ -1495,9 +1560,11 @@
     <w:sdt>
       <w:sdtPr>
         <w:rPr>
-          <w:rFonts w:ascii="Calibri" w:hAnsi="Calibri"/>
-          <w:sz w:val="20"/>
-          <w:szCs w:val="20"/>
+          <w:rFonts w:ascii="Calibri" w:eastAsia="Arial Unicode MS" w:hAnsi="Calibri" w:cs="Times New Roman"/>
+          <w:color w:val="auto"/>
+          <w:sz w:val="20"/>
+          <w:szCs w:val="20"/>
+          <w:bdr w:val="nil"/>
         </w:rPr>
         <w:id w:val="-635557037"/>
         <w:docPartObj>
@@ -1507,11 +1574,8 @@
       </w:sdtPr>
       <w:sdtEndPr>
         <w:rPr>
-          <w:rFonts w:eastAsia="Arial Unicode MS" w:cs="Times New Roman"/>
           <w:b/>
           <w:bCs/>
-          <w:color w:val="auto"/>
-          <w:bdr w:val="nil"/>
         </w:rPr>
       </w:sdtEndPr>
       <w:sdtContent>
@@ -3634,7 +3698,7 @@
 </file>
 
 <file path=customXml/itemProps1.xml><?xml version="1.0" encoding="utf-8"?>
-<ds:datastoreItem xmlns:ds="http://schemas.openxmlformats.org/officeDocument/2006/customXml" ds:itemID="{5A8C30E5-BFE1-47E7-B2E8-AFB025AF18A7}">
+<ds:datastoreItem xmlns:ds="http://schemas.openxmlformats.org/officeDocument/2006/customXml" ds:itemID="{B320351C-E669-4819-B849-7C6E0169562E}">
   <ds:schemaRefs>
     <ds:schemaRef ds:uri="http://schemas.openxmlformats.org/officeDocument/2006/bibliography"/>
   </ds:schemaRefs>

</xml_diff>

<commit_message>
added explanation why direct modeling is inappropriate for these issue
</commit_message>
<xml_diff>
--- a/Docs/Russian/MainText.docx
+++ b/Docs/Russian/MainText.docx
@@ -477,7 +477,25 @@
           <w:szCs w:val="20"/>
           <w:lang w:val="ru-RU"/>
         </w:rPr>
-        <w:t xml:space="preserve"> Структура может быть восстановлена экспертом, при условии наличия экспериментальных данных о парном взаимодействии всех генов. Данный подход является неоптимальным с точки зрения трудозатрат, не может быть применен к большим системам (объемом 100 и более элементов), а также не учитывает одновременные взаимодействия трех и более элементов, что проявляется в реальных биологических системах </w:t>
+        <w:t xml:space="preserve"> Структура может быть восстановлена экспертом, при условии наличия экспериментальных данных о парном взаимодействии всех генов. Данный подход является неоптимальным с точки зрения трудозатрат, не может быть применен к большим системам (объемом 100 и </w:t>
+      </w:r>
+      <w:r>
+        <w:rPr>
+          <w:rFonts w:ascii="Calibri" w:hAnsi="Calibri"/>
+          <w:sz w:val="20"/>
+          <w:szCs w:val="20"/>
+          <w:lang w:val="ru-RU"/>
+        </w:rPr>
+        <w:t xml:space="preserve">менее </w:t>
+      </w:r>
+      <w:r>
+        <w:rPr>
+          <w:rFonts w:ascii="Calibri" w:hAnsi="Calibri"/>
+          <w:sz w:val="20"/>
+          <w:szCs w:val="20"/>
+          <w:lang w:val="ru-RU"/>
+        </w:rPr>
+        <w:t xml:space="preserve">элементов), а также не учитывает одновременные взаимодействия трех и более элементов, что проявляется в реальных биологических системах </w:t>
       </w:r>
       <w:r>
         <w:rPr>
@@ -513,7 +531,34 @@
           <w:szCs w:val="20"/>
           <w:lang w:val="ru-RU"/>
         </w:rPr>
-        <w:t>. Для решения данных проблем используются экспериментальные установки, позволяющие собрать большое количество данных</w:t>
+        <w:t xml:space="preserve">. </w:t>
+      </w:r>
+      <w:r>
+        <w:rPr>
+          <w:rFonts w:ascii="Calibri" w:hAnsi="Calibri"/>
+          <w:sz w:val="20"/>
+          <w:szCs w:val="20"/>
+          <w:lang w:val="ru-RU"/>
+        </w:rPr>
+        <w:t>Альтернативным подходом было бы прямое моделирование взаимодействия генов. Но на практике, далеко не всегда имеются экспериментальные данные, полностью описывающие структуру, поведение и функц</w:t>
+      </w:r>
+      <w:r>
+        <w:rPr>
+          <w:rFonts w:ascii="Calibri" w:hAnsi="Calibri"/>
+          <w:sz w:val="20"/>
+          <w:szCs w:val="20"/>
+          <w:lang w:val="ru-RU"/>
+        </w:rPr>
+        <w:t xml:space="preserve">ии того или иного гена, что необходимо для прямого моделирования. Также, разнообразие взаимодействий генов, разнообразие генов делают эту задачу вычислительно трудоемкой и немасштабиремой на сети большого объема.  </w:t>
+      </w:r>
+      <w:r>
+        <w:rPr>
+          <w:rFonts w:ascii="Calibri" w:hAnsi="Calibri"/>
+          <w:sz w:val="20"/>
+          <w:szCs w:val="20"/>
+          <w:lang w:val="ru-RU"/>
+        </w:rPr>
+        <w:t>Для решения данных проблем используются экспериментальные установки, позволяющие собрать большое количество данных</w:t>
       </w:r>
       <w:r>
         <w:rPr>
@@ -617,6 +662,167 @@
         </w:rPr>
         <w:t xml:space="preserve"> </w:t>
       </w:r>
+    </w:p>
+    <w:p>
+      <w:pPr>
+        <w:pStyle w:val="HeaderFooter"/>
+        <w:tabs>
+          <w:tab w:val="left" w:pos="720"/>
+          <w:tab w:val="left" w:pos="1440"/>
+          <w:tab w:val="left" w:pos="2160"/>
+          <w:tab w:val="left" w:pos="2880"/>
+          <w:tab w:val="left" w:pos="3600"/>
+          <w:tab w:val="left" w:pos="4320"/>
+          <w:tab w:val="left" w:pos="5040"/>
+          <w:tab w:val="left" w:pos="5760"/>
+        </w:tabs>
+        <w:rPr>
+          <w:rFonts w:ascii="Calibri" w:hAnsi="Calibri"/>
+          <w:sz w:val="20"/>
+          <w:szCs w:val="20"/>
+          <w:lang w:val="ru-RU"/>
+        </w:rPr>
+      </w:pPr>
+      <w:r>
+        <w:rPr>
+          <w:rFonts w:ascii="Calibri" w:hAnsi="Calibri"/>
+          <w:sz w:val="20"/>
+          <w:szCs w:val="20"/>
+          <w:lang w:val="ru-RU"/>
+        </w:rPr>
+        <w:tab/>
+        <w:t>Эффективные а</w:t>
+      </w:r>
+      <w:r>
+        <w:rPr>
+          <w:rFonts w:ascii="Calibri" w:hAnsi="Calibri"/>
+          <w:sz w:val="20"/>
+          <w:szCs w:val="20"/>
+          <w:lang w:val="ru-RU"/>
+        </w:rPr>
+        <w:t xml:space="preserve">логритмы выявления структуры сети работают по принципу </w:t>
+      </w:r>
+      <w:r>
+        <w:rPr>
+          <w:rFonts w:ascii="Calibri" w:hAnsi="Calibri"/>
+          <w:sz w:val="20"/>
+          <w:szCs w:val="20"/>
+          <w:lang w:val="ru-RU"/>
+        </w:rPr>
+        <w:t>“</w:t>
+      </w:r>
+      <w:r>
+        <w:rPr>
+          <w:rFonts w:ascii="Calibri" w:hAnsi="Calibri"/>
+          <w:sz w:val="20"/>
+          <w:szCs w:val="20"/>
+          <w:lang w:val="ru-RU"/>
+        </w:rPr>
+        <w:t>обратной разработки</w:t>
+      </w:r>
+      <w:r>
+        <w:rPr>
+          <w:rFonts w:ascii="Calibri" w:hAnsi="Calibri"/>
+          <w:sz w:val="20"/>
+          <w:szCs w:val="20"/>
+          <w:lang w:val="ru-RU"/>
+        </w:rPr>
+        <w:t>”[</w:t>
+      </w:r>
+      <w:r>
+        <w:rPr>
+          <w:rFonts w:ascii="Calibri" w:hAnsi="Calibri"/>
+          <w:sz w:val="20"/>
+          <w:szCs w:val="20"/>
+          <w:lang w:val="en-US"/>
+        </w:rPr>
+        <w:t>REFERENCE</w:t>
+      </w:r>
+      <w:r>
+        <w:rPr>
+          <w:rFonts w:ascii="Calibri" w:hAnsi="Calibri"/>
+          <w:sz w:val="20"/>
+          <w:szCs w:val="20"/>
+          <w:lang w:val="ru-RU"/>
+        </w:rPr>
+        <w:t>]</w:t>
+      </w:r>
+      <w:r>
+        <w:rPr>
+          <w:rFonts w:ascii="Calibri" w:hAnsi="Calibri"/>
+          <w:sz w:val="20"/>
+          <w:szCs w:val="20"/>
+          <w:lang w:val="ru-RU"/>
+        </w:rPr>
+        <w:t xml:space="preserve">. Имея набор взаимодействующих генов и результат их взаимодействия в виде изменения концентрации продуктов </w:t>
+      </w:r>
+      <w:r>
+        <w:rPr>
+          <w:rFonts w:ascii="Calibri" w:hAnsi="Calibri"/>
+          <w:sz w:val="20"/>
+          <w:szCs w:val="20"/>
+          <w:lang w:val="ru-RU"/>
+        </w:rPr>
+        <w:t>генной сети</w:t>
+      </w:r>
+      <w:r>
+        <w:rPr>
+          <w:rFonts w:ascii="Calibri" w:hAnsi="Calibri"/>
+          <w:sz w:val="20"/>
+          <w:szCs w:val="20"/>
+          <w:lang w:val="ru-RU"/>
+        </w:rPr>
+        <w:t xml:space="preserve"> во времени</w:t>
+      </w:r>
+      <w:r>
+        <w:rPr>
+          <w:rFonts w:ascii="Calibri" w:hAnsi="Calibri"/>
+          <w:sz w:val="20"/>
+          <w:szCs w:val="20"/>
+          <w:lang w:val="ru-RU"/>
+        </w:rPr>
+        <w:t xml:space="preserve">(белков, </w:t>
+      </w:r>
+      <w:r>
+        <w:rPr>
+          <w:rFonts w:ascii="Calibri" w:hAnsi="Calibri"/>
+          <w:sz w:val="20"/>
+          <w:szCs w:val="20"/>
+          <w:lang w:val="ru-RU"/>
+        </w:rPr>
+        <w:lastRenderedPageBreak/>
+        <w:t>протеинов, и т.д.)</w:t>
+      </w:r>
+      <w:r>
+        <w:rPr>
+          <w:rFonts w:ascii="Calibri" w:hAnsi="Calibri"/>
+          <w:sz w:val="20"/>
+          <w:szCs w:val="20"/>
+          <w:lang w:val="ru-RU"/>
+        </w:rPr>
+        <w:t xml:space="preserve">, задача состоит в нахождении структуры сети, которая приводит к наблюдаемым результатам. </w:t>
+      </w:r>
+    </w:p>
+    <w:p>
+      <w:pPr>
+        <w:pStyle w:val="HeaderFooter"/>
+        <w:tabs>
+          <w:tab w:val="left" w:pos="720"/>
+          <w:tab w:val="left" w:pos="1440"/>
+          <w:tab w:val="left" w:pos="2160"/>
+          <w:tab w:val="left" w:pos="2880"/>
+          <w:tab w:val="left" w:pos="3600"/>
+          <w:tab w:val="left" w:pos="4320"/>
+          <w:tab w:val="left" w:pos="5040"/>
+          <w:tab w:val="left" w:pos="5760"/>
+        </w:tabs>
+        <w:rPr>
+          <w:rFonts w:ascii="Calibri" w:hAnsi="Calibri"/>
+          <w:sz w:val="20"/>
+          <w:szCs w:val="20"/>
+          <w:lang w:val="ru-RU"/>
+        </w:rPr>
+      </w:pPr>
     </w:p>
     <w:p>
       <w:pPr>
@@ -755,7 +961,21 @@
           <w:sz w:val="20"/>
           <w:szCs w:val="20"/>
         </w:rPr>
-        <w:t>], что алгоритмы, учитывающие взаимодействие порядка более двух, дают более точные результаты структуры сети. Поскольку учёт взаимодействий высокого порядка является вычислимо трудоемкой задачей[</w:t>
+        <w:t xml:space="preserve">], что алгоритмы, учитывающие взаимодействие порядка более двух, дают более точные результаты структуры </w:t>
+      </w:r>
+      <w:r>
+        <w:rPr>
+          <w:sz w:val="20"/>
+          <w:szCs w:val="20"/>
+        </w:rPr>
+        <w:t>сети</w:t>
+      </w:r>
+      <w:r>
+        <w:rPr>
+          <w:sz w:val="20"/>
+          <w:szCs w:val="20"/>
+        </w:rPr>
+        <w:t>.  Особый интерес представляет нахождение взаимодействий с учётом временных задержек, так как в реальных биологических процессах, реакция того или иного компонента сети может проявляться с задержкой[</w:t>
       </w:r>
       <w:r>
         <w:rPr>
@@ -770,35 +990,13 @@
           <w:sz w:val="20"/>
           <w:szCs w:val="20"/>
         </w:rPr>
-        <w:t>], на текущий момент ограничиваются учетом взаимодействий третьего порядка</w:t>
-      </w:r>
-      <w:r>
-        <w:rPr>
-          <w:sz w:val="20"/>
-          <w:szCs w:val="20"/>
-        </w:rPr>
-        <w:t xml:space="preserve"> в</w:t>
-      </w:r>
-      <w:r>
-        <w:rPr>
-          <w:sz w:val="20"/>
-          <w:szCs w:val="20"/>
-        </w:rPr>
-        <w:t xml:space="preserve"> системах с </w:t>
-      </w:r>
-      <w:r>
-        <w:rPr>
-          <w:sz w:val="20"/>
-          <w:szCs w:val="20"/>
-        </w:rPr>
-        <w:lastRenderedPageBreak/>
-        <w:t>небольшим количеством элементов(порядка 10-100).  Особый интерес представляет нахождение взаимодействий с учётом временных задержек, так как в реальных биологических процессах, реакция того или иного компонента сети может проявляться с задержкой[</w:t>
-      </w:r>
-      <w:r>
-        <w:rPr>
-          <w:sz w:val="20"/>
-          <w:szCs w:val="20"/>
-          <w:lang w:val="de-DE"/>
+        <w:t>]. На текущий момент, существуют алгоритмы, учитывающие взаимодействия третьего порядка[</w:t>
+      </w:r>
+      <w:r>
+        <w:rPr>
+          <w:sz w:val="20"/>
+          <w:szCs w:val="20"/>
+          <w:lang w:val="en-US"/>
         </w:rPr>
         <w:t>REFERENCE</w:t>
       </w:r>
@@ -807,25 +1005,8 @@
           <w:sz w:val="20"/>
           <w:szCs w:val="20"/>
         </w:rPr>
-        <w:t>]. На текущий момент, существуют алгоритмы, учитывающие взаимодействия третьего порядка[</w:t>
-      </w:r>
-      <w:r>
-        <w:rPr>
-          <w:sz w:val="20"/>
-          <w:szCs w:val="20"/>
-          <w:lang w:val="en-US"/>
-        </w:rPr>
-        <w:t>REFERENCE</w:t>
-      </w:r>
-      <w:r>
-        <w:rPr>
-          <w:sz w:val="20"/>
-          <w:szCs w:val="20"/>
-        </w:rPr>
         <w:t>], а также алгоритмы, учитывающие парные взаимодействия с временными задержками.</w:t>
       </w:r>
-      <w:bookmarkStart w:id="0" w:name="_GoBack"/>
-      <w:bookmarkEnd w:id="0"/>
     </w:p>
     <w:p>
       <w:pPr>
@@ -918,6 +1099,7 @@
           <w:id w:val="159738766"/>
           <w:citation/>
         </w:sdtPr>
+        <w:sdtEndPr/>
         <w:sdtContent>
           <w:r>
             <w:rPr>
@@ -1110,7 +1292,14 @@
           <w:sz w:val="20"/>
           <w:szCs w:val="20"/>
         </w:rPr>
-        <w:t xml:space="preserve"> данной работы был создан программный комплекс для нахождения тройных взаимодействий в биологических сетях с </w:t>
+        <w:t xml:space="preserve"> данной работе</w:t>
+      </w:r>
+      <w:r>
+        <w:rPr>
+          <w:sz w:val="20"/>
+          <w:szCs w:val="20"/>
+        </w:rPr>
+        <w:t xml:space="preserve"> был создан программный комплекс для нахождения тройных взаимодействий в биологических сетях с </w:t>
       </w:r>
       <w:r>
         <w:rPr>
@@ -1472,6 +1661,8 @@
           <w:szCs w:val="20"/>
         </w:rPr>
       </w:pPr>
+      <w:bookmarkStart w:id="0" w:name="_GoBack"/>
+      <w:bookmarkEnd w:id="0"/>
     </w:p>
     <w:p>
       <w:pPr>
@@ -3698,7 +3889,7 @@
 </file>
 
 <file path=customXml/itemProps1.xml><?xml version="1.0" encoding="utf-8"?>
-<ds:datastoreItem xmlns:ds="http://schemas.openxmlformats.org/officeDocument/2006/customXml" ds:itemID="{B320351C-E669-4819-B849-7C6E0169562E}">
+<ds:datastoreItem xmlns:ds="http://schemas.openxmlformats.org/officeDocument/2006/customXml" ds:itemID="{25E904CE-232D-4219-8599-93F3380A4F5B}">
   <ds:schemaRefs>
     <ds:schemaRef ds:uri="http://schemas.openxmlformats.org/officeDocument/2006/bibliography"/>
   </ds:schemaRefs>

</xml_diff>

<commit_message>
change after another iteration on department
</commit_message>
<xml_diff>
--- a/Docs/Russian/MainText.docx
+++ b/Docs/Russian/MainText.docx
@@ -52,8 +52,6 @@
           <w:lang w:val="ru-RU"/>
         </w:rPr>
       </w:pPr>
-      <w:bookmarkStart w:id="0" w:name="_GoBack"/>
-      <w:bookmarkEnd w:id="0"/>
     </w:p>
     <w:p>
       <w:pPr>
@@ -136,7 +134,7 @@
           <w:bCs/>
           <w:lang w:val="ru-RU"/>
         </w:rPr>
-        <w:t xml:space="preserve">я генов берет свое начало в 19 веке в работе </w:t>
+        <w:t xml:space="preserve">я генов берет свое начало в 19 веке </w:t>
       </w:r>
       <w:sdt>
         <w:sdtPr>
@@ -258,7 +256,49 @@
           <w:rFonts w:ascii="Calibri" w:hAnsi="Calibri"/>
           <w:lang w:val="ru-RU"/>
         </w:rPr>
-        <w:t xml:space="preserve">Данная область позволяет найти взаимосвязь между биологическими процессами, протекающими в организме, с болезнями, как, например, в работе </w:t>
+        <w:t>Данная область позволяет найти взаимосвязь между биологическими процессами, протекающими в организме, с болезнями</w:t>
+      </w:r>
+      <w:r>
+        <w:rPr>
+          <w:rFonts w:ascii="Calibri" w:hAnsi="Calibri"/>
+          <w:lang w:val="ru-RU"/>
+        </w:rPr>
+        <w:t>.</w:t>
+      </w:r>
+      <w:r>
+        <w:rPr>
+          <w:rFonts w:ascii="Calibri" w:hAnsi="Calibri"/>
+          <w:lang w:val="ru-RU"/>
+        </w:rPr>
+        <w:t xml:space="preserve"> Т</w:t>
+      </w:r>
+      <w:r>
+        <w:rPr>
+          <w:rFonts w:ascii="Calibri" w:hAnsi="Calibri"/>
+          <w:lang w:val="ru-RU"/>
+        </w:rPr>
+        <w:t xml:space="preserve">ак, например, </w:t>
+      </w:r>
+      <w:r>
+        <w:rPr>
+          <w:rFonts w:ascii="Calibri" w:hAnsi="Calibri"/>
+          <w:lang w:val="ru-RU"/>
+        </w:rPr>
+        <w:t>группа ученых обнаружила</w:t>
+      </w:r>
+      <w:r>
+        <w:rPr>
+          <w:rFonts w:ascii="Calibri" w:hAnsi="Calibri"/>
+          <w:lang w:val="ru-RU"/>
+        </w:rPr>
+        <w:t xml:space="preserve"> взаимодействующие гены, ответсвенные за развитие шизофрении</w:t>
+      </w:r>
+      <w:r>
+        <w:rPr>
+          <w:rFonts w:ascii="Calibri" w:hAnsi="Calibri"/>
+          <w:lang w:val="ru-RU"/>
+        </w:rPr>
+        <w:t xml:space="preserve"> </w:t>
       </w:r>
       <w:sdt>
         <w:sdtPr>
@@ -314,7 +354,7 @@
           <w:rFonts w:ascii="Calibri" w:hAnsi="Calibri"/>
           <w:lang w:val="ru-RU"/>
         </w:rPr>
-        <w:t>, в которой нашли взаимодействующие гены, ответсвенные за развитие шизофрении.</w:t>
+        <w:t>.</w:t>
       </w:r>
       <w:r>
         <w:rPr>
@@ -373,14 +413,35 @@
           <w:rFonts w:ascii="Calibri" w:hAnsi="Calibri"/>
           <w:lang w:val="ru-RU"/>
         </w:rPr>
-        <w:t xml:space="preserve">Набор взаимодействующих генов удобно визуально представлять в виде сети, в которой узлами являются гены, а взаимодействия обозначаются направленными отрезками. Такие сети называют генными сетями. Задача выявления структуры генной сети является </w:t>
-      </w:r>
-      <w:r>
-        <w:rPr>
-          <w:rFonts w:ascii="Calibri" w:hAnsi="Calibri"/>
-          <w:lang w:val="ru-RU"/>
-        </w:rPr>
-        <w:t>одной из задач данной области</w:t>
+        <w:t xml:space="preserve">Набор взаимодействующих генов удобно визуально представлять в виде сети, в которой узлами являются гены, а взаимодействия обозначаются направленными отрезками. </w:t>
+      </w:r>
+      <w:r>
+        <w:rPr>
+          <w:rFonts w:ascii="Calibri" w:hAnsi="Calibri"/>
+          <w:lang w:val="ru-RU"/>
+        </w:rPr>
+        <w:t xml:space="preserve">Выявление </w:t>
+      </w:r>
+      <w:r>
+        <w:rPr>
+          <w:rFonts w:ascii="Calibri" w:hAnsi="Calibri"/>
+          <w:lang w:val="ru-RU"/>
+        </w:rPr>
+        <w:t xml:space="preserve">структуры генной сети является </w:t>
+      </w:r>
+      <w:r>
+        <w:rPr>
+          <w:rFonts w:ascii="Calibri" w:hAnsi="Calibri"/>
+          <w:lang w:val="ru-RU"/>
+        </w:rPr>
+        <w:t xml:space="preserve">одной из задач </w:t>
+      </w:r>
+      <w:r>
+        <w:rPr>
+          <w:rFonts w:ascii="Calibri" w:hAnsi="Calibri"/>
+          <w:lang w:val="ru-RU"/>
+        </w:rPr>
+        <w:t>анализа взаимодействий генов</w:t>
       </w:r>
       <w:r>
         <w:rPr>
@@ -394,21 +455,84 @@
           <w:rFonts w:ascii="Calibri" w:hAnsi="Calibri"/>
           <w:lang w:val="ru-RU"/>
         </w:rPr>
-        <w:t xml:space="preserve"> Структура может быть восстановлена экспертом, при условии наличия экспериментальных данных о парном взаимодействии всех генов. Данный подход является неоптимальным с точки зрения трудозатрат, не может быть применен к большим системам (объемом 100 и </w:t>
-      </w:r>
-      <w:r>
-        <w:rPr>
-          <w:rFonts w:ascii="Calibri" w:hAnsi="Calibri"/>
-          <w:lang w:val="ru-RU"/>
-        </w:rPr>
-        <w:t xml:space="preserve">менее </w:t>
-      </w:r>
-      <w:r>
-        <w:rPr>
-          <w:rFonts w:ascii="Calibri" w:hAnsi="Calibri"/>
-          <w:lang w:val="ru-RU"/>
-        </w:rPr>
-        <w:t>элементов), а также не учитывает одновременные взаимодействия трех и более элементов, что проявляется в реальных биологических системах [</w:t>
+        <w:t xml:space="preserve"> </w:t>
+      </w:r>
+      <w:r>
+        <w:rPr>
+          <w:rFonts w:ascii="Calibri" w:hAnsi="Calibri"/>
+          <w:lang w:val="ru-RU"/>
+        </w:rPr>
+        <w:t xml:space="preserve">Разнообразие генов и </w:t>
+      </w:r>
+      <w:r>
+        <w:rPr>
+          <w:rFonts w:ascii="Calibri" w:hAnsi="Calibri"/>
+          <w:lang w:val="ru-RU"/>
+        </w:rPr>
+        <w:t xml:space="preserve">разнообразие </w:t>
+      </w:r>
+      <w:r>
+        <w:rPr>
+          <w:rFonts w:ascii="Calibri" w:hAnsi="Calibri"/>
+          <w:lang w:val="ru-RU"/>
+        </w:rPr>
+        <w:t>их взаимодействий делают эту за</w:t>
+      </w:r>
+      <w:r>
+        <w:rPr>
+          <w:rFonts w:ascii="Calibri" w:hAnsi="Calibri"/>
+          <w:lang w:val="ru-RU"/>
+        </w:rPr>
+        <w:t>дачу вычислительно трудоемкой, что</w:t>
+      </w:r>
+      <w:r>
+        <w:rPr>
+          <w:rFonts w:ascii="Calibri" w:hAnsi="Calibri"/>
+          <w:lang w:val="ru-RU"/>
+        </w:rPr>
+        <w:t xml:space="preserve"> требует больших затрат при решении  без использования машинных средств. Прямое моделирование </w:t>
+      </w:r>
+      <w:r>
+        <w:rPr>
+          <w:rFonts w:ascii="Calibri" w:hAnsi="Calibri"/>
+          <w:lang w:val="ru-RU"/>
+        </w:rPr>
+        <w:t>процесса взамодейст</w:t>
+      </w:r>
+      <w:r>
+        <w:rPr>
+          <w:rFonts w:ascii="Calibri" w:hAnsi="Calibri"/>
+          <w:lang w:val="ru-RU"/>
+        </w:rPr>
+        <w:t xml:space="preserve">вий не всегда является возможным ввиду </w:t>
+      </w:r>
+      <w:r>
+        <w:rPr>
+          <w:rFonts w:ascii="Calibri" w:hAnsi="Calibri"/>
+          <w:lang w:val="ru-RU"/>
+        </w:rPr>
+        <w:t>ограниченности экспериментальных данных полностью описывающих</w:t>
+      </w:r>
+      <w:r>
+        <w:rPr>
+          <w:rFonts w:ascii="Calibri" w:hAnsi="Calibri"/>
+          <w:lang w:val="ru-RU"/>
+        </w:rPr>
+        <w:t xml:space="preserve"> структуру, поведение и функции того или иного гена</w:t>
+      </w:r>
+      <w:r>
+        <w:rPr>
+          <w:rFonts w:ascii="Calibri" w:hAnsi="Calibri"/>
+          <w:lang w:val="ru-RU"/>
+        </w:rPr>
+        <w:t>. Классом эффективных алгоритмов являются алгоритмы, работающие</w:t>
+      </w:r>
+      <w:r>
+        <w:rPr>
+          <w:rFonts w:ascii="Calibri" w:hAnsi="Calibri"/>
+          <w:lang w:val="ru-RU"/>
+        </w:rPr>
+        <w:t xml:space="preserve"> по принципу “обратной разработки”[</w:t>
       </w:r>
       <w:r>
         <w:rPr>
@@ -422,56 +546,14 @@
           <w:rFonts w:ascii="Calibri" w:hAnsi="Calibri"/>
           <w:lang w:val="ru-RU"/>
         </w:rPr>
-        <w:t xml:space="preserve">]. </w:t>
-      </w:r>
-      <w:r>
-        <w:rPr>
-          <w:rFonts w:ascii="Calibri" w:hAnsi="Calibri"/>
-          <w:lang w:val="ru-RU"/>
-        </w:rPr>
-        <w:t>Альтернативным подходом было бы прямое моделирование взаимодействия генов. Но на практике, далеко не всегда имеются экспериментальные данные, полностью описывающие структуру, поведение и функц</w:t>
-      </w:r>
-      <w:r>
-        <w:rPr>
-          <w:rFonts w:ascii="Calibri" w:hAnsi="Calibri"/>
-          <w:lang w:val="ru-RU"/>
-        </w:rPr>
-        <w:t xml:space="preserve">ии того или иного гена, что необходимо для прямого моделирования. Также, разнообразие взаимодействий генов, разнообразие генов делают эту задачу вычислительно трудоемкой и немасштабиремой на сети большого объема.  </w:t>
-      </w:r>
-      <w:r>
-        <w:rPr>
-          <w:rFonts w:ascii="Calibri" w:hAnsi="Calibri"/>
-          <w:lang w:val="ru-RU"/>
-        </w:rPr>
-        <w:t>Для решения данных проблем используются экспериментальные установки, позволяющие собрать большое количество данных[</w:t>
-      </w:r>
-      <w:r>
-        <w:rPr>
-          <w:rFonts w:ascii="Calibri" w:hAnsi="Calibri"/>
-          <w:lang w:val="en-US"/>
-        </w:rPr>
-        <w:t>REFERENCE</w:t>
-      </w:r>
-      <w:r>
-        <w:rPr>
-          <w:rFonts w:ascii="Calibri" w:hAnsi="Calibri"/>
-          <w:lang w:val="ru-RU"/>
-        </w:rPr>
-        <w:t>], а также алгоритмы, способные выявлять взаимодействия[</w:t>
-      </w:r>
-      <w:r>
-        <w:rPr>
-          <w:rFonts w:ascii="Calibri" w:hAnsi="Calibri"/>
-          <w:lang w:val="en-US"/>
-        </w:rPr>
-        <w:t>REFERENCE</w:t>
-      </w:r>
-      <w:r>
-        <w:rPr>
-          <w:rFonts w:ascii="Calibri" w:hAnsi="Calibri"/>
-          <w:lang w:val="ru-RU"/>
-        </w:rPr>
-        <w:t xml:space="preserve">]. </w:t>
+        <w:t xml:space="preserve">]. Имея набор взаимодействующих генов и результат их взаимодействия в виде изменения концентрации продуктов генной сети во времени(белков, протеинов, и т.д.), задача состоит в нахождении структуры сети, которая приводит к наблюдаемым результатам. </w:t>
+      </w:r>
+      <w:r>
+        <w:rPr>
+          <w:rFonts w:ascii="Calibri" w:hAnsi="Calibri"/>
+          <w:lang w:val="ru-RU"/>
+        </w:rPr>
+        <w:t xml:space="preserve">Такой подход позволяет уменьшить трудоемкость задачи, снизить человеческие ресурсы, необходимые для ее решения. </w:t>
       </w:r>
     </w:p>
     <w:p>
@@ -488,109 +570,6 @@
           <w:tab w:val="left" w:pos="5760"/>
         </w:tabs>
         <w:rPr>
-          <w:rFonts w:ascii="Calibri" w:hAnsi="Calibri"/>
-          <w:lang w:val="ru-RU"/>
-        </w:rPr>
-      </w:pPr>
-      <w:r>
-        <w:rPr>
-          <w:rFonts w:ascii="Calibri" w:hAnsi="Calibri"/>
-          <w:lang w:val="ru-RU"/>
-        </w:rPr>
-        <w:t xml:space="preserve"> </w:t>
-      </w:r>
-    </w:p>
-    <w:p>
-      <w:pPr>
-        <w:pStyle w:val="HeaderFooter"/>
-        <w:tabs>
-          <w:tab w:val="left" w:pos="720"/>
-          <w:tab w:val="left" w:pos="1440"/>
-          <w:tab w:val="left" w:pos="2160"/>
-          <w:tab w:val="left" w:pos="2880"/>
-          <w:tab w:val="left" w:pos="3600"/>
-          <w:tab w:val="left" w:pos="4320"/>
-          <w:tab w:val="left" w:pos="5040"/>
-          <w:tab w:val="left" w:pos="5760"/>
-        </w:tabs>
-        <w:rPr>
-          <w:rFonts w:ascii="Calibri" w:hAnsi="Calibri"/>
-          <w:lang w:val="ru-RU"/>
-        </w:rPr>
-      </w:pPr>
-      <w:r>
-        <w:rPr>
-          <w:rFonts w:ascii="Calibri" w:hAnsi="Calibri"/>
-          <w:lang w:val="ru-RU"/>
-        </w:rPr>
-        <w:tab/>
-        <w:t>Эффективные а</w:t>
-      </w:r>
-      <w:r>
-        <w:rPr>
-          <w:rFonts w:ascii="Calibri" w:hAnsi="Calibri"/>
-          <w:lang w:val="ru-RU"/>
-        </w:rPr>
-        <w:t>логритмы выявления структуры сети работают по принципу “обратной разработки”[</w:t>
-      </w:r>
-      <w:r>
-        <w:rPr>
-          <w:rFonts w:ascii="Calibri" w:hAnsi="Calibri"/>
-          <w:lang w:val="en-US"/>
-        </w:rPr>
-        <w:t>REFERENCE</w:t>
-      </w:r>
-      <w:r>
-        <w:rPr>
-          <w:rFonts w:ascii="Calibri" w:hAnsi="Calibri"/>
-          <w:lang w:val="ru-RU"/>
-        </w:rPr>
-        <w:t xml:space="preserve">]. Имея набор взаимодействующих генов и результат их взаимодействия в виде изменения концентрации продуктов </w:t>
-      </w:r>
-      <w:r>
-        <w:rPr>
-          <w:rFonts w:ascii="Calibri" w:hAnsi="Calibri"/>
-          <w:lang w:val="ru-RU"/>
-        </w:rPr>
-        <w:t>генной сети</w:t>
-      </w:r>
-      <w:r>
-        <w:rPr>
-          <w:rFonts w:ascii="Calibri" w:hAnsi="Calibri"/>
-          <w:lang w:val="ru-RU"/>
-        </w:rPr>
-        <w:t xml:space="preserve"> во времени</w:t>
-      </w:r>
-      <w:r>
-        <w:rPr>
-          <w:rFonts w:ascii="Calibri" w:hAnsi="Calibri"/>
-          <w:lang w:val="ru-RU"/>
-        </w:rPr>
-        <w:t>(белков, протеинов, и т.д.)</w:t>
-      </w:r>
-      <w:r>
-        <w:rPr>
-          <w:rFonts w:ascii="Calibri" w:hAnsi="Calibri"/>
-          <w:lang w:val="ru-RU"/>
-        </w:rPr>
-        <w:t xml:space="preserve">, задача состоит в нахождении структуры сети, которая приводит к наблюдаемым результатам. </w:t>
-      </w:r>
-    </w:p>
-    <w:p>
-      <w:pPr>
-        <w:pStyle w:val="HeaderFooter"/>
-        <w:tabs>
-          <w:tab w:val="left" w:pos="720"/>
-          <w:tab w:val="left" w:pos="1440"/>
-          <w:tab w:val="left" w:pos="2160"/>
-          <w:tab w:val="left" w:pos="2880"/>
-          <w:tab w:val="left" w:pos="3600"/>
-          <w:tab w:val="left" w:pos="4320"/>
-          <w:tab w:val="left" w:pos="5040"/>
-          <w:tab w:val="left" w:pos="5760"/>
-        </w:tabs>
-        <w:rPr>
-          <w:rFonts w:ascii="Calibri" w:hAnsi="Calibri"/>
           <w:lang w:val="ru-RU"/>
         </w:rPr>
       </w:pPr>
@@ -609,14 +588,14 @@
           <w:sz w:val="24"/>
           <w:szCs w:val="24"/>
         </w:rPr>
-        <w:t>О</w:t>
-      </w:r>
-      <w:r>
-        <w:rPr>
-          <w:sz w:val="24"/>
-          <w:szCs w:val="24"/>
-        </w:rPr>
-        <w:t>дним из главных этапов нахождения структуры биологических сетей является выявление как парных взаимодействий[</w:t>
+        <w:t>Помимо парных взаимодействий</w:t>
+      </w:r>
+      <w:r>
+        <w:rPr>
+          <w:sz w:val="24"/>
+          <w:szCs w:val="24"/>
+        </w:rPr>
+        <w:t>[</w:t>
       </w:r>
       <w:r>
         <w:rPr>
@@ -631,7 +610,21 @@
           <w:sz w:val="24"/>
           <w:szCs w:val="24"/>
         </w:rPr>
-        <w:t>], так и взаимодействий более высокого порядка [</w:t>
+        <w:t>]</w:t>
+      </w:r>
+      <w:r>
+        <w:rPr>
+          <w:sz w:val="24"/>
+          <w:szCs w:val="24"/>
+        </w:rPr>
+        <w:t xml:space="preserve">, в генных сетях присутсвуют взаимодействия </w:t>
+      </w:r>
+      <w:r>
+        <w:rPr>
+          <w:sz w:val="24"/>
+          <w:szCs w:val="24"/>
+        </w:rPr>
+        <w:t>более высокого порядка [</w:t>
       </w:r>
       <w:r>
         <w:rPr>
@@ -709,7 +702,21 @@
           <w:sz w:val="24"/>
           <w:szCs w:val="24"/>
         </w:rPr>
-        <w:t>. Также, в более ранних трудах было показано[</w:t>
+        <w:t xml:space="preserve">. </w:t>
+      </w:r>
+      <w:r>
+        <w:rPr>
+          <w:sz w:val="24"/>
+          <w:szCs w:val="24"/>
+        </w:rPr>
+        <w:t>В</w:t>
+      </w:r>
+      <w:r>
+        <w:rPr>
+          <w:sz w:val="24"/>
+          <w:szCs w:val="24"/>
+        </w:rPr>
+        <w:t xml:space="preserve"> более ранних трудах было показано[</w:t>
       </w:r>
       <w:r>
         <w:rPr>
@@ -792,14 +799,42 @@
           <w:sz w:val="24"/>
           <w:szCs w:val="24"/>
         </w:rPr>
-        <w:t>инструмент</w:t>
-      </w:r>
-      <w:r>
-        <w:rPr>
-          <w:sz w:val="24"/>
-          <w:szCs w:val="24"/>
-        </w:rPr>
-        <w:t xml:space="preserve">, учитывающий взаимодействия третьего порядка с временными задержками. За основу был принят алгоритм </w:t>
+        <w:t>алгоритм</w:t>
+      </w:r>
+      <w:r>
+        <w:rPr>
+          <w:sz w:val="24"/>
+          <w:szCs w:val="24"/>
+        </w:rPr>
+        <w:t xml:space="preserve">, учитывающий взаимодействия третьего </w:t>
+      </w:r>
+      <w:r>
+        <w:rPr>
+          <w:sz w:val="24"/>
+          <w:szCs w:val="24"/>
+        </w:rPr>
+        <w:t xml:space="preserve">порядка с временными задержками на основе </w:t>
+      </w:r>
+      <w:r>
+        <w:rPr>
+          <w:sz w:val="24"/>
+          <w:szCs w:val="24"/>
+        </w:rPr>
+        <w:t>алгоритм</w:t>
+      </w:r>
+      <w:r>
+        <w:rPr>
+          <w:sz w:val="24"/>
+          <w:szCs w:val="24"/>
+        </w:rPr>
+        <w:t>а</w:t>
+      </w:r>
+      <w:r>
+        <w:rPr>
+          <w:sz w:val="24"/>
+          <w:szCs w:val="24"/>
+        </w:rPr>
+        <w:t xml:space="preserve"> </w:t>
       </w:r>
       <w:r>
         <w:rPr>
@@ -829,15 +864,7 @@
           <w:sz w:val="24"/>
           <w:szCs w:val="24"/>
         </w:rPr>
-        <w:t xml:space="preserve">], который умеет выявлять парные взаимодействия с учетом временных задержек. Данный </w:t>
-      </w:r>
-      <w:r>
-        <w:rPr>
-          <w:sz w:val="24"/>
-          <w:szCs w:val="24"/>
-        </w:rPr>
-        <w:lastRenderedPageBreak/>
-        <w:t>алгоритм был доработан учетом тройных взаимодействий, а также был изменён алгоритм учёта временных задержек[</w:t>
+        <w:t>]. Данный алгоритм был доработан учетом тройных взаимодействий, а также был изменён алгоритм учёта временных задержек[</w:t>
       </w:r>
       <w:r>
         <w:rPr>
@@ -953,6 +980,214 @@
     <w:p>
       <w:pPr>
         <w:pStyle w:val="Body"/>
+        <w:ind w:firstLine="708"/>
+        <w:rPr>
+          <w:sz w:val="24"/>
+          <w:szCs w:val="24"/>
+        </w:rPr>
+      </w:pPr>
+      <w:bookmarkStart w:id="0" w:name="_GoBack"/>
+      <w:r>
+        <w:rPr>
+          <w:sz w:val="24"/>
+          <w:szCs w:val="24"/>
+        </w:rPr>
+        <w:t xml:space="preserve">В работе показано, что доработка алгоритма </w:t>
+      </w:r>
+      <w:r>
+        <w:rPr>
+          <w:sz w:val="24"/>
+          <w:szCs w:val="24"/>
+          <w:lang w:val="en-US"/>
+        </w:rPr>
+        <w:t>MIDER</w:t>
+      </w:r>
+      <w:r>
+        <w:rPr>
+          <w:sz w:val="24"/>
+          <w:szCs w:val="24"/>
+        </w:rPr>
+        <w:t xml:space="preserve"> </w:t>
+      </w:r>
+      <w:r>
+        <w:rPr>
+          <w:sz w:val="24"/>
+          <w:szCs w:val="24"/>
+        </w:rPr>
+        <w:t xml:space="preserve">учетом тройных взаимодействий, а также изменение алгоритма учета временных задержек на алгоритм </w:t>
+      </w:r>
+      <w:r>
+        <w:rPr>
+          <w:sz w:val="24"/>
+          <w:szCs w:val="24"/>
+          <w:lang w:val="en-US"/>
+        </w:rPr>
+        <w:t>DTW</w:t>
+      </w:r>
+      <w:r>
+        <w:rPr>
+          <w:sz w:val="24"/>
+          <w:szCs w:val="24"/>
+        </w:rPr>
+        <w:t xml:space="preserve"> </w:t>
+      </w:r>
+      <w:r>
+        <w:rPr>
+          <w:sz w:val="24"/>
+          <w:szCs w:val="24"/>
+        </w:rPr>
+        <w:t xml:space="preserve">увеличивает точность алгоритма на </w:t>
+      </w:r>
+      <w:r>
+        <w:rPr>
+          <w:sz w:val="24"/>
+          <w:szCs w:val="24"/>
+        </w:rPr>
+        <w:t>[</w:t>
+      </w:r>
+      <w:r>
+        <w:rPr>
+          <w:sz w:val="24"/>
+          <w:szCs w:val="24"/>
+          <w:lang w:val="en-US"/>
+        </w:rPr>
+        <w:t>Insert</w:t>
+      </w:r>
+      <w:r>
+        <w:rPr>
+          <w:sz w:val="24"/>
+          <w:szCs w:val="24"/>
+        </w:rPr>
+        <w:t>]</w:t>
+      </w:r>
+      <w:r>
+        <w:rPr>
+          <w:sz w:val="24"/>
+          <w:szCs w:val="24"/>
+        </w:rPr>
+        <w:t xml:space="preserve"> процентов. Данные для тестирования были взяты с открытой площадки </w:t>
+      </w:r>
+      <w:r>
+        <w:rPr>
+          <w:sz w:val="24"/>
+          <w:szCs w:val="24"/>
+          <w:lang w:val="en-US"/>
+        </w:rPr>
+        <w:t>Dream</w:t>
+      </w:r>
+      <w:r>
+        <w:rPr>
+          <w:sz w:val="24"/>
+          <w:szCs w:val="24"/>
+        </w:rPr>
+        <w:t xml:space="preserve"> </w:t>
+      </w:r>
+      <w:r>
+        <w:rPr>
+          <w:sz w:val="24"/>
+          <w:szCs w:val="24"/>
+          <w:lang w:val="en-US"/>
+        </w:rPr>
+        <w:t>Challenge</w:t>
+      </w:r>
+      <w:r>
+        <w:rPr>
+          <w:sz w:val="24"/>
+          <w:szCs w:val="24"/>
+        </w:rPr>
+        <w:t xml:space="preserve">. </w:t>
+      </w:r>
+      <w:r>
+        <w:rPr>
+          <w:sz w:val="24"/>
+          <w:szCs w:val="24"/>
+        </w:rPr>
+        <w:t xml:space="preserve">Сложность алгоритма была уменшена в </w:t>
+      </w:r>
+      <w:r>
+        <w:rPr>
+          <w:sz w:val="24"/>
+          <w:szCs w:val="24"/>
+        </w:rPr>
+        <w:t>[</w:t>
+      </w:r>
+      <w:r>
+        <w:rPr>
+          <w:sz w:val="24"/>
+          <w:szCs w:val="24"/>
+          <w:lang w:val="en-US"/>
+        </w:rPr>
+        <w:t>INSERT</w:t>
+      </w:r>
+      <w:r>
+        <w:rPr>
+          <w:sz w:val="24"/>
+          <w:szCs w:val="24"/>
+        </w:rPr>
+        <w:t xml:space="preserve">] </w:t>
+      </w:r>
+      <w:r>
+        <w:rPr>
+          <w:sz w:val="24"/>
+          <w:szCs w:val="24"/>
+        </w:rPr>
+        <w:t xml:space="preserve">раз за счет применения </w:t>
+      </w:r>
+      <w:r>
+        <w:rPr>
+          <w:sz w:val="24"/>
+          <w:szCs w:val="24"/>
+        </w:rPr>
+        <w:lastRenderedPageBreak/>
+        <w:t xml:space="preserve">регуляризации Шмидта, что позволило увеличить количество элементов в исследуемых сетях до </w:t>
+      </w:r>
+      <w:r>
+        <w:rPr>
+          <w:sz w:val="24"/>
+          <w:szCs w:val="24"/>
+        </w:rPr>
+        <w:t>[</w:t>
+      </w:r>
+      <w:r>
+        <w:rPr>
+          <w:sz w:val="24"/>
+          <w:szCs w:val="24"/>
+          <w:lang w:val="en-US"/>
+        </w:rPr>
+        <w:t>INSERT</w:t>
+      </w:r>
+      <w:r>
+        <w:rPr>
+          <w:sz w:val="24"/>
+          <w:szCs w:val="24"/>
+        </w:rPr>
+        <w:t>]</w:t>
+      </w:r>
+      <w:r>
+        <w:rPr>
+          <w:sz w:val="24"/>
+          <w:szCs w:val="24"/>
+        </w:rPr>
+        <w:t xml:space="preserve">. </w:t>
+      </w:r>
+      <w:r>
+        <w:rPr>
+          <w:sz w:val="24"/>
+          <w:szCs w:val="24"/>
+        </w:rPr>
+        <w:t>Данный алгоритм может быть эффективно применён как для исследования реальных биологических сетей, так и для друг</w:t>
+      </w:r>
+      <w:r>
+        <w:rPr>
+          <w:sz w:val="24"/>
+          <w:szCs w:val="24"/>
+        </w:rPr>
+        <w:t>их задач анализа взаимодействий.</w:t>
+      </w:r>
+    </w:p>
+    <w:p>
+      <w:pPr>
+        <w:pStyle w:val="Body"/>
         <w:spacing w:after="0" w:line="240" w:lineRule="auto"/>
         <w:jc w:val="both"/>
         <w:rPr>
@@ -984,6 +1219,7 @@
         <w:br w:type="page"/>
       </w:r>
     </w:p>
+    <w:bookmarkEnd w:id="0"/>
     <w:p>
       <w:pPr>
         <w:pStyle w:val="Body"/>
@@ -1062,14 +1298,50 @@
           <w:sz w:val="24"/>
           <w:szCs w:val="24"/>
         </w:rPr>
-        <w:t xml:space="preserve"> был создан программный комплекс для нахождения тройных взаимодействий в биологических сетях с </w:t>
-      </w:r>
-      <w:r>
-        <w:rPr>
-          <w:sz w:val="24"/>
-          <w:szCs w:val="24"/>
-        </w:rPr>
-        <w:t xml:space="preserve">учётом временных задержек. </w:t>
+        <w:t xml:space="preserve"> был создан </w:t>
+      </w:r>
+      <w:r>
+        <w:rPr>
+          <w:sz w:val="24"/>
+          <w:szCs w:val="24"/>
+        </w:rPr>
+        <w:t xml:space="preserve">алгоритм </w:t>
+      </w:r>
+      <w:r>
+        <w:rPr>
+          <w:sz w:val="24"/>
+          <w:szCs w:val="24"/>
+        </w:rPr>
+        <w:t xml:space="preserve">для нахождения тройных взаимодействий в биологических сетях с </w:t>
+      </w:r>
+      <w:r>
+        <w:rPr>
+          <w:sz w:val="24"/>
+          <w:szCs w:val="24"/>
+        </w:rPr>
+        <w:t>учётом временных задержек</w:t>
+      </w:r>
+      <w:r>
+        <w:rPr>
+          <w:sz w:val="24"/>
+          <w:szCs w:val="24"/>
+        </w:rPr>
+        <w:t xml:space="preserve"> на основе алгоритма </w:t>
+      </w:r>
+      <w:r>
+        <w:rPr>
+          <w:sz w:val="24"/>
+          <w:szCs w:val="24"/>
+          <w:lang w:val="en-US"/>
+        </w:rPr>
+        <w:t>MIDER</w:t>
+      </w:r>
+      <w:r>
+        <w:rPr>
+          <w:sz w:val="24"/>
+          <w:szCs w:val="24"/>
+        </w:rPr>
+        <w:t xml:space="preserve">. </w:t>
       </w:r>
       <w:r>
         <w:rPr>
@@ -1121,7 +1393,21 @@
           <w:sz w:val="24"/>
           <w:szCs w:val="24"/>
         </w:rPr>
-        <w:t xml:space="preserve">За основу был взят алгоритм </w:t>
+        <w:t>Доработки</w:t>
+      </w:r>
+      <w:r>
+        <w:rPr>
+          <w:sz w:val="24"/>
+          <w:szCs w:val="24"/>
+        </w:rPr>
+        <w:t xml:space="preserve"> </w:t>
+      </w:r>
+      <w:r>
+        <w:rPr>
+          <w:sz w:val="24"/>
+          <w:szCs w:val="24"/>
+        </w:rPr>
+        <w:t xml:space="preserve">алгоритма </w:t>
       </w:r>
       <w:r>
         <w:rPr>
@@ -1136,14 +1422,57 @@
           <w:sz w:val="24"/>
           <w:szCs w:val="24"/>
         </w:rPr>
-        <w:t>,  его д</w:t>
-      </w:r>
-      <w:r>
-        <w:rPr>
-          <w:sz w:val="24"/>
-          <w:szCs w:val="24"/>
-        </w:rPr>
-        <w:t xml:space="preserve">оработка учетом тройных взаимодействий позволила улучшить его </w:t>
+        <w:t xml:space="preserve"> </w:t>
+      </w:r>
+      <w:r>
+        <w:rPr>
+          <w:sz w:val="24"/>
+          <w:szCs w:val="24"/>
+        </w:rPr>
+        <w:t>учетом тройных взаимодействий</w:t>
+      </w:r>
+      <w:r>
+        <w:rPr>
+          <w:sz w:val="24"/>
+          <w:szCs w:val="24"/>
+        </w:rPr>
+        <w:t xml:space="preserve">, </w:t>
+      </w:r>
+      <w:r>
+        <w:rPr>
+          <w:sz w:val="24"/>
+          <w:szCs w:val="24"/>
+        </w:rPr>
+        <w:t xml:space="preserve">алгоритмом </w:t>
+      </w:r>
+      <w:r>
+        <w:rPr>
+          <w:sz w:val="24"/>
+          <w:szCs w:val="24"/>
+          <w:lang w:val="en-US"/>
+        </w:rPr>
+        <w:t>DTW</w:t>
+      </w:r>
+      <w:r>
+        <w:rPr>
+          <w:sz w:val="24"/>
+          <w:szCs w:val="24"/>
+        </w:rPr>
+        <w:t xml:space="preserve"> </w:t>
+      </w:r>
+      <w:r>
+        <w:rPr>
+          <w:sz w:val="24"/>
+          <w:szCs w:val="24"/>
+        </w:rPr>
+        <w:t>позволили</w:t>
+      </w:r>
+      <w:r>
+        <w:rPr>
+          <w:sz w:val="24"/>
+          <w:szCs w:val="24"/>
+        </w:rPr>
+        <w:t xml:space="preserve"> улучшить его </w:t>
       </w:r>
       <w:r>
         <w:rPr>
@@ -1231,14 +1560,63 @@
           <w:sz w:val="24"/>
           <w:szCs w:val="24"/>
         </w:rPr>
-        <w:t xml:space="preserve"> выше, чем алгоритм без учёта тройных взаимодействий. </w:t>
-      </w:r>
-      <w:r>
-        <w:rPr>
-          <w:sz w:val="24"/>
-          <w:szCs w:val="24"/>
-        </w:rPr>
-        <w:t xml:space="preserve">Применение алгоритма </w:t>
+        <w:t xml:space="preserve"> выше, чем алгоритм б</w:t>
+      </w:r>
+      <w:r>
+        <w:rPr>
+          <w:sz w:val="24"/>
+          <w:szCs w:val="24"/>
+        </w:rPr>
+        <w:t>ез учёта тройных взаимодействий</w:t>
+      </w:r>
+      <w:r>
+        <w:rPr>
+          <w:sz w:val="24"/>
+          <w:szCs w:val="24"/>
+        </w:rPr>
+        <w:t xml:space="preserve">. </w:t>
+      </w:r>
+      <w:r>
+        <w:rPr>
+          <w:sz w:val="24"/>
+          <w:szCs w:val="24"/>
+        </w:rPr>
+        <w:t xml:space="preserve">Данный алгоритм может быть эффективно применён </w:t>
+      </w:r>
+      <w:r>
+        <w:rPr>
+          <w:sz w:val="24"/>
+          <w:szCs w:val="24"/>
+        </w:rPr>
+        <w:t xml:space="preserve">как для </w:t>
+      </w:r>
+      <w:r>
+        <w:rPr>
+          <w:sz w:val="24"/>
+          <w:szCs w:val="24"/>
+        </w:rPr>
+        <w:t>исследования реальных биологических сетей</w:t>
+      </w:r>
+      <w:r>
+        <w:rPr>
+          <w:sz w:val="24"/>
+          <w:szCs w:val="24"/>
+        </w:rPr>
+        <w:t xml:space="preserve">, так и для других задач анализа взаимодействий, на выборках </w:t>
+      </w:r>
+      <w:r>
+        <w:rPr>
+          <w:sz w:val="24"/>
+          <w:szCs w:val="24"/>
+        </w:rPr>
+        <w:t xml:space="preserve"> объёмом не более </w:t>
+      </w:r>
+      <w:r>
+        <w:rPr>
+          <w:sz w:val="24"/>
+          <w:szCs w:val="24"/>
+        </w:rPr>
+        <w:t>[</w:t>
       </w:r>
       <w:r>
         <w:rPr>
@@ -1246,56 +1624,78 @@
           <w:szCs w:val="24"/>
           <w:lang w:val="en-US"/>
         </w:rPr>
-        <w:t>DTW</w:t>
-      </w:r>
-      <w:r>
-        <w:rPr>
-          <w:sz w:val="24"/>
-          <w:szCs w:val="24"/>
-        </w:rPr>
-        <w:t xml:space="preserve"> </w:t>
-      </w:r>
-      <w:r>
-        <w:rPr>
-          <w:sz w:val="24"/>
-          <w:szCs w:val="24"/>
-        </w:rPr>
-        <w:t xml:space="preserve">для учёта временных задержек также позволило улучшить точность. </w:t>
-      </w:r>
-      <w:r>
-        <w:rPr>
-          <w:sz w:val="24"/>
-          <w:szCs w:val="24"/>
-        </w:rPr>
-        <w:t xml:space="preserve">Данный алгоритм может быть эффективно применён </w:t>
-      </w:r>
-      <w:r>
-        <w:rPr>
-          <w:sz w:val="24"/>
-          <w:szCs w:val="24"/>
-        </w:rPr>
-        <w:t xml:space="preserve">как для </w:t>
-      </w:r>
-      <w:r>
-        <w:rPr>
-          <w:sz w:val="24"/>
-          <w:szCs w:val="24"/>
-        </w:rPr>
-        <w:t>исследования реальных биологических сетей</w:t>
-      </w:r>
-      <w:r>
-        <w:rPr>
-          <w:sz w:val="24"/>
-          <w:szCs w:val="24"/>
-        </w:rPr>
-        <w:t xml:space="preserve">, так и для других задач анализа взаимодействий, на выборках </w:t>
-      </w:r>
-      <w:r>
-        <w:rPr>
-          <w:sz w:val="24"/>
-          <w:szCs w:val="24"/>
-        </w:rPr>
-        <w:t xml:space="preserve"> объёмом не более </w:t>
+        <w:t>INSERT</w:t>
+      </w:r>
+      <w:r>
+        <w:rPr>
+          <w:sz w:val="24"/>
+          <w:szCs w:val="24"/>
+        </w:rPr>
+        <w:t>]</w:t>
+      </w:r>
+      <w:r>
+        <w:rPr>
+          <w:sz w:val="24"/>
+          <w:szCs w:val="24"/>
+        </w:rPr>
+        <w:t xml:space="preserve"> элементов. </w:t>
+      </w:r>
+      <w:r>
+        <w:rPr>
+          <w:sz w:val="24"/>
+          <w:szCs w:val="24"/>
+        </w:rPr>
+        <w:t xml:space="preserve">Предложенные </w:t>
+      </w:r>
+      <w:r>
+        <w:rPr>
+          <w:sz w:val="24"/>
+          <w:szCs w:val="24"/>
+        </w:rPr>
+        <w:t xml:space="preserve">методы оптимизации, такие как регуляризация Шмидта, выделение значимого подпространства, </w:t>
+      </w:r>
+      <w:r>
+        <w:rPr>
+          <w:sz w:val="24"/>
+          <w:szCs w:val="24"/>
+        </w:rPr>
+        <w:t>позволяют уменьшить вычислительную сложно</w:t>
+      </w:r>
+      <w:r>
+        <w:rPr>
+          <w:sz w:val="24"/>
+          <w:szCs w:val="24"/>
+        </w:rPr>
+        <w:t>сть алгоритма минимум в [</w:t>
+      </w:r>
+      <w:r>
+        <w:rPr>
+          <w:sz w:val="24"/>
+          <w:szCs w:val="24"/>
+          <w:lang w:val="en-US"/>
+        </w:rPr>
+        <w:t>INSERT</w:t>
+      </w:r>
+      <w:r>
+        <w:rPr>
+          <w:sz w:val="24"/>
+          <w:szCs w:val="24"/>
+        </w:rPr>
+        <w:t>]</w:t>
+      </w:r>
+      <w:r>
+        <w:rPr>
+          <w:sz w:val="24"/>
+          <w:szCs w:val="24"/>
+        </w:rPr>
+        <w:t xml:space="preserve"> раза, и дальнейшие изыскания в области оптимизации алгоритма позволят </w:t>
+      </w:r>
+      <w:r>
+        <w:rPr>
+          <w:sz w:val="24"/>
+          <w:szCs w:val="24"/>
+        </w:rPr>
+        <w:t xml:space="preserve">увеличить возможное количество элементов сети до порядка </w:t>
       </w:r>
       <w:r>
         <w:rPr>
@@ -1324,35 +1724,45 @@
           <w:sz w:val="24"/>
           <w:szCs w:val="24"/>
         </w:rPr>
-        <w:t xml:space="preserve"> элементов. </w:t>
-      </w:r>
-      <w:r>
-        <w:rPr>
-          <w:sz w:val="24"/>
-          <w:szCs w:val="24"/>
-        </w:rPr>
-        <w:t xml:space="preserve">Предложенные </w:t>
-      </w:r>
-      <w:r>
-        <w:rPr>
-          <w:sz w:val="24"/>
-          <w:szCs w:val="24"/>
-        </w:rPr>
-        <w:t xml:space="preserve">методы оптимизации, такие как регуляризация Шмидта, выделение значимого подпространства, </w:t>
-      </w:r>
-      <w:r>
-        <w:rPr>
-          <w:sz w:val="24"/>
-          <w:szCs w:val="24"/>
-        </w:rPr>
-        <w:t>позволяют уменьшить вычислительную сложно</w:t>
-      </w:r>
-      <w:r>
-        <w:rPr>
-          <w:sz w:val="24"/>
-          <w:szCs w:val="24"/>
-        </w:rPr>
-        <w:t>сть алгоритма минимум в [</w:t>
+        <w:t>.</w:t>
+      </w:r>
+    </w:p>
+    <w:p>
+      <w:pPr>
+        <w:pStyle w:val="Body"/>
+        <w:spacing w:after="0"/>
+        <w:ind w:firstLine="283"/>
+        <w:jc w:val="both"/>
+        <w:rPr>
+          <w:sz w:val="24"/>
+          <w:szCs w:val="24"/>
+        </w:rPr>
+      </w:pPr>
+    </w:p>
+    <w:p>
+      <w:pPr>
+        <w:pStyle w:val="Body"/>
+        <w:spacing w:after="0"/>
+        <w:ind w:firstLine="283"/>
+        <w:jc w:val="both"/>
+        <w:rPr>
+          <w:sz w:val="24"/>
+          <w:szCs w:val="24"/>
+        </w:rPr>
+      </w:pPr>
+      <w:r>
+        <w:rPr>
+          <w:sz w:val="24"/>
+          <w:szCs w:val="24"/>
+        </w:rPr>
+        <w:t xml:space="preserve">Реализация алгоритма доступна по ссылке </w:t>
+      </w:r>
+      <w:r>
+        <w:rPr>
+          <w:sz w:val="24"/>
+          <w:szCs w:val="24"/>
+        </w:rPr>
+        <w:t>[</w:t>
       </w:r>
       <w:r>
         <w:rPr>
@@ -1360,7 +1770,7 @@
           <w:szCs w:val="24"/>
           <w:lang w:val="en-US"/>
         </w:rPr>
-        <w:t>INSERT</w:t>
+        <w:t>REFERENCE</w:t>
       </w:r>
       <w:r>
         <w:rPr>
@@ -1374,43 +1784,31 @@
           <w:sz w:val="24"/>
           <w:szCs w:val="24"/>
         </w:rPr>
-        <w:t xml:space="preserve"> раза, и дальнейшие изыскания в области оптимизации алгоритма позволят </w:t>
-      </w:r>
-      <w:r>
-        <w:rPr>
-          <w:sz w:val="24"/>
-          <w:szCs w:val="24"/>
-        </w:rPr>
-        <w:t xml:space="preserve">увеличить возможное количество элементов сети до порядка </w:t>
-      </w:r>
-      <w:r>
-        <w:rPr>
-          <w:sz w:val="24"/>
-          <w:szCs w:val="24"/>
-        </w:rPr>
-        <w:t>[</w:t>
-      </w:r>
+        <w:t xml:space="preserve">. Данная утилита, реализованная в среде </w:t>
+      </w:r>
+      <w:proofErr w:type="spellStart"/>
       <w:r>
         <w:rPr>
           <w:sz w:val="24"/>
           <w:szCs w:val="24"/>
           <w:lang w:val="en-US"/>
         </w:rPr>
-        <w:t>INSERT</w:t>
-      </w:r>
-      <w:r>
-        <w:rPr>
-          <w:sz w:val="24"/>
-          <w:szCs w:val="24"/>
-        </w:rPr>
-        <w:t>]</w:t>
-      </w:r>
-      <w:r>
-        <w:rPr>
-          <w:sz w:val="24"/>
-          <w:szCs w:val="24"/>
-        </w:rPr>
-        <w:t>.</w:t>
+        <w:t>MatLab</w:t>
+      </w:r>
+      <w:proofErr w:type="spellEnd"/>
+      <w:r>
+        <w:rPr>
+          <w:sz w:val="24"/>
+          <w:szCs w:val="24"/>
+        </w:rPr>
+        <w:t xml:space="preserve">, </w:t>
+      </w:r>
+      <w:r>
+        <w:rPr>
+          <w:sz w:val="24"/>
+          <w:szCs w:val="24"/>
+        </w:rPr>
+        <w:t>позволяет сократить трудоемкость задачи выявления структуры генной сети, сократить трудозатраты ученых-генетиков, представляет ценность как инстурмент в решении задач выявления структуры генных сетей.</w:t>
       </w:r>
     </w:p>
     <w:p>
@@ -3648,7 +4046,7 @@
 </file>
 
 <file path=customXml/itemProps1.xml><?xml version="1.0" encoding="utf-8"?>
-<ds:datastoreItem xmlns:ds="http://schemas.openxmlformats.org/officeDocument/2006/customXml" ds:itemID="{4A4A4A29-CD92-4A3E-878A-A49D2359D97F}">
+<ds:datastoreItem xmlns:ds="http://schemas.openxmlformats.org/officeDocument/2006/customXml" ds:itemID="{91394A14-79E9-4C16-8387-E94C4090F410}">
   <ds:schemaRefs>
     <ds:schemaRef ds:uri="http://schemas.openxmlformats.org/officeDocument/2006/bibliography"/>
   </ds:schemaRefs>

</xml_diff>

<commit_message>
changes after another iteration
</commit_message>
<xml_diff>
--- a/Docs/Russian/MainText.docx
+++ b/Docs/Russian/MainText.docx
@@ -462,35 +462,64 @@
           <w:rFonts w:ascii="Calibri" w:hAnsi="Calibri"/>
           <w:lang w:val="ru-RU"/>
         </w:rPr>
-        <w:t xml:space="preserve">Разнообразие генов и </w:t>
-      </w:r>
-      <w:r>
-        <w:rPr>
-          <w:rFonts w:ascii="Calibri" w:hAnsi="Calibri"/>
-          <w:lang w:val="ru-RU"/>
-        </w:rPr>
-        <w:t xml:space="preserve">разнообразие </w:t>
-      </w:r>
-      <w:r>
-        <w:rPr>
-          <w:rFonts w:ascii="Calibri" w:hAnsi="Calibri"/>
-          <w:lang w:val="ru-RU"/>
-        </w:rPr>
-        <w:t>их взаимодействий делают эту за</w:t>
-      </w:r>
-      <w:r>
-        <w:rPr>
-          <w:rFonts w:ascii="Calibri" w:hAnsi="Calibri"/>
-          <w:lang w:val="ru-RU"/>
-        </w:rPr>
-        <w:t>дачу вычислительно трудоемкой, что</w:t>
-      </w:r>
-      <w:r>
-        <w:rPr>
-          <w:rFonts w:ascii="Calibri" w:hAnsi="Calibri"/>
-          <w:lang w:val="ru-RU"/>
-        </w:rPr>
-        <w:t xml:space="preserve"> требует больших затрат при решении  без использования машинных средств. Прямое моделирование </w:t>
+        <w:t>Разнообразие генов и их взаимодействий делают эту за</w:t>
+      </w:r>
+      <w:r>
+        <w:rPr>
+          <w:rFonts w:ascii="Calibri" w:hAnsi="Calibri"/>
+          <w:lang w:val="ru-RU"/>
+        </w:rPr>
+        <w:t xml:space="preserve">дачу </w:t>
+      </w:r>
+      <w:r>
+        <w:rPr>
+          <w:rFonts w:ascii="Calibri" w:hAnsi="Calibri"/>
+          <w:lang w:val="ru-RU"/>
+        </w:rPr>
+        <w:t>вычислительно трудоемкой</w:t>
+      </w:r>
+      <w:r>
+        <w:rPr>
+          <w:rFonts w:ascii="Calibri" w:hAnsi="Calibri"/>
+          <w:lang w:val="ru-RU"/>
+        </w:rPr>
+        <w:t>.</w:t>
+      </w:r>
+      <w:r>
+        <w:rPr>
+          <w:rFonts w:ascii="Calibri" w:hAnsi="Calibri"/>
+          <w:lang w:val="ru-RU"/>
+        </w:rPr>
+        <w:t xml:space="preserve"> </w:t>
+      </w:r>
+      <w:r>
+        <w:rPr>
+          <w:rFonts w:ascii="Calibri" w:hAnsi="Calibri"/>
+          <w:lang w:val="ru-RU"/>
+        </w:rPr>
+        <w:t>Так, при наличии в сети из 1000 генов, количество возможных взаимодействий может доходить 10</w:t>
+      </w:r>
+      <w:r>
+        <w:rPr>
+          <w:rFonts w:ascii="Calibri" w:hAnsi="Calibri"/>
+          <w:vertAlign w:val="superscript"/>
+          <w:lang w:val="ru-RU"/>
+        </w:rPr>
+        <w:t>30</w:t>
+      </w:r>
+      <w:r>
+        <w:rPr>
+          <w:rFonts w:ascii="Calibri" w:hAnsi="Calibri"/>
+          <w:lang w:val="ru-RU"/>
+        </w:rPr>
+        <w:t xml:space="preserve">, в зависимости от требуемой точности стурктуры сети. Восстановление структуры такой сети невозможно </w:t>
+      </w:r>
+      <w:r>
+        <w:rPr>
+          <w:rFonts w:ascii="Calibri" w:hAnsi="Calibri"/>
+          <w:lang w:val="ru-RU"/>
+        </w:rPr>
+        <w:t xml:space="preserve">при решении  без использования машинных средств. Прямое моделирование </w:t>
       </w:r>
       <w:r>
         <w:rPr>
@@ -546,14 +575,113 @@
           <w:rFonts w:ascii="Calibri" w:hAnsi="Calibri"/>
           <w:lang w:val="ru-RU"/>
         </w:rPr>
-        <w:t xml:space="preserve">]. Имея набор взаимодействующих генов и результат их взаимодействия в виде изменения концентрации продуктов генной сети во времени(белков, протеинов, и т.д.), задача состоит в нахождении структуры сети, которая приводит к наблюдаемым результатам. </w:t>
-      </w:r>
-      <w:r>
-        <w:rPr>
-          <w:rFonts w:ascii="Calibri" w:hAnsi="Calibri"/>
-          <w:lang w:val="ru-RU"/>
-        </w:rPr>
-        <w:t xml:space="preserve">Такой подход позволяет уменьшить трудоемкость задачи, снизить человеческие ресурсы, необходимые для ее решения. </w:t>
+        <w:t xml:space="preserve">]. </w:t>
+      </w:r>
+      <w:r>
+        <w:rPr>
+          <w:rFonts w:ascii="Calibri" w:hAnsi="Calibri"/>
+          <w:lang w:val="ru-RU"/>
+        </w:rPr>
+        <w:t xml:space="preserve">Зная </w:t>
+      </w:r>
+      <w:r>
+        <w:rPr>
+          <w:rFonts w:ascii="Calibri" w:hAnsi="Calibri"/>
+          <w:lang w:val="ru-RU"/>
+        </w:rPr>
+        <w:t xml:space="preserve">набор взаимодействующих генов и результат их взаимодействия, </w:t>
+      </w:r>
+      <w:r>
+        <w:rPr>
+          <w:rFonts w:ascii="Calibri" w:hAnsi="Calibri"/>
+          <w:lang w:val="ru-RU"/>
+        </w:rPr>
+        <w:t>можно</w:t>
+      </w:r>
+      <w:r>
+        <w:rPr>
+          <w:rFonts w:ascii="Calibri" w:hAnsi="Calibri"/>
+          <w:lang w:val="ru-RU"/>
+        </w:rPr>
+        <w:t xml:space="preserve"> </w:t>
+      </w:r>
+      <w:r>
+        <w:rPr>
+          <w:rFonts w:ascii="Calibri" w:hAnsi="Calibri"/>
+          <w:lang w:val="ru-RU"/>
+        </w:rPr>
+        <w:t>восстановить структуру</w:t>
+      </w:r>
+      <w:r>
+        <w:rPr>
+          <w:rFonts w:ascii="Calibri" w:hAnsi="Calibri"/>
+          <w:lang w:val="ru-RU"/>
+        </w:rPr>
+        <w:t xml:space="preserve"> сети, которая приводит к наблюдаемым результатам. </w:t>
+      </w:r>
+      <w:r>
+        <w:rPr>
+          <w:rFonts w:ascii="Calibri" w:hAnsi="Calibri"/>
+          <w:lang w:val="ru-RU"/>
+        </w:rPr>
+        <w:t xml:space="preserve">Результатом взамодейтвий генов в сети – это изменение </w:t>
+      </w:r>
+      <w:r>
+        <w:rPr>
+          <w:rFonts w:ascii="Calibri" w:hAnsi="Calibri"/>
+          <w:lang w:val="ru-RU"/>
+        </w:rPr>
+        <w:t>концентрации продуктов генной сети во времени(белков, протеинов, и т.д.)</w:t>
+      </w:r>
+      <w:r>
+        <w:rPr>
+          <w:rFonts w:ascii="Calibri" w:hAnsi="Calibri"/>
+          <w:lang w:val="ru-RU"/>
+        </w:rPr>
+        <w:t xml:space="preserve">. </w:t>
+      </w:r>
+      <w:r>
+        <w:rPr>
+          <w:rFonts w:ascii="Calibri" w:hAnsi="Calibri"/>
+          <w:lang w:val="ru-RU"/>
+        </w:rPr>
+        <w:t xml:space="preserve">Такой подход позволяет </w:t>
+      </w:r>
+      <w:r>
+        <w:rPr>
+          <w:rFonts w:ascii="Calibri" w:hAnsi="Calibri"/>
+          <w:lang w:val="ru-RU"/>
+        </w:rPr>
+        <w:t xml:space="preserve">решать задачи восстановления сети без знания функций, строения и т.д. гена, </w:t>
+      </w:r>
+      <w:r>
+        <w:rPr>
+          <w:rFonts w:ascii="Calibri" w:hAnsi="Calibri"/>
+          <w:lang w:val="ru-RU"/>
+        </w:rPr>
+        <w:t xml:space="preserve">уменьшить </w:t>
+      </w:r>
+      <w:r>
+        <w:rPr>
+          <w:rFonts w:ascii="Calibri" w:hAnsi="Calibri"/>
+          <w:lang w:val="ru-RU"/>
+        </w:rPr>
+        <w:t>время, необходимое для решения задачи с месяцев - лет до часов - дней</w:t>
+      </w:r>
+      <w:r>
+        <w:rPr>
+          <w:rFonts w:ascii="Calibri" w:hAnsi="Calibri"/>
+          <w:b/>
+          <w:lang w:val="ru-RU"/>
+        </w:rPr>
+        <w:t xml:space="preserve">, </w:t>
+      </w:r>
+      <w:r>
+        <w:rPr>
+          <w:rFonts w:ascii="Calibri" w:hAnsi="Calibri"/>
+          <w:lang w:val="ru-RU"/>
+        </w:rPr>
+        <w:t xml:space="preserve">снизить человеческие ресурсы, необходимые для ее решения. </w:t>
       </w:r>
     </w:p>
     <w:p>
@@ -777,6 +905,27 @@
         </w:rPr>
         <w:t>], а также алгоритмы, учитывающие парные взаимодействия с временными задержками.</w:t>
       </w:r>
+      <w:r>
+        <w:rPr>
+          <w:sz w:val="24"/>
+          <w:szCs w:val="24"/>
+        </w:rPr>
+        <w:t xml:space="preserve"> Алгоритмов же, учитывающих тройные взаимодействия с временными задержками </w:t>
+      </w:r>
+      <w:r>
+        <w:rPr>
+          <w:sz w:val="24"/>
+          <w:szCs w:val="24"/>
+        </w:rPr>
+        <w:t xml:space="preserve">одновременно </w:t>
+      </w:r>
+      <w:r>
+        <w:rPr>
+          <w:sz w:val="24"/>
+          <w:szCs w:val="24"/>
+        </w:rPr>
+        <w:t>на данный момент не существует.</w:t>
+      </w:r>
     </w:p>
     <w:p>
       <w:pPr>
@@ -792,7 +941,28 @@
           <w:sz w:val="24"/>
           <w:szCs w:val="24"/>
         </w:rPr>
-        <w:t xml:space="preserve">В данной работе предлагается </w:t>
+        <w:t>Целью данной работы</w:t>
+      </w:r>
+      <w:r>
+        <w:rPr>
+          <w:sz w:val="24"/>
+          <w:szCs w:val="24"/>
+        </w:rPr>
+        <w:t xml:space="preserve"> </w:t>
+      </w:r>
+      <w:r>
+        <w:rPr>
+          <w:sz w:val="24"/>
+          <w:szCs w:val="24"/>
+        </w:rPr>
+        <w:t>является разработка</w:t>
+      </w:r>
+      <w:r>
+        <w:rPr>
+          <w:sz w:val="24"/>
+          <w:szCs w:val="24"/>
+        </w:rPr>
+        <w:t xml:space="preserve"> </w:t>
       </w:r>
       <w:r>
         <w:rPr>
@@ -806,28 +976,57 @@
           <w:sz w:val="24"/>
           <w:szCs w:val="24"/>
         </w:rPr>
-        <w:t xml:space="preserve">, учитывающий взаимодействия третьего </w:t>
-      </w:r>
-      <w:r>
-        <w:rPr>
-          <w:sz w:val="24"/>
-          <w:szCs w:val="24"/>
-        </w:rPr>
-        <w:t xml:space="preserve">порядка с временными задержками на основе </w:t>
-      </w:r>
-      <w:r>
-        <w:rPr>
-          <w:sz w:val="24"/>
-          <w:szCs w:val="24"/>
-        </w:rPr>
-        <w:t>алгоритм</w:t>
-      </w:r>
-      <w:r>
-        <w:rPr>
-          <w:sz w:val="24"/>
-          <w:szCs w:val="24"/>
-        </w:rPr>
-        <w:t>а</w:t>
+        <w:t>а, учитывающего</w:t>
+      </w:r>
+      <w:r>
+        <w:rPr>
+          <w:sz w:val="24"/>
+          <w:szCs w:val="24"/>
+        </w:rPr>
+        <w:t xml:space="preserve"> взаимодействия третьего </w:t>
+      </w:r>
+      <w:r>
+        <w:rPr>
+          <w:sz w:val="24"/>
+          <w:szCs w:val="24"/>
+        </w:rPr>
+        <w:t>порядка с временными задержками</w:t>
+      </w:r>
+      <w:r>
+        <w:rPr>
+          <w:sz w:val="24"/>
+          <w:szCs w:val="24"/>
+        </w:rPr>
+        <w:t xml:space="preserve">. Данный алгоритм </w:t>
+      </w:r>
+      <w:r>
+        <w:rPr>
+          <w:sz w:val="24"/>
+          <w:szCs w:val="24"/>
+        </w:rPr>
+        <w:t>должен учитывать тройные взаимодействия</w:t>
+      </w:r>
+      <w:r>
+        <w:rPr>
+          <w:sz w:val="24"/>
+          <w:szCs w:val="24"/>
+        </w:rPr>
+        <w:t xml:space="preserve">, а также </w:t>
+      </w:r>
+      <w:r>
+        <w:rPr>
+          <w:sz w:val="24"/>
+          <w:szCs w:val="24"/>
+        </w:rPr>
+        <w:t xml:space="preserve">использовать алгоритм </w:t>
+      </w:r>
+      <w:r>
+        <w:rPr>
+          <w:sz w:val="24"/>
+          <w:szCs w:val="24"/>
+          <w:lang w:val="en-US"/>
+        </w:rPr>
+        <w:t>DTW</w:t>
       </w:r>
       <w:r>
         <w:rPr>
@@ -840,23 +1039,22 @@
         <w:rPr>
           <w:sz w:val="24"/>
           <w:szCs w:val="24"/>
+        </w:rPr>
+        <w:t>для учета временных задержек для учета различных вариаций временных задержек</w:t>
+      </w:r>
+      <w:r>
+        <w:rPr>
+          <w:sz w:val="24"/>
+          <w:szCs w:val="24"/>
+        </w:rPr>
+        <w:t>[</w:t>
+      </w:r>
+      <w:r>
+        <w:rPr>
+          <w:sz w:val="24"/>
+          <w:szCs w:val="24"/>
           <w:lang w:val="en-US"/>
         </w:rPr>
-        <w:t>MIDER</w:t>
-      </w:r>
-      <w:r>
-        <w:rPr>
-          <w:sz w:val="24"/>
-          <w:szCs w:val="24"/>
-        </w:rPr>
-        <w:t>[</w:t>
-      </w:r>
-      <w:r>
-        <w:rPr>
-          <w:sz w:val="24"/>
-          <w:szCs w:val="24"/>
-          <w:lang w:val="en-US"/>
-        </w:rPr>
         <w:t>REFERENCE</w:t>
       </w:r>
       <w:r>
@@ -864,29 +1062,21 @@
           <w:sz w:val="24"/>
           <w:szCs w:val="24"/>
         </w:rPr>
-        <w:t>]. Данный алгоритм был доработан учетом тройных взаимодействий, а также был изменён алгоритм учёта временных задержек[</w:t>
-      </w:r>
-      <w:r>
-        <w:rPr>
-          <w:sz w:val="24"/>
-          <w:szCs w:val="24"/>
-          <w:lang w:val="en-US"/>
-        </w:rPr>
-        <w:t>REFERENCE</w:t>
-      </w:r>
-      <w:r>
-        <w:rPr>
-          <w:sz w:val="24"/>
-          <w:szCs w:val="24"/>
-        </w:rPr>
-        <w:t>]. Были предложены методы оптимизации задачи нахождения тройных взаимодействий. Показаны результаты анализа реальной биологической сети</w:t>
-      </w:r>
-      <w:r>
-        <w:rPr>
-          <w:sz w:val="24"/>
-          <w:szCs w:val="24"/>
-        </w:rPr>
-        <w:t xml:space="preserve"> из </w:t>
+        <w:t xml:space="preserve">]. </w:t>
+      </w:r>
+      <w:r>
+        <w:rPr>
+          <w:sz w:val="24"/>
+          <w:szCs w:val="24"/>
+        </w:rPr>
+        <w:t>Алгоритм должен восстанавливать структуру сети объемом 1000 элементов за времена порядка часов. Алгоритм должен быть протестирован на реальной сети</w:t>
+      </w:r>
+      <w:r>
+        <w:rPr>
+          <w:sz w:val="24"/>
+          <w:szCs w:val="24"/>
+        </w:rPr>
+        <w:t xml:space="preserve"> </w:t>
       </w:r>
       <w:sdt>
         <w:sdtPr>
@@ -897,7 +1087,6 @@
           <w:id w:val="159738766"/>
           <w:citation/>
         </w:sdtPr>
-        <w:sdtEndPr/>
         <w:sdtContent>
           <w:r>
             <w:rPr>
@@ -942,39 +1131,7 @@
           <w:sz w:val="24"/>
           <w:szCs w:val="24"/>
         </w:rPr>
-        <w:t xml:space="preserve">, предложена реализация алгоритма на </w:t>
-      </w:r>
-      <w:proofErr w:type="spellStart"/>
-      <w:r>
-        <w:rPr>
-          <w:sz w:val="24"/>
-          <w:szCs w:val="24"/>
-          <w:lang w:val="en-US"/>
-        </w:rPr>
-        <w:t>MatLab</w:t>
-      </w:r>
-      <w:proofErr w:type="spellEnd"/>
-      <w:r>
-        <w:rPr>
-          <w:sz w:val="24"/>
-          <w:szCs w:val="24"/>
-        </w:rPr>
-        <w:t>, доступная по ссылке [</w:t>
-      </w:r>
-      <w:r>
-        <w:rPr>
-          <w:sz w:val="24"/>
-          <w:szCs w:val="24"/>
-          <w:lang w:val="en-US"/>
-        </w:rPr>
-        <w:t>REFERENCE</w:t>
-      </w:r>
-      <w:r>
-        <w:rPr>
-          <w:sz w:val="24"/>
-          <w:szCs w:val="24"/>
-        </w:rPr>
-        <w:t>].</w:t>
+        <w:t>, иметь открытую реализацию.</w:t>
       </w:r>
     </w:p>
     <w:p>
@@ -986,13 +1143,13 @@
           <w:szCs w:val="24"/>
         </w:rPr>
       </w:pPr>
-      <w:bookmarkStart w:id="0" w:name="_GoBack"/>
-      <w:r>
-        <w:rPr>
-          <w:sz w:val="24"/>
-          <w:szCs w:val="24"/>
-        </w:rPr>
-        <w:t xml:space="preserve">В работе показано, что доработка алгоритма </w:t>
+      <w:r>
+        <w:rPr>
+          <w:sz w:val="24"/>
+          <w:szCs w:val="24"/>
+        </w:rPr>
+        <w:lastRenderedPageBreak/>
+        <w:t xml:space="preserve">За основу в работе был принят алгоритм </w:t>
       </w:r>
       <w:r>
         <w:rPr>
@@ -1007,6 +1164,57 @@
           <w:sz w:val="24"/>
           <w:szCs w:val="24"/>
         </w:rPr>
+        <w:t>, способный учитывать парные взаиомдействия с временными задержками</w:t>
+      </w:r>
+      <w:r>
+        <w:rPr>
+          <w:sz w:val="24"/>
+          <w:szCs w:val="24"/>
+        </w:rPr>
+        <w:t>[</w:t>
+      </w:r>
+      <w:r>
+        <w:rPr>
+          <w:sz w:val="24"/>
+          <w:szCs w:val="24"/>
+          <w:lang w:val="en-US"/>
+        </w:rPr>
+        <w:t>REFERENCE</w:t>
+      </w:r>
+      <w:r>
+        <w:rPr>
+          <w:sz w:val="24"/>
+          <w:szCs w:val="24"/>
+        </w:rPr>
+        <w:t>]</w:t>
+      </w:r>
+      <w:r>
+        <w:rPr>
+          <w:sz w:val="24"/>
+          <w:szCs w:val="24"/>
+        </w:rPr>
+        <w:t>. В работе показано</w:t>
+      </w:r>
+      <w:r>
+        <w:rPr>
+          <w:sz w:val="24"/>
+          <w:szCs w:val="24"/>
+        </w:rPr>
+        <w:t xml:space="preserve">, что доработка алгоритма </w:t>
+      </w:r>
+      <w:r>
+        <w:rPr>
+          <w:sz w:val="24"/>
+          <w:szCs w:val="24"/>
+          <w:lang w:val="en-US"/>
+        </w:rPr>
+        <w:t>MIDER</w:t>
+      </w:r>
+      <w:r>
+        <w:rPr>
+          <w:sz w:val="24"/>
+          <w:szCs w:val="24"/>
+        </w:rPr>
         <w:t xml:space="preserve"> </w:t>
       </w:r>
       <w:r>
@@ -1131,15 +1339,7 @@
           <w:sz w:val="24"/>
           <w:szCs w:val="24"/>
         </w:rPr>
-        <w:t xml:space="preserve">раз за счет применения </w:t>
-      </w:r>
-      <w:r>
-        <w:rPr>
-          <w:sz w:val="24"/>
-          <w:szCs w:val="24"/>
-        </w:rPr>
-        <w:lastRenderedPageBreak/>
-        <w:t xml:space="preserve">регуляризации Шмидта, что позволило увеличить количество элементов в исследуемых сетях до </w:t>
+        <w:t xml:space="preserve">раз за счет применения регуляризации Шмидта, что позволило увеличить количество элементов в исследуемых сетях до </w:t>
       </w:r>
       <w:r>
         <w:rPr>
@@ -1175,14 +1375,21 @@
           <w:sz w:val="24"/>
           <w:szCs w:val="24"/>
         </w:rPr>
-        <w:t>Данный алгоритм может быть эффективно применён как для исследования реальных биологических сетей, так и для друг</w:t>
-      </w:r>
-      <w:r>
-        <w:rPr>
-          <w:sz w:val="24"/>
-          <w:szCs w:val="24"/>
-        </w:rPr>
-        <w:t>их задач анализа взаимодействий.</w:t>
+        <w:t xml:space="preserve">Данный алгоритм может быть эффективно применён как для исследования реальных биологических сетей, </w:t>
+      </w:r>
+      <w:r>
+        <w:rPr>
+          <w:sz w:val="24"/>
+          <w:szCs w:val="24"/>
+        </w:rPr>
+        <w:t>так и для друг</w:t>
+      </w:r>
+      <w:r>
+        <w:rPr>
+          <w:sz w:val="24"/>
+          <w:szCs w:val="24"/>
+        </w:rPr>
+        <w:t xml:space="preserve">их задач анализа взаимодействий, как, например, социальных сетей. </w:t>
       </w:r>
     </w:p>
     <w:p>
@@ -1219,7 +1426,6 @@
         <w:br w:type="page"/>
       </w:r>
     </w:p>
-    <w:bookmarkEnd w:id="0"/>
     <w:p>
       <w:pPr>
         <w:pStyle w:val="Body"/>
@@ -1355,7 +1561,21 @@
           <w:sz w:val="24"/>
           <w:szCs w:val="24"/>
         </w:rPr>
-        <w:t>этот алгоритм является первым, учитывающим тройные взаимодействия, а также временные задержки.</w:t>
+        <w:t xml:space="preserve">этот алгоритм является первым, </w:t>
+      </w:r>
+      <w:r>
+        <w:rPr>
+          <w:sz w:val="24"/>
+          <w:szCs w:val="24"/>
+        </w:rPr>
+        <w:t xml:space="preserve">одновременно </w:t>
+      </w:r>
+      <w:r>
+        <w:rPr>
+          <w:sz w:val="24"/>
+          <w:szCs w:val="24"/>
+        </w:rPr>
+        <w:t>учитывающим тройные взаимодействия, а также временные задержки.</w:t>
       </w:r>
     </w:p>
     <w:p>
@@ -1755,7 +1975,14 @@
           <w:sz w:val="24"/>
           <w:szCs w:val="24"/>
         </w:rPr>
-        <w:t xml:space="preserve">Реализация алгоритма доступна по ссылке </w:t>
+        <w:t>Открытая р</w:t>
+      </w:r>
+      <w:r>
+        <w:rPr>
+          <w:sz w:val="24"/>
+          <w:szCs w:val="24"/>
+        </w:rPr>
+        <w:t>еализация алгоритма</w:t>
       </w:r>
       <w:r>
         <w:rPr>
@@ -1770,7 +1997,17 @@
           <w:szCs w:val="24"/>
           <w:lang w:val="en-US"/>
         </w:rPr>
-        <w:t>REFERENCE</w:t>
+        <w:t>RE</w:t>
+      </w:r>
+      <w:bookmarkStart w:id="0" w:name="_GoBack"/>
+      <w:bookmarkEnd w:id="0"/>
+      <w:r>
+        <w:rPr>
+          <w:sz w:val="24"/>
+          <w:szCs w:val="24"/>
+          <w:lang w:val="en-US"/>
+        </w:rPr>
+        <w:t>FERENCE</w:t>
       </w:r>
       <w:r>
         <w:rPr>
@@ -1784,7 +2021,7 @@
           <w:sz w:val="24"/>
           <w:szCs w:val="24"/>
         </w:rPr>
-        <w:t xml:space="preserve">. Данная утилита, реализованная в среде </w:t>
+        <w:t xml:space="preserve"> в среде </w:t>
       </w:r>
       <w:proofErr w:type="spellStart"/>
       <w:r>
@@ -1808,7 +2045,21 @@
           <w:sz w:val="24"/>
           <w:szCs w:val="24"/>
         </w:rPr>
-        <w:t>позволяет сократить трудоемкость задачи выявления структуры генной сети, сократить трудозатраты ученых-генетиков, представляет ценность как инстурмент в решении задач выявления структуры генных сетей.</w:t>
+        <w:t xml:space="preserve">позволяет сократить трудоемкость задачи выявления структуры генной сети, сократить трудозатраты ученых-генетиков, представляет </w:t>
+      </w:r>
+      <w:r>
+        <w:rPr>
+          <w:sz w:val="24"/>
+          <w:szCs w:val="24"/>
+        </w:rPr>
+        <w:t>ценный инстру</w:t>
+      </w:r>
+      <w:r>
+        <w:rPr>
+          <w:sz w:val="24"/>
+          <w:szCs w:val="24"/>
+        </w:rPr>
+        <w:t>мент в решении задач выявления структуры генных сетей.</w:t>
       </w:r>
     </w:p>
     <w:p>
@@ -3977,6 +4228,39 @@
 </a:theme>
 </file>
 
+<file path=word/webextensions/taskpanes.xml><?xml version="1.0" encoding="utf-8"?>
+<wetp:taskpanes xmlns:wetp="http://schemas.microsoft.com/office/webextensions/taskpanes/2010/11">
+  <wetp:taskpane dockstate="right" visibility="0" width="350" row="1">
+    <wetp:webextensionref xmlns:r="http://schemas.openxmlformats.org/officeDocument/2006/relationships" r:id="rId1"/>
+  </wetp:taskpane>
+  <wetp:taskpane dockstate="right" visibility="0" width="350" row="2">
+    <wetp:webextensionref xmlns:r="http://schemas.openxmlformats.org/officeDocument/2006/relationships" r:id="rId2"/>
+  </wetp:taskpane>
+</wetp:taskpanes>
+</file>
+
+<file path=word/webextensions/webextension1.xml><?xml version="1.0" encoding="utf-8"?>
+<we:webextension xmlns:we="http://schemas.microsoft.com/office/webextensions/webextension/2010/11" id="{8682D7EC-9E9F-4DEA-A1E1-5A4CAE2C6B02}">
+  <we:reference id="wa104099688" version="1.3.0.0" store="en-US" storeType="OMEX"/>
+  <we:alternateReferences/>
+  <we:properties/>
+  <we:bindings/>
+  <we:snapshot xmlns:r="http://schemas.openxmlformats.org/officeDocument/2006/relationships"/>
+</we:webextension>
+</file>
+
+<file path=word/webextensions/webextension2.xml><?xml version="1.0" encoding="utf-8"?>
+<we:webextension xmlns:we="http://schemas.microsoft.com/office/webextensions/webextension/2010/11" id="{8C127E4A-2D7E-4336-A3A9-4935B99DF34D}">
+  <we:reference id="wa104041485" version="1.1.1.0" store="en-US" storeType="OMEX"/>
+  <we:alternateReferences>
+    <we:reference id="WA104041485" version="1.1.1.0" store="WA104041485" storeType="OMEX"/>
+  </we:alternateReferences>
+  <we:properties/>
+  <we:bindings/>
+  <we:snapshot xmlns:r="http://schemas.openxmlformats.org/officeDocument/2006/relationships"/>
+</we:webextension>
+</file>
+
 <file path=customXml/item1.xml><?xml version="1.0" encoding="utf-8"?>
 <b:Sources xmlns:b="http://schemas.openxmlformats.org/officeDocument/2006/bibliography" xmlns="http://schemas.openxmlformats.org/officeDocument/2006/bibliography" SelectedStyle="\IEEE2006OfficeOnline.xsl" StyleName="IEEE" Version="2006">
   <b:Source>
@@ -4046,7 +4330,7 @@
 </file>
 
 <file path=customXml/itemProps1.xml><?xml version="1.0" encoding="utf-8"?>
-<ds:datastoreItem xmlns:ds="http://schemas.openxmlformats.org/officeDocument/2006/customXml" ds:itemID="{91394A14-79E9-4C16-8387-E94C4090F410}">
+<ds:datastoreItem xmlns:ds="http://schemas.openxmlformats.org/officeDocument/2006/customXml" ds:itemID="{36912833-D1E6-441A-A02F-A742210CDB07}">
   <ds:schemaRefs>
     <ds:schemaRef ds:uri="http://schemas.openxmlformats.org/officeDocument/2006/bibliography"/>
   </ds:schemaRefs>

</xml_diff>

<commit_message>
new thesis + new text with chapter 1 + some org docs
</commit_message>
<xml_diff>
--- a/Docs/Russian/MainText.docx
+++ b/Docs/Russian/MainText.docx
@@ -235,7 +235,7 @@
           <w:rFonts w:ascii="Calibri" w:hAnsi="Calibri"/>
           <w:lang w:val="ru-RU"/>
         </w:rPr>
-        <w:t>позволило восполнить исследовательский интерес, в таких работах как [</w:t>
+        <w:t>позволило восполнить исследовательский интерес [</w:t>
       </w:r>
       <w:r>
         <w:rPr>
@@ -256,34 +256,41 @@
           <w:rFonts w:ascii="Calibri" w:hAnsi="Calibri"/>
           <w:lang w:val="ru-RU"/>
         </w:rPr>
-        <w:t>Данная область позволяет найти взаимосвязь между биологическими процессами, протекающими в организме, с болезнями</w:t>
+        <w:t>Данная область позволяет на</w:t>
       </w:r>
       <w:r>
         <w:rPr>
           <w:rFonts w:ascii="Calibri" w:hAnsi="Calibri"/>
           <w:lang w:val="ru-RU"/>
         </w:rPr>
-        <w:t>.</w:t>
+        <w:t>й</w:t>
       </w:r>
       <w:r>
         <w:rPr>
           <w:rFonts w:ascii="Calibri" w:hAnsi="Calibri"/>
           <w:lang w:val="ru-RU"/>
         </w:rPr>
-        <w:t xml:space="preserve"> Т</w:t>
+        <w:t>ти взаимосвязь между биологическими процессами, протекающими в организме, с болезнями</w:t>
       </w:r>
       <w:r>
         <w:rPr>
           <w:rFonts w:ascii="Calibri" w:hAnsi="Calibri"/>
           <w:lang w:val="ru-RU"/>
         </w:rPr>
-        <w:t xml:space="preserve">ак, например, </w:t>
+        <w:t>. Т</w:t>
       </w:r>
       <w:r>
         <w:rPr>
           <w:rFonts w:ascii="Calibri" w:hAnsi="Calibri"/>
           <w:lang w:val="ru-RU"/>
         </w:rPr>
+        <w:t xml:space="preserve">ак, </w:t>
+      </w:r>
+      <w:r>
+        <w:rPr>
+          <w:rFonts w:ascii="Calibri" w:hAnsi="Calibri"/>
+          <w:lang w:val="ru-RU"/>
+        </w:rPr>
         <w:t>группа ученых обнаружила</w:t>
       </w:r>
       <w:r>
@@ -291,7 +298,21 @@
           <w:rFonts w:ascii="Calibri" w:hAnsi="Calibri"/>
           <w:lang w:val="ru-RU"/>
         </w:rPr>
-        <w:t xml:space="preserve"> взаимодействующие гены, ответсвенные за развитие шизофрении</w:t>
+        <w:t xml:space="preserve"> взаимодействующие гены, ответс</w:t>
+      </w:r>
+      <w:r>
+        <w:rPr>
+          <w:rFonts w:ascii="Calibri" w:hAnsi="Calibri"/>
+          <w:lang w:val="ru-RU"/>
+        </w:rPr>
+        <w:t>т</w:t>
+      </w:r>
+      <w:r>
+        <w:rPr>
+          <w:rFonts w:ascii="Calibri" w:hAnsi="Calibri"/>
+          <w:lang w:val="ru-RU"/>
+        </w:rPr>
+        <w:t>венные за развитие шизофрении</w:t>
       </w:r>
       <w:r>
         <w:rPr>
@@ -434,13 +455,27 @@
           <w:rFonts w:ascii="Calibri" w:hAnsi="Calibri"/>
           <w:lang w:val="ru-RU"/>
         </w:rPr>
-        <w:t xml:space="preserve">одной из задач </w:t>
+        <w:t>одной из задач</w:t>
       </w:r>
       <w:r>
         <w:rPr>
           <w:rFonts w:ascii="Calibri" w:hAnsi="Calibri"/>
           <w:lang w:val="ru-RU"/>
         </w:rPr>
+        <w:t xml:space="preserve"> для</w:t>
+      </w:r>
+      <w:r>
+        <w:rPr>
+          <w:rFonts w:ascii="Calibri" w:hAnsi="Calibri"/>
+          <w:lang w:val="ru-RU"/>
+        </w:rPr>
+        <w:t xml:space="preserve"> </w:t>
+      </w:r>
+      <w:r>
+        <w:rPr>
+          <w:rFonts w:ascii="Calibri" w:hAnsi="Calibri"/>
+          <w:lang w:val="ru-RU"/>
+        </w:rPr>
         <w:t>анализа взаимодействий генов</w:t>
       </w:r>
       <w:r>
@@ -455,49 +490,28 @@
           <w:rFonts w:ascii="Calibri" w:hAnsi="Calibri"/>
           <w:lang w:val="ru-RU"/>
         </w:rPr>
-        <w:t xml:space="preserve"> </w:t>
+        <w:t xml:space="preserve"> П</w:t>
       </w:r>
       <w:r>
         <w:rPr>
           <w:rFonts w:ascii="Calibri" w:hAnsi="Calibri"/>
           <w:lang w:val="ru-RU"/>
         </w:rPr>
-        <w:t>Разнообразие генов и их взаимодействий делают эту за</w:t>
+        <w:t>ри наличии в сети 1000 генов, количество возможн</w:t>
       </w:r>
       <w:r>
         <w:rPr>
           <w:rFonts w:ascii="Calibri" w:hAnsi="Calibri"/>
           <w:lang w:val="ru-RU"/>
         </w:rPr>
-        <w:t xml:space="preserve">дачу </w:t>
+        <w:t>ых взаимодействий может достигать</w:t>
       </w:r>
       <w:r>
         <w:rPr>
           <w:rFonts w:ascii="Calibri" w:hAnsi="Calibri"/>
           <w:lang w:val="ru-RU"/>
         </w:rPr>
-        <w:t>вычислительно трудоемкой</w:t>
-      </w:r>
-      <w:r>
-        <w:rPr>
-          <w:rFonts w:ascii="Calibri" w:hAnsi="Calibri"/>
-          <w:lang w:val="ru-RU"/>
-        </w:rPr>
-        <w:t>.</w:t>
-      </w:r>
-      <w:r>
-        <w:rPr>
-          <w:rFonts w:ascii="Calibri" w:hAnsi="Calibri"/>
-          <w:lang w:val="ru-RU"/>
-        </w:rPr>
-        <w:t xml:space="preserve"> </w:t>
-      </w:r>
-      <w:r>
-        <w:rPr>
-          <w:rFonts w:ascii="Calibri" w:hAnsi="Calibri"/>
-          <w:lang w:val="ru-RU"/>
-        </w:rPr>
-        <w:t>Так, при наличии в сети из 1000 генов, количество возможных взаимодействий может доходить 10</w:t>
+        <w:t xml:space="preserve"> 10</w:t>
       </w:r>
       <w:r>
         <w:rPr>
@@ -512,14 +526,14 @@
           <w:rFonts w:ascii="Calibri" w:hAnsi="Calibri"/>
           <w:lang w:val="ru-RU"/>
         </w:rPr>
-        <w:t xml:space="preserve">, в зависимости от требуемой точности стурктуры сети. Восстановление структуры такой сети невозможно </w:t>
+        <w:t>.</w:t>
       </w:r>
       <w:r>
         <w:rPr>
           <w:rFonts w:ascii="Calibri" w:hAnsi="Calibri"/>
           <w:lang w:val="ru-RU"/>
         </w:rPr>
-        <w:t xml:space="preserve">при решении  без использования машинных средств. Прямое моделирование </w:t>
+        <w:t xml:space="preserve"> Прямое моделирование </w:t>
       </w:r>
       <w:r>
         <w:rPr>
@@ -540,69 +554,97 @@
           <w:rFonts w:ascii="Calibri" w:hAnsi="Calibri"/>
           <w:lang w:val="ru-RU"/>
         </w:rPr>
-        <w:t>ограниченности экспериментальных данных полностью описывающих</w:t>
+        <w:t>ограниченности экспериментальных данных полностью описывающих структуру, поведение и функции того или иного гена. Классом эффективных алгоритмов являются алгоритмы, работающие по принципу “обратной разработки”[</w:t>
+      </w:r>
+      <w:r>
+        <w:rPr>
+          <w:rFonts w:ascii="Calibri" w:hAnsi="Calibri"/>
+          <w:lang w:val="en-US"/>
+        </w:rPr>
+        <w:t>REFERENCE</w:t>
       </w:r>
       <w:r>
         <w:rPr>
           <w:rFonts w:ascii="Calibri" w:hAnsi="Calibri"/>
           <w:lang w:val="ru-RU"/>
         </w:rPr>
-        <w:t xml:space="preserve"> структуру, поведение и функции того или иного гена</w:t>
+        <w:t>]</w:t>
       </w:r>
       <w:r>
         <w:rPr>
           <w:rFonts w:ascii="Calibri" w:hAnsi="Calibri"/>
           <w:lang w:val="ru-RU"/>
         </w:rPr>
-        <w:t>. Классом эффективных алгоритмов являются алгоритмы, работающие</w:t>
+        <w:t>: з</w:t>
       </w:r>
       <w:r>
         <w:rPr>
           <w:rFonts w:ascii="Calibri" w:hAnsi="Calibri"/>
           <w:lang w:val="ru-RU"/>
         </w:rPr>
-        <w:t xml:space="preserve"> по принципу “обратной разработки”[</w:t>
-      </w:r>
-      <w:r>
-        <w:rPr>
-          <w:rFonts w:ascii="Calibri" w:hAnsi="Calibri"/>
-          <w:lang w:val="en-US"/>
-        </w:rPr>
-        <w:t>REFERENCE</w:t>
+        <w:t xml:space="preserve">ная </w:t>
       </w:r>
       <w:r>
         <w:rPr>
           <w:rFonts w:ascii="Calibri" w:hAnsi="Calibri"/>
           <w:lang w:val="ru-RU"/>
         </w:rPr>
-        <w:t xml:space="preserve">]. </w:t>
+        <w:t xml:space="preserve">набор взаимодействующих генов и результат их взаимодействия, </w:t>
       </w:r>
       <w:r>
         <w:rPr>
           <w:rFonts w:ascii="Calibri" w:hAnsi="Calibri"/>
           <w:lang w:val="ru-RU"/>
         </w:rPr>
-        <w:t xml:space="preserve">Зная </w:t>
+        <w:t>можно</w:t>
       </w:r>
       <w:r>
         <w:rPr>
           <w:rFonts w:ascii="Calibri" w:hAnsi="Calibri"/>
           <w:lang w:val="ru-RU"/>
         </w:rPr>
-        <w:t xml:space="preserve">набор взаимодействующих генов и результат их взаимодействия, </w:t>
+        <w:t xml:space="preserve"> </w:t>
       </w:r>
       <w:r>
         <w:rPr>
           <w:rFonts w:ascii="Calibri" w:hAnsi="Calibri"/>
           <w:lang w:val="ru-RU"/>
         </w:rPr>
-        <w:t>можно</w:t>
+        <w:t>восстановить структуру</w:t>
       </w:r>
       <w:r>
         <w:rPr>
           <w:rFonts w:ascii="Calibri" w:hAnsi="Calibri"/>
           <w:lang w:val="ru-RU"/>
         </w:rPr>
+        <w:t xml:space="preserve"> сети, которая приводит к наблюдаемым результатам. </w:t>
+      </w:r>
+      <w:r>
+        <w:rPr>
+          <w:rFonts w:ascii="Calibri" w:hAnsi="Calibri"/>
+          <w:lang w:val="ru-RU"/>
+        </w:rPr>
+        <w:t>Результатом взамодей</w:t>
+      </w:r>
+      <w:r>
+        <w:rPr>
+          <w:rFonts w:ascii="Calibri" w:hAnsi="Calibri"/>
+          <w:lang w:val="ru-RU"/>
+        </w:rPr>
+        <w:t>с</w:t>
+      </w:r>
+      <w:r>
+        <w:rPr>
+          <w:rFonts w:ascii="Calibri" w:hAnsi="Calibri"/>
+          <w:lang w:val="ru-RU"/>
+        </w:rPr>
+        <w:t>твий генов в сети – это изменение концентрации продуктов генной сети во времени</w:t>
+      </w:r>
+      <w:r>
+        <w:rPr>
+          <w:rFonts w:ascii="Calibri" w:hAnsi="Calibri"/>
+          <w:lang w:val="ru-RU"/>
+        </w:rPr>
         <w:t xml:space="preserve"> </w:t>
       </w:r>
       <w:r>
@@ -610,63 +652,28 @@
           <w:rFonts w:ascii="Calibri" w:hAnsi="Calibri"/>
           <w:lang w:val="ru-RU"/>
         </w:rPr>
-        <w:t>восстановить структуру</w:t>
+        <w:t xml:space="preserve">(белков, протеинов, и т.д.). </w:t>
       </w:r>
       <w:r>
         <w:rPr>
           <w:rFonts w:ascii="Calibri" w:hAnsi="Calibri"/>
           <w:lang w:val="ru-RU"/>
         </w:rPr>
-        <w:t xml:space="preserve"> сети, которая приводит к наблюдаемым результатам. </w:t>
+        <w:t xml:space="preserve">Такой подход позволяет </w:t>
       </w:r>
       <w:r>
         <w:rPr>
           <w:rFonts w:ascii="Calibri" w:hAnsi="Calibri"/>
           <w:lang w:val="ru-RU"/>
         </w:rPr>
-        <w:t xml:space="preserve">Результатом взамодейтвий генов в сети – это изменение </w:t>
+        <w:t xml:space="preserve">решать задачи восстановления сети без знания </w:t>
       </w:r>
       <w:r>
         <w:rPr>
           <w:rFonts w:ascii="Calibri" w:hAnsi="Calibri"/>
           <w:lang w:val="ru-RU"/>
         </w:rPr>
-        <w:t>концентрации продуктов генной сети во времени(белков, протеинов, и т.д.)</w:t>
-      </w:r>
-      <w:r>
-        <w:rPr>
-          <w:rFonts w:ascii="Calibri" w:hAnsi="Calibri"/>
-          <w:lang w:val="ru-RU"/>
-        </w:rPr>
-        <w:t xml:space="preserve">. </w:t>
-      </w:r>
-      <w:r>
-        <w:rPr>
-          <w:rFonts w:ascii="Calibri" w:hAnsi="Calibri"/>
-          <w:lang w:val="ru-RU"/>
-        </w:rPr>
-        <w:t xml:space="preserve">Такой подход позволяет </w:t>
-      </w:r>
-      <w:r>
-        <w:rPr>
-          <w:rFonts w:ascii="Calibri" w:hAnsi="Calibri"/>
-          <w:lang w:val="ru-RU"/>
-        </w:rPr>
-        <w:t xml:space="preserve">решать задачи восстановления сети без знания функций, строения и т.д. гена, </w:t>
-      </w:r>
-      <w:r>
-        <w:rPr>
-          <w:rFonts w:ascii="Calibri" w:hAnsi="Calibri"/>
-          <w:lang w:val="ru-RU"/>
-        </w:rPr>
-        <w:t xml:space="preserve">уменьшить </w:t>
-      </w:r>
-      <w:r>
-        <w:rPr>
-          <w:rFonts w:ascii="Calibri" w:hAnsi="Calibri"/>
-          <w:lang w:val="ru-RU"/>
-        </w:rPr>
-        <w:t>время, необходимое для решения задачи с месяцев - лет до часов - дней</w:t>
+        <w:t>особенностей гена</w:t>
       </w:r>
       <w:r>
         <w:rPr>
@@ -681,7 +688,14 @@
           <w:rFonts w:ascii="Calibri" w:hAnsi="Calibri"/>
           <w:lang w:val="ru-RU"/>
         </w:rPr>
-        <w:t xml:space="preserve">снизить человеческие ресурсы, необходимые для ее решения. </w:t>
+        <w:t>снизить человеческие ресур</w:t>
+      </w:r>
+      <w:r>
+        <w:rPr>
+          <w:rFonts w:ascii="Calibri" w:hAnsi="Calibri"/>
+          <w:lang w:val="ru-RU"/>
+        </w:rPr>
+        <w:t>сы, необходимые для ее решения.</w:t>
       </w:r>
     </w:p>
     <w:p>
@@ -698,6 +712,7 @@
           <w:tab w:val="left" w:pos="5760"/>
         </w:tabs>
         <w:rPr>
+          <w:rFonts w:ascii="Calibri" w:hAnsi="Calibri"/>
           <w:lang w:val="ru-RU"/>
         </w:rPr>
       </w:pPr>
@@ -716,7 +731,28 @@
           <w:sz w:val="24"/>
           <w:szCs w:val="24"/>
         </w:rPr>
-        <w:t>Помимо парных взаимодействий</w:t>
+        <w:t>В</w:t>
+      </w:r>
+      <w:r>
+        <w:rPr>
+          <w:sz w:val="24"/>
+          <w:szCs w:val="24"/>
+        </w:rPr>
+        <w:t xml:space="preserve"> генных сетях присутсвуют </w:t>
+      </w:r>
+      <w:r>
+        <w:rPr>
+          <w:sz w:val="24"/>
+          <w:szCs w:val="24"/>
+        </w:rPr>
+        <w:t xml:space="preserve">как парные </w:t>
+      </w:r>
+      <w:r>
+        <w:rPr>
+          <w:sz w:val="24"/>
+          <w:szCs w:val="24"/>
+        </w:rPr>
+        <w:t xml:space="preserve">взаимодействия </w:t>
       </w:r>
       <w:r>
         <w:rPr>
@@ -738,14 +774,7 @@
           <w:sz w:val="24"/>
           <w:szCs w:val="24"/>
         </w:rPr>
-        <w:t>]</w:t>
-      </w:r>
-      <w:r>
-        <w:rPr>
-          <w:sz w:val="24"/>
-          <w:szCs w:val="24"/>
-        </w:rPr>
-        <w:t xml:space="preserve">, в генных сетях присутсвуют взаимодействия </w:t>
+        <w:t xml:space="preserve">], так и взаимодействия </w:t>
       </w:r>
       <w:r>
         <w:rPr>
@@ -814,13 +843,21 @@
               <w:sz w:val="24"/>
               <w:szCs w:val="24"/>
             </w:rPr>
-            <w:t xml:space="preserve"> [3]</w:t>
-          </w:r>
-          <w:r>
-            <w:rPr>
+            <w:t xml:space="preserve"> </w:t>
+          </w:r>
+          <w:r>
+            <w:rPr>
+              <w:noProof/>
               <w:sz w:val="24"/>
               <w:szCs w:val="24"/>
             </w:rPr>
+            <w:t>[3]</w:t>
+          </w:r>
+          <w:r>
+            <w:rPr>
+              <w:sz w:val="24"/>
+              <w:szCs w:val="24"/>
+            </w:rPr>
             <w:fldChar w:fldCharType="end"/>
           </w:r>
         </w:sdtContent>
@@ -830,50 +867,21 @@
           <w:sz w:val="24"/>
           <w:szCs w:val="24"/>
         </w:rPr>
-        <w:t xml:space="preserve">. </w:t>
-      </w:r>
-      <w:r>
-        <w:rPr>
-          <w:sz w:val="24"/>
-          <w:szCs w:val="24"/>
-        </w:rPr>
-        <w:t>В</w:t>
-      </w:r>
-      <w:r>
-        <w:rPr>
-          <w:sz w:val="24"/>
-          <w:szCs w:val="24"/>
-        </w:rPr>
-        <w:t xml:space="preserve"> более ранних трудах было показано[</w:t>
-      </w:r>
-      <w:r>
-        <w:rPr>
-          <w:sz w:val="24"/>
-          <w:szCs w:val="24"/>
-          <w:lang w:val="en-US"/>
-        </w:rPr>
-        <w:t>REFERENCE</w:t>
-      </w:r>
-      <w:r>
-        <w:rPr>
-          <w:sz w:val="24"/>
-          <w:szCs w:val="24"/>
-        </w:rPr>
-        <w:t xml:space="preserve">], что алгоритмы, учитывающие взаимодействие порядка более двух, дают более точные результаты структуры </w:t>
-      </w:r>
-      <w:r>
-        <w:rPr>
-          <w:sz w:val="24"/>
-          <w:szCs w:val="24"/>
-        </w:rPr>
-        <w:t>сети</w:t>
-      </w:r>
-      <w:r>
-        <w:rPr>
-          <w:sz w:val="24"/>
-          <w:szCs w:val="24"/>
-        </w:rPr>
-        <w:t>.  Особый интерес представляет нахождение взаимодействий с учётом временных задержек, так как в реальных биологических процессах, реакция того или иного компонента сети может проявляться с задержкой[</w:t>
+        <w:t>.</w:t>
+      </w:r>
+      <w:r>
+        <w:rPr>
+          <w:sz w:val="24"/>
+          <w:szCs w:val="24"/>
+        </w:rPr>
+        <w:t xml:space="preserve"> В данной работе, автор ограничивается рассмотрением тройных взаимодействий. </w:t>
+      </w:r>
+      <w:r>
+        <w:rPr>
+          <w:sz w:val="24"/>
+          <w:szCs w:val="24"/>
+        </w:rPr>
+        <w:t>Особый интерес представляет нахождение взаимодействий с учётом временных задержек, так как в реальных биологических процессах, реакция того или иного компонента сети может проявляться с задержкой[</w:t>
       </w:r>
       <w:r>
         <w:rPr>
@@ -1004,21 +1012,21 @@
           <w:sz w:val="24"/>
           <w:szCs w:val="24"/>
         </w:rPr>
-        <w:t>должен учитывать тройные взаимодействия</w:t>
-      </w:r>
-      <w:r>
-        <w:rPr>
-          <w:sz w:val="24"/>
-          <w:szCs w:val="24"/>
-        </w:rPr>
-        <w:t xml:space="preserve">, а также </w:t>
-      </w:r>
-      <w:r>
-        <w:rPr>
-          <w:sz w:val="24"/>
-          <w:szCs w:val="24"/>
-        </w:rPr>
-        <w:t xml:space="preserve">использовать алгоритм </w:t>
+        <w:t xml:space="preserve">должен использовать </w:t>
+      </w:r>
+      <w:r>
+        <w:rPr>
+          <w:sz w:val="24"/>
+          <w:szCs w:val="24"/>
+        </w:rPr>
+        <w:t>метод</w:t>
+      </w:r>
+      <w:r>
+        <w:rPr>
+          <w:sz w:val="24"/>
+          <w:szCs w:val="24"/>
+        </w:rPr>
+        <w:t xml:space="preserve"> </w:t>
       </w:r>
       <w:r>
         <w:rPr>
@@ -1040,380 +1048,1805 @@
           <w:sz w:val="24"/>
           <w:szCs w:val="24"/>
         </w:rPr>
-        <w:t>для учета временных задержек для учета различных вариаций временных задержек</w:t>
-      </w:r>
-      <w:r>
-        <w:rPr>
-          <w:sz w:val="24"/>
-          <w:szCs w:val="24"/>
+        <w:t>компенсации</w:t>
+      </w:r>
+      <w:r>
+        <w:rPr>
+          <w:sz w:val="24"/>
+          <w:szCs w:val="24"/>
+        </w:rPr>
+        <w:t xml:space="preserve"> временных задержек для учета различных вариаций </w:t>
+      </w:r>
+      <w:r>
+        <w:rPr>
+          <w:sz w:val="24"/>
+          <w:szCs w:val="24"/>
+        </w:rPr>
+        <w:t>наблюдаемых значений концентрации [</w:t>
+      </w:r>
+      <w:r>
+        <w:rPr>
+          <w:sz w:val="24"/>
+          <w:szCs w:val="24"/>
+          <w:lang w:val="en-US"/>
+        </w:rPr>
+        <w:t>REFERENCE</w:t>
+      </w:r>
+      <w:r>
+        <w:rPr>
+          <w:sz w:val="24"/>
+          <w:szCs w:val="24"/>
+        </w:rPr>
+        <w:t xml:space="preserve">]. </w:t>
+      </w:r>
+      <w:r>
+        <w:rPr>
+          <w:sz w:val="24"/>
+          <w:szCs w:val="24"/>
+        </w:rPr>
+        <w:t>Алгоритм должен восстанавливать структур</w:t>
+      </w:r>
+      <w:r>
+        <w:rPr>
+          <w:sz w:val="24"/>
+          <w:szCs w:val="24"/>
+        </w:rPr>
+        <w:t>у сети объемом 1000 элементов не более, чем за час</w:t>
+      </w:r>
+      <w:r>
+        <w:rPr>
+          <w:sz w:val="24"/>
+          <w:szCs w:val="24"/>
+        </w:rPr>
+        <w:t xml:space="preserve">. </w:t>
+      </w:r>
+    </w:p>
+    <w:p>
+      <w:pPr>
+        <w:pStyle w:val="Body"/>
+        <w:ind w:firstLine="708"/>
+        <w:rPr>
+          <w:sz w:val="24"/>
+          <w:szCs w:val="24"/>
+        </w:rPr>
+      </w:pPr>
+      <w:r>
+        <w:rPr>
+          <w:sz w:val="24"/>
+          <w:szCs w:val="24"/>
+        </w:rPr>
+        <w:t xml:space="preserve">За основу в работе был принят алгоритм </w:t>
+      </w:r>
+      <w:r>
+        <w:rPr>
+          <w:sz w:val="24"/>
+          <w:szCs w:val="24"/>
+          <w:lang w:val="en-US"/>
+        </w:rPr>
+        <w:t>MIDER</w:t>
+      </w:r>
+      <w:r>
+        <w:rPr>
+          <w:sz w:val="24"/>
+          <w:szCs w:val="24"/>
+        </w:rPr>
+        <w:t>, способный учитывать парные взаиомдействия с временными задержками[</w:t>
+      </w:r>
+      <w:r>
+        <w:rPr>
+          <w:sz w:val="24"/>
+          <w:szCs w:val="24"/>
+          <w:lang w:val="en-US"/>
+        </w:rPr>
+        <w:t>REFERENCE</w:t>
+      </w:r>
+      <w:r>
+        <w:rPr>
+          <w:sz w:val="24"/>
+          <w:szCs w:val="24"/>
+        </w:rPr>
+        <w:t>]. В работе показано</w:t>
+      </w:r>
+      <w:r>
+        <w:rPr>
+          <w:sz w:val="24"/>
+          <w:szCs w:val="24"/>
+        </w:rPr>
+        <w:t xml:space="preserve">, что доработка алгоритма </w:t>
+      </w:r>
+      <w:r>
+        <w:rPr>
+          <w:sz w:val="24"/>
+          <w:szCs w:val="24"/>
+          <w:lang w:val="en-US"/>
+        </w:rPr>
+        <w:t>MIDER</w:t>
+      </w:r>
+      <w:r>
+        <w:rPr>
+          <w:sz w:val="24"/>
+          <w:szCs w:val="24"/>
+        </w:rPr>
+        <w:t xml:space="preserve"> учетом тройных взаимодействий, а также изменение алгоритма учета временных задержек на алгоритм </w:t>
+      </w:r>
+      <w:r>
+        <w:rPr>
+          <w:sz w:val="24"/>
+          <w:szCs w:val="24"/>
+          <w:lang w:val="en-US"/>
+        </w:rPr>
+        <w:t>DTW</w:t>
+      </w:r>
+      <w:r>
+        <w:rPr>
+          <w:sz w:val="24"/>
+          <w:szCs w:val="24"/>
+        </w:rPr>
+        <w:t xml:space="preserve"> увеличивает точность алгоритма на [</w:t>
+      </w:r>
+      <w:r>
+        <w:rPr>
+          <w:sz w:val="24"/>
+          <w:szCs w:val="24"/>
+          <w:lang w:val="en-US"/>
+        </w:rPr>
+        <w:t>Insert</w:t>
+      </w:r>
+      <w:r>
+        <w:rPr>
+          <w:sz w:val="24"/>
+          <w:szCs w:val="24"/>
+        </w:rPr>
+        <w:t xml:space="preserve">] процентов. </w:t>
+      </w:r>
+      <w:r>
+        <w:rPr>
+          <w:sz w:val="24"/>
+          <w:szCs w:val="24"/>
+        </w:rPr>
+        <w:lastRenderedPageBreak/>
+        <w:t xml:space="preserve">Данные для тестирования были взяты с открытой площадки </w:t>
+      </w:r>
+      <w:r>
+        <w:rPr>
+          <w:sz w:val="24"/>
+          <w:szCs w:val="24"/>
+          <w:lang w:val="en-US"/>
+        </w:rPr>
+        <w:t>Dream</w:t>
+      </w:r>
+      <w:r>
+        <w:rPr>
+          <w:sz w:val="24"/>
+          <w:szCs w:val="24"/>
+        </w:rPr>
+        <w:t xml:space="preserve"> </w:t>
+      </w:r>
+      <w:r>
+        <w:rPr>
+          <w:sz w:val="24"/>
+          <w:szCs w:val="24"/>
+          <w:lang w:val="en-US"/>
+        </w:rPr>
+        <w:t>Challenge</w:t>
+      </w:r>
+      <w:r>
+        <w:rPr>
+          <w:sz w:val="24"/>
+          <w:szCs w:val="24"/>
+        </w:rPr>
+        <w:t>. Сложность алгоритма была уменшена в [</w:t>
+      </w:r>
+      <w:r>
+        <w:rPr>
+          <w:sz w:val="24"/>
+          <w:szCs w:val="24"/>
+          <w:lang w:val="en-US"/>
+        </w:rPr>
+        <w:t>INSERT</w:t>
+      </w:r>
+      <w:r>
+        <w:rPr>
+          <w:sz w:val="24"/>
+          <w:szCs w:val="24"/>
+        </w:rPr>
+        <w:t>] раз за счет применения регуляризации Шмидта, что позволило увеличить количество элементов в исследуемых сетях до [</w:t>
+      </w:r>
+      <w:r>
+        <w:rPr>
+          <w:sz w:val="24"/>
+          <w:szCs w:val="24"/>
+          <w:lang w:val="en-US"/>
+        </w:rPr>
+        <w:t>INSERT</w:t>
+      </w:r>
+      <w:r>
+        <w:rPr>
+          <w:sz w:val="24"/>
+          <w:szCs w:val="24"/>
+        </w:rPr>
+        <w:t>]. Данный алгоритм может быть эффективно применён как для исследования реальных биологических сетей, так и для друг</w:t>
+      </w:r>
+      <w:r>
+        <w:rPr>
+          <w:sz w:val="24"/>
+          <w:szCs w:val="24"/>
+        </w:rPr>
+        <w:t>их задач анализа взаимодействий, как, например</w:t>
+      </w:r>
+      <w:r>
+        <w:rPr>
+          <w:sz w:val="24"/>
+          <w:szCs w:val="24"/>
+        </w:rPr>
+        <w:t>, в задачах пространственной экономики</w:t>
+      </w:r>
+      <w:r>
+        <w:rPr>
+          <w:sz w:val="24"/>
+          <w:szCs w:val="24"/>
+        </w:rPr>
+        <w:t xml:space="preserve">. </w:t>
+      </w:r>
+    </w:p>
+    <w:p>
+      <w:pPr>
+        <w:pStyle w:val="Body"/>
+        <w:spacing w:after="0" w:line="240" w:lineRule="auto"/>
+        <w:jc w:val="both"/>
+        <w:rPr>
+          <w:b/>
+          <w:bCs/>
+          <w:sz w:val="24"/>
+          <w:szCs w:val="24"/>
+        </w:rPr>
+      </w:pPr>
+    </w:p>
+    <w:p>
+      <w:pPr>
+        <w:rPr>
+          <w:rFonts w:ascii="Calibri" w:eastAsia="Calibri" w:hAnsi="Calibri" w:cs="Calibri"/>
+          <w:b/>
+          <w:bCs/>
+          <w:color w:val="000000"/>
+          <w:u w:color="000000"/>
+          <w:lang w:eastAsia="en-GB"/>
+        </w:rPr>
+      </w:pPr>
+      <w:r>
+        <w:rPr>
+          <w:rFonts w:ascii="Calibri" w:hAnsi="Calibri"/>
+          <w:b/>
+          <w:bCs/>
+        </w:rPr>
+        <w:br w:type="page"/>
+      </w:r>
+    </w:p>
+    <w:p>
+      <w:pPr>
+        <w:pStyle w:val="Body"/>
+        <w:spacing w:after="0" w:line="240" w:lineRule="auto"/>
+        <w:jc w:val="both"/>
+        <w:rPr>
+          <w:b/>
+          <w:bCs/>
+          <w:sz w:val="24"/>
+          <w:szCs w:val="24"/>
+        </w:rPr>
+      </w:pPr>
+      <w:r>
+        <w:rPr>
+          <w:b/>
+          <w:bCs/>
+          <w:sz w:val="24"/>
+          <w:szCs w:val="24"/>
+        </w:rPr>
+        <w:lastRenderedPageBreak/>
+        <w:t>Глава 1</w:t>
+      </w:r>
+    </w:p>
+    <w:p>
+      <w:pPr>
+        <w:pStyle w:val="Body"/>
+        <w:spacing w:after="0" w:line="240" w:lineRule="auto"/>
+        <w:jc w:val="both"/>
+        <w:rPr>
+          <w:b/>
+          <w:bCs/>
+          <w:sz w:val="24"/>
+          <w:szCs w:val="24"/>
+        </w:rPr>
+      </w:pPr>
+    </w:p>
+    <w:p>
+      <w:pPr>
+        <w:pStyle w:val="Body"/>
+        <w:spacing w:after="0" w:line="240" w:lineRule="auto"/>
+        <w:jc w:val="both"/>
+        <w:rPr>
+          <w:bCs/>
+          <w:sz w:val="24"/>
+          <w:szCs w:val="24"/>
+        </w:rPr>
+      </w:pPr>
+      <w:r>
+        <w:rPr>
+          <w:b/>
+          <w:bCs/>
+          <w:sz w:val="24"/>
+          <w:szCs w:val="24"/>
+        </w:rPr>
+        <w:tab/>
+      </w:r>
+    </w:p>
+    <w:p>
+      <w:pPr>
+        <w:rPr>
+          <w:rFonts w:ascii="Calibri" w:hAnsi="Calibri"/>
+          <w:bCs/>
+        </w:rPr>
+      </w:pPr>
+      <w:r>
+        <w:rPr>
+          <w:rFonts w:ascii="Calibri" w:hAnsi="Calibri"/>
+          <w:b/>
+          <w:bCs/>
+        </w:rPr>
+        <w:tab/>
+      </w:r>
+      <w:r>
+        <w:rPr>
+          <w:rFonts w:ascii="Calibri" w:hAnsi="Calibri"/>
+          <w:bCs/>
+        </w:rPr>
+        <w:t>Задача нахождения взаимодействий генов существует уже почти столетие</w:t>
+      </w:r>
+      <w:r>
+        <w:rPr>
+          <w:rFonts w:ascii="Calibri" w:hAnsi="Calibri"/>
+          <w:bCs/>
+        </w:rPr>
+        <w:t xml:space="preserve"> </w:t>
+      </w:r>
+      <w:r>
+        <w:rPr>
+          <w:rFonts w:ascii="Calibri" w:hAnsi="Calibri"/>
         </w:rPr>
         <w:t>[</w:t>
       </w:r>
       <w:r>
         <w:rPr>
-          <w:sz w:val="24"/>
-          <w:szCs w:val="24"/>
+          <w:rFonts w:ascii="Calibri" w:hAnsi="Calibri"/>
           <w:lang w:val="en-US"/>
         </w:rPr>
         <w:t>REFERENCE</w:t>
       </w:r>
       <w:r>
         <w:rPr>
-          <w:sz w:val="24"/>
-          <w:szCs w:val="24"/>
-        </w:rPr>
-        <w:t xml:space="preserve">]. </w:t>
-      </w:r>
-      <w:r>
-        <w:rPr>
-          <w:sz w:val="24"/>
-          <w:szCs w:val="24"/>
-        </w:rPr>
-        <w:t>Алгоритм должен восстанавливать структуру сети объемом 1000 элементов за времена порядка часов. Алгоритм должен быть протестирован на реальной сети</w:t>
-      </w:r>
-      <w:r>
-        <w:rPr>
-          <w:sz w:val="24"/>
-          <w:szCs w:val="24"/>
+          <w:rFonts w:ascii="Calibri" w:hAnsi="Calibri"/>
+        </w:rPr>
+        <w:t>]</w:t>
+      </w:r>
+      <w:r>
+        <w:rPr>
+          <w:rFonts w:ascii="Calibri" w:hAnsi="Calibri"/>
+          <w:bCs/>
+        </w:rPr>
+        <w:t>, но серьезных результатов, а именно большого количества возможных рассмотренных взаимодействий, удалось достичь только в конце 20 – начале 21 века</w:t>
+      </w:r>
+      <w:r>
+        <w:rPr>
+          <w:rFonts w:ascii="Calibri" w:hAnsi="Calibri"/>
+          <w:bCs/>
         </w:rPr>
         <w:t xml:space="preserve"> </w:t>
+      </w:r>
+      <w:r>
+        <w:rPr>
+          <w:rFonts w:ascii="Calibri" w:hAnsi="Calibri"/>
+        </w:rPr>
+        <w:t>[</w:t>
+      </w:r>
+      <w:r>
+        <w:rPr>
+          <w:rFonts w:ascii="Calibri" w:hAnsi="Calibri"/>
+          <w:lang w:val="en-US"/>
+        </w:rPr>
+        <w:t>REFERENCE</w:t>
+      </w:r>
+      <w:r>
+        <w:rPr>
+          <w:rFonts w:ascii="Calibri" w:hAnsi="Calibri"/>
+        </w:rPr>
+        <w:t>]</w:t>
+      </w:r>
+      <w:r>
+        <w:rPr>
+          <w:rFonts w:ascii="Calibri" w:hAnsi="Calibri"/>
+          <w:bCs/>
+        </w:rPr>
+        <w:t xml:space="preserve">. В это время развитие компьютерных технологий и алгоритмов работы с большими данными позволили находить взаимодействие тысяч генов за время порядка недель, месяцев, в зависимости от </w:t>
+      </w:r>
+      <w:r>
+        <w:rPr>
+          <w:rFonts w:ascii="Calibri" w:hAnsi="Calibri"/>
+          <w:bCs/>
+        </w:rPr>
+        <w:t>количества генов и используем</w:t>
+      </w:r>
+      <w:r>
+        <w:rPr>
+          <w:rFonts w:ascii="Calibri" w:hAnsi="Calibri"/>
+          <w:bCs/>
+        </w:rPr>
+        <w:t>ого алгоритма.</w:t>
+      </w:r>
+    </w:p>
+    <w:p>
+      <w:pPr>
+        <w:rPr>
+          <w:rFonts w:ascii="Calibri" w:hAnsi="Calibri"/>
+          <w:bCs/>
+        </w:rPr>
+      </w:pPr>
+    </w:p>
+    <w:p>
+      <w:pPr>
+        <w:rPr>
+          <w:rFonts w:ascii="Calibri" w:hAnsi="Calibri"/>
+          <w:bCs/>
+        </w:rPr>
+      </w:pPr>
+      <w:r>
+        <w:rPr>
+          <w:rFonts w:ascii="Calibri" w:hAnsi="Calibri"/>
+          <w:bCs/>
+        </w:rPr>
+        <w:tab/>
+        <w:t>Взаимодействующие гены, как правило, представляют в виде сети, где узлами сети являются ге</w:t>
+      </w:r>
+      <w:r>
+        <w:rPr>
+          <w:rFonts w:ascii="Calibri" w:hAnsi="Calibri"/>
+          <w:bCs/>
+        </w:rPr>
+        <w:t>н</w:t>
+      </w:r>
+      <w:r>
+        <w:rPr>
+          <w:rFonts w:ascii="Calibri" w:hAnsi="Calibri"/>
+          <w:bCs/>
+        </w:rPr>
+        <w:t>ы, а стрелки между ними – направленные взаимодействия. Здесь используются направленные стрелки, так как продукт активации (например, белок) одного гена, может а</w:t>
+      </w:r>
+      <w:r>
+        <w:rPr>
+          <w:rFonts w:ascii="Calibri" w:hAnsi="Calibri"/>
+          <w:bCs/>
+        </w:rPr>
+        <w:t>ктивировать работу другого гена</w:t>
+      </w:r>
+      <w:r>
+        <w:rPr>
+          <w:rFonts w:ascii="Calibri" w:hAnsi="Calibri"/>
+          <w:bCs/>
+        </w:rPr>
+        <w:t xml:space="preserve"> </w:t>
+      </w:r>
+      <w:r>
+        <w:rPr>
+          <w:rFonts w:ascii="Calibri" w:hAnsi="Calibri"/>
+        </w:rPr>
+        <w:t>[</w:t>
+      </w:r>
+      <w:r>
+        <w:rPr>
+          <w:rFonts w:ascii="Calibri" w:hAnsi="Calibri"/>
+          <w:lang w:val="en-US"/>
+        </w:rPr>
+        <w:t>REFERENCE</w:t>
+      </w:r>
+      <w:r>
+        <w:rPr>
+          <w:rFonts w:ascii="Calibri" w:hAnsi="Calibri"/>
+        </w:rPr>
+        <w:t>]</w:t>
+      </w:r>
+      <w:r>
+        <w:rPr>
+          <w:rFonts w:ascii="Calibri" w:hAnsi="Calibri"/>
+          <w:bCs/>
+        </w:rPr>
+        <w:t>. Такую информацию необходимо распознавать для восстановления хронологии работы сети. Представив взаимодействующие гены, как сеть, встает вопрос, каким образом восстановить</w:t>
+      </w:r>
+      <w:r>
+        <w:rPr>
+          <w:rFonts w:ascii="Calibri" w:hAnsi="Calibri"/>
+          <w:bCs/>
+        </w:rPr>
+        <w:t xml:space="preserve"> </w:t>
+      </w:r>
+      <w:r>
+        <w:rPr>
+          <w:rFonts w:ascii="Calibri" w:hAnsi="Calibri"/>
+          <w:bCs/>
+        </w:rPr>
+        <w:t xml:space="preserve">структуру этой сети. </w:t>
+      </w:r>
+    </w:p>
+    <w:p>
+      <w:pPr>
+        <w:rPr>
+          <w:rFonts w:ascii="Calibri" w:hAnsi="Calibri"/>
+          <w:bCs/>
+        </w:rPr>
+      </w:pPr>
+    </w:p>
+    <w:p>
+      <w:pPr>
+        <w:ind w:firstLine="708"/>
+        <w:rPr>
+          <w:rFonts w:ascii="Calibri" w:hAnsi="Calibri"/>
+          <w:bCs/>
+        </w:rPr>
+      </w:pPr>
+      <w:r>
+        <w:rPr>
+          <w:rFonts w:ascii="Calibri" w:hAnsi="Calibri"/>
+          <w:bCs/>
+        </w:rPr>
+        <w:t xml:space="preserve">Но прежде, чем выбрать метод восстановления сети, нужно решить, какие взаимодействия внутри генной сети требуется восстановить. Этот вопрос обусловлен тем, что реальных биологических системах существуют как парные взаимодействия генов, так и взаимодействия более высокого порядка </w:t>
+      </w:r>
+      <w:r>
+        <w:rPr>
+          <w:rFonts w:ascii="Calibri" w:hAnsi="Calibri"/>
+        </w:rPr>
+        <w:t>[</w:t>
+      </w:r>
+      <w:r>
+        <w:rPr>
+          <w:rFonts w:ascii="Calibri" w:hAnsi="Calibri"/>
+          <w:lang w:val="en-US"/>
+        </w:rPr>
+        <w:t>REFERENCE</w:t>
+      </w:r>
+      <w:r>
+        <w:rPr>
+          <w:rFonts w:ascii="Calibri" w:hAnsi="Calibri"/>
+        </w:rPr>
+        <w:t>]</w:t>
+      </w:r>
+      <w:r>
+        <w:rPr>
+          <w:rFonts w:ascii="Calibri" w:hAnsi="Calibri"/>
+          <w:bCs/>
+        </w:rPr>
+        <w:t xml:space="preserve">. Так, например, в компактных белковых структурах может присутствовать одновременное взаимодействие трёх и более генов, что необходимо учитывать при восстановлении пространственной формы такой структуры </w:t>
+      </w:r>
+      <w:r>
+        <w:rPr>
+          <w:rFonts w:ascii="Calibri" w:hAnsi="Calibri"/>
+        </w:rPr>
+        <w:t>[</w:t>
+      </w:r>
+      <w:r>
+        <w:rPr>
+          <w:rFonts w:ascii="Calibri" w:hAnsi="Calibri"/>
+          <w:lang w:val="en-US"/>
+        </w:rPr>
+        <w:t>REFERENCE</w:t>
+      </w:r>
+      <w:r>
+        <w:rPr>
+          <w:rFonts w:ascii="Calibri" w:hAnsi="Calibri"/>
+        </w:rPr>
+        <w:t>]</w:t>
+      </w:r>
+      <w:r>
+        <w:rPr>
+          <w:rFonts w:ascii="Calibri" w:hAnsi="Calibri"/>
+        </w:rPr>
+        <w:t>. Помимо различных ва</w:t>
+      </w:r>
+      <w:r>
+        <w:rPr>
+          <w:rFonts w:ascii="Calibri" w:hAnsi="Calibri"/>
+        </w:rPr>
+        <w:t xml:space="preserve">риантов взаимодействий, активация гена </w:t>
+      </w:r>
+      <w:r>
+        <w:rPr>
+          <w:rFonts w:ascii="Calibri" w:hAnsi="Calibri"/>
+        </w:rPr>
+        <w:t xml:space="preserve">из-за работы другого гена может произойти с задержкой. Причиной этому может служить необходимая концентрация того или иного белка для активации, время, необходимое для протекания реакци и т.д. </w:t>
+      </w:r>
+      <w:r>
+        <w:t>[</w:t>
+      </w:r>
+      <w:r>
+        <w:rPr>
+          <w:lang w:val="en-US"/>
+        </w:rPr>
+        <w:t>REFERENCE</w:t>
+      </w:r>
+      <w:r>
+        <w:t>]</w:t>
+      </w:r>
+      <w:r>
+        <w:rPr>
+          <w:rFonts w:ascii="Calibri" w:hAnsi="Calibri"/>
+        </w:rPr>
+        <w:t>. Все эти факторы влияют на количество возможных взаимодействий в сети, набор используемых алгоритмов, что в свою очередь влияет на время, необходимое для решения задачи восстановления сети. Забегая вперед, отмечу, что в данной работе предлагается алгоритм восстановления генной сети с учетом тройных взаимодействий и временными задержками.</w:t>
+      </w:r>
+    </w:p>
+    <w:p>
+      <w:pPr>
+        <w:ind w:firstLine="708"/>
+        <w:rPr>
+          <w:rFonts w:ascii="Calibri" w:hAnsi="Calibri"/>
+          <w:bCs/>
+        </w:rPr>
+      </w:pPr>
+    </w:p>
+    <w:p>
+      <w:pPr>
+        <w:ind w:firstLine="708"/>
+        <w:rPr>
+          <w:rFonts w:ascii="Calibri" w:hAnsi="Calibri"/>
+          <w:bCs/>
+        </w:rPr>
+      </w:pPr>
+      <w:r>
+        <w:rPr>
+          <w:rFonts w:ascii="Calibri" w:hAnsi="Calibri"/>
+          <w:bCs/>
+        </w:rPr>
+        <w:t xml:space="preserve">Определившись с границами задачи, наступает момент выбора </w:t>
+      </w:r>
+      <w:r>
+        <w:rPr>
+          <w:rFonts w:ascii="Calibri" w:hAnsi="Calibri"/>
+          <w:bCs/>
+        </w:rPr>
+        <w:t>по</w:t>
+      </w:r>
+      <w:r>
+        <w:rPr>
+          <w:rFonts w:ascii="Calibri" w:hAnsi="Calibri"/>
+          <w:bCs/>
+        </w:rPr>
+        <w:t xml:space="preserve">дхода </w:t>
+      </w:r>
+      <w:r>
+        <w:rPr>
+          <w:rFonts w:ascii="Calibri" w:hAnsi="Calibri"/>
+          <w:bCs/>
+        </w:rPr>
+        <w:t>решен</w:t>
+      </w:r>
+      <w:r>
+        <w:rPr>
+          <w:rFonts w:ascii="Calibri" w:hAnsi="Calibri"/>
+          <w:bCs/>
+        </w:rPr>
+        <w:t xml:space="preserve">ия этой </w:t>
+      </w:r>
+      <w:r>
+        <w:rPr>
+          <w:rFonts w:ascii="Calibri" w:hAnsi="Calibri"/>
+          <w:bCs/>
+        </w:rPr>
+        <w:t xml:space="preserve">задачи: </w:t>
+      </w:r>
+    </w:p>
+    <w:p>
+      <w:pPr>
+        <w:pStyle w:val="ListParagraph"/>
+        <w:numPr>
+          <w:ilvl w:val="0"/>
+          <w:numId w:val="2"/>
+        </w:numPr>
+        <w:rPr>
+          <w:rFonts w:ascii="Calibri" w:hAnsi="Calibri"/>
+          <w:bCs/>
+        </w:rPr>
+      </w:pPr>
+      <w:r>
+        <w:rPr>
+          <w:rFonts w:ascii="Calibri" w:hAnsi="Calibri"/>
+          <w:bCs/>
+        </w:rPr>
+        <w:t>Экспертное восстановление сети на основе трудов ученых области анализа взаимодействий генов</w:t>
+      </w:r>
+      <w:r>
+        <w:rPr>
+          <w:rFonts w:ascii="Calibri" w:hAnsi="Calibri"/>
+          <w:bCs/>
+        </w:rPr>
+        <w:t xml:space="preserve"> </w:t>
+      </w:r>
+      <w:r>
+        <w:t>[</w:t>
+      </w:r>
+      <w:r>
+        <w:rPr>
+          <w:lang w:val="en-US"/>
+        </w:rPr>
+        <w:t>REFERENCE</w:t>
+      </w:r>
+      <w:r>
+        <w:t>]</w:t>
+      </w:r>
+    </w:p>
+    <w:p>
+      <w:pPr>
+        <w:pStyle w:val="ListParagraph"/>
+        <w:numPr>
+          <w:ilvl w:val="0"/>
+          <w:numId w:val="2"/>
+        </w:numPr>
+        <w:rPr>
+          <w:rFonts w:ascii="Calibri" w:hAnsi="Calibri"/>
+          <w:bCs/>
+        </w:rPr>
+      </w:pPr>
+      <w:r>
+        <w:rPr>
+          <w:rFonts w:ascii="Calibri" w:hAnsi="Calibri"/>
+          <w:bCs/>
+        </w:rPr>
+        <w:t xml:space="preserve">Автоматическое восстановление </w:t>
+      </w:r>
+      <w:r>
+        <w:rPr>
+          <w:rFonts w:ascii="Calibri" w:hAnsi="Calibri"/>
+          <w:bCs/>
+        </w:rPr>
+        <w:t>сети на основе трудов ученых области анализа взаимодействий генов</w:t>
+      </w:r>
+      <w:r>
+        <w:rPr>
+          <w:rFonts w:ascii="Calibri" w:hAnsi="Calibri"/>
+          <w:bCs/>
+        </w:rPr>
+        <w:t xml:space="preserve"> на основе машинных систем </w:t>
       </w:r>
       <w:sdt>
         <w:sdtPr>
           <w:rPr>
-            <w:sz w:val="24"/>
-            <w:szCs w:val="24"/>
+            <w:rFonts w:ascii="Calibri" w:hAnsi="Calibri"/>
+            <w:bCs/>
           </w:rPr>
-          <w:id w:val="159738766"/>
+          <w:id w:val="-1883625092"/>
           <w:citation/>
         </w:sdtPr>
         <w:sdtContent>
           <w:r>
             <w:rPr>
-              <w:sz w:val="24"/>
-              <w:szCs w:val="24"/>
+              <w:rFonts w:ascii="Calibri" w:hAnsi="Calibri"/>
+              <w:bCs/>
             </w:rPr>
             <w:fldChar w:fldCharType="begin"/>
           </w:r>
           <w:r>
-            <w:rPr>
-              <w:sz w:val="24"/>
-              <w:szCs w:val="24"/>
-            </w:rPr>
-            <w:instrText xml:space="preserve"> CITATION CiR12 \l 1049 </w:instrText>
-          </w:r>
-          <w:r>
-            <w:rPr>
-              <w:sz w:val="24"/>
-              <w:szCs w:val="24"/>
+            <w:instrText xml:space="preserve"> </w:instrText>
+          </w:r>
+          <w:r>
+            <w:rPr>
+              <w:lang w:val="en-US"/>
+            </w:rPr>
+            <w:instrText>CITATION</w:instrText>
+          </w:r>
+          <w:r>
+            <w:instrText xml:space="preserve"> </w:instrText>
+          </w:r>
+          <w:r>
+            <w:rPr>
+              <w:lang w:val="en-US"/>
+            </w:rPr>
+            <w:instrText>Gab</w:instrText>
+          </w:r>
+          <w:r>
+            <w:instrText>16 \</w:instrText>
+          </w:r>
+          <w:r>
+            <w:rPr>
+              <w:lang w:val="en-US"/>
+            </w:rPr>
+            <w:instrText>l</w:instrText>
+          </w:r>
+          <w:r>
+            <w:instrText xml:space="preserve"> 1033 </w:instrText>
+          </w:r>
+          <w:r>
+            <w:rPr>
+              <w:rFonts w:ascii="Calibri" w:hAnsi="Calibri"/>
+              <w:bCs/>
             </w:rPr>
             <w:fldChar w:fldCharType="separate"/>
           </w:r>
           <w:r>
             <w:rPr>
               <w:noProof/>
-              <w:sz w:val="24"/>
-              <w:szCs w:val="24"/>
-            </w:rPr>
-            <w:t>[3]</w:t>
-          </w:r>
-          <w:r>
-            <w:rPr>
-              <w:sz w:val="24"/>
-              <w:szCs w:val="24"/>
+            </w:rPr>
+            <w:t>[4]</w:t>
+          </w:r>
+          <w:r>
+            <w:rPr>
+              <w:rFonts w:ascii="Calibri" w:hAnsi="Calibri"/>
+              <w:bCs/>
             </w:rPr>
             <w:fldChar w:fldCharType="end"/>
           </w:r>
         </w:sdtContent>
       </w:sdt>
-      <w:r>
-        <w:rPr>
-          <w:sz w:val="24"/>
-          <w:szCs w:val="24"/>
-        </w:rPr>
-        <w:t>, иметь открытую реализацию.</w:t>
-      </w:r>
     </w:p>
     <w:p>
       <w:pPr>
-        <w:pStyle w:val="Body"/>
-        <w:ind w:firstLine="708"/>
-        <w:rPr>
-          <w:sz w:val="24"/>
-          <w:szCs w:val="24"/>
-        </w:rPr>
-      </w:pPr>
-      <w:r>
-        <w:rPr>
-          <w:sz w:val="24"/>
-          <w:szCs w:val="24"/>
-        </w:rPr>
-        <w:lastRenderedPageBreak/>
-        <w:t xml:space="preserve">За основу в работе был принят алгоритм </w:t>
-      </w:r>
-      <w:r>
-        <w:rPr>
-          <w:sz w:val="24"/>
-          <w:szCs w:val="24"/>
-          <w:lang w:val="en-US"/>
-        </w:rPr>
-        <w:t>MIDER</w:t>
-      </w:r>
-      <w:r>
-        <w:rPr>
-          <w:sz w:val="24"/>
-          <w:szCs w:val="24"/>
-        </w:rPr>
-        <w:t>, способный учитывать парные взаиомдействия с временными задержками</w:t>
-      </w:r>
-      <w:r>
-        <w:rPr>
-          <w:sz w:val="24"/>
-          <w:szCs w:val="24"/>
-        </w:rPr>
-        <w:t>[</w:t>
-      </w:r>
-      <w:r>
-        <w:rPr>
-          <w:sz w:val="24"/>
-          <w:szCs w:val="24"/>
-          <w:lang w:val="en-US"/>
-        </w:rPr>
-        <w:t>REFERENCE</w:t>
-      </w:r>
-      <w:r>
-        <w:rPr>
-          <w:sz w:val="24"/>
-          <w:szCs w:val="24"/>
-        </w:rPr>
-        <w:t>]</w:t>
-      </w:r>
-      <w:r>
-        <w:rPr>
-          <w:sz w:val="24"/>
-          <w:szCs w:val="24"/>
-        </w:rPr>
-        <w:t>. В работе показано</w:t>
-      </w:r>
-      <w:r>
-        <w:rPr>
-          <w:sz w:val="24"/>
-          <w:szCs w:val="24"/>
-        </w:rPr>
-        <w:t xml:space="preserve">, что доработка алгоритма </w:t>
-      </w:r>
-      <w:r>
-        <w:rPr>
-          <w:sz w:val="24"/>
-          <w:szCs w:val="24"/>
-          <w:lang w:val="en-US"/>
-        </w:rPr>
-        <w:t>MIDER</w:t>
-      </w:r>
-      <w:r>
-        <w:rPr>
-          <w:sz w:val="24"/>
-          <w:szCs w:val="24"/>
-        </w:rPr>
-        <w:t xml:space="preserve"> </w:t>
-      </w:r>
-      <w:r>
-        <w:rPr>
-          <w:sz w:val="24"/>
-          <w:szCs w:val="24"/>
-        </w:rPr>
-        <w:t xml:space="preserve">учетом тройных взаимодействий, а также изменение алгоритма учета временных задержек на алгоритм </w:t>
-      </w:r>
-      <w:r>
-        <w:rPr>
-          <w:sz w:val="24"/>
-          <w:szCs w:val="24"/>
-          <w:lang w:val="en-US"/>
-        </w:rPr>
-        <w:t>DTW</w:t>
-      </w:r>
-      <w:r>
-        <w:rPr>
-          <w:sz w:val="24"/>
-          <w:szCs w:val="24"/>
-        </w:rPr>
-        <w:t xml:space="preserve"> </w:t>
-      </w:r>
-      <w:r>
-        <w:rPr>
-          <w:sz w:val="24"/>
-          <w:szCs w:val="24"/>
-        </w:rPr>
-        <w:t xml:space="preserve">увеличивает точность алгоритма на </w:t>
-      </w:r>
-      <w:r>
-        <w:rPr>
-          <w:sz w:val="24"/>
-          <w:szCs w:val="24"/>
-        </w:rPr>
-        <w:t>[</w:t>
-      </w:r>
-      <w:r>
-        <w:rPr>
-          <w:sz w:val="24"/>
-          <w:szCs w:val="24"/>
-          <w:lang w:val="en-US"/>
-        </w:rPr>
-        <w:t>Insert</w:t>
-      </w:r>
-      <w:r>
-        <w:rPr>
-          <w:sz w:val="24"/>
-          <w:szCs w:val="24"/>
-        </w:rPr>
-        <w:t>]</w:t>
-      </w:r>
-      <w:r>
-        <w:rPr>
-          <w:sz w:val="24"/>
-          <w:szCs w:val="24"/>
-        </w:rPr>
-        <w:t xml:space="preserve"> процентов. Данные для тестирования были взяты с открытой площадки </w:t>
-      </w:r>
-      <w:r>
-        <w:rPr>
-          <w:sz w:val="24"/>
-          <w:szCs w:val="24"/>
-          <w:lang w:val="en-US"/>
-        </w:rPr>
-        <w:t>Dream</w:t>
-      </w:r>
-      <w:r>
-        <w:rPr>
-          <w:sz w:val="24"/>
-          <w:szCs w:val="24"/>
-        </w:rPr>
-        <w:t xml:space="preserve"> </w:t>
-      </w:r>
-      <w:r>
-        <w:rPr>
-          <w:sz w:val="24"/>
-          <w:szCs w:val="24"/>
-          <w:lang w:val="en-US"/>
-        </w:rPr>
-        <w:t>Challenge</w:t>
-      </w:r>
-      <w:r>
-        <w:rPr>
-          <w:sz w:val="24"/>
-          <w:szCs w:val="24"/>
-        </w:rPr>
-        <w:t xml:space="preserve">. </w:t>
-      </w:r>
-      <w:r>
-        <w:rPr>
-          <w:sz w:val="24"/>
-          <w:szCs w:val="24"/>
-        </w:rPr>
-        <w:t xml:space="preserve">Сложность алгоритма была уменшена в </w:t>
-      </w:r>
-      <w:r>
-        <w:rPr>
-          <w:sz w:val="24"/>
-          <w:szCs w:val="24"/>
-        </w:rPr>
-        <w:t>[</w:t>
-      </w:r>
-      <w:r>
-        <w:rPr>
-          <w:sz w:val="24"/>
-          <w:szCs w:val="24"/>
-          <w:lang w:val="en-US"/>
-        </w:rPr>
-        <w:t>INSERT</w:t>
-      </w:r>
-      <w:r>
-        <w:rPr>
-          <w:sz w:val="24"/>
-          <w:szCs w:val="24"/>
-        </w:rPr>
-        <w:t xml:space="preserve">] </w:t>
-      </w:r>
-      <w:r>
-        <w:rPr>
-          <w:sz w:val="24"/>
-          <w:szCs w:val="24"/>
-        </w:rPr>
-        <w:t xml:space="preserve">раз за счет применения регуляризации Шмидта, что позволило увеличить количество элементов в исследуемых сетях до </w:t>
-      </w:r>
-      <w:r>
-        <w:rPr>
-          <w:sz w:val="24"/>
-          <w:szCs w:val="24"/>
-        </w:rPr>
-        <w:t>[</w:t>
-      </w:r>
-      <w:r>
-        <w:rPr>
-          <w:sz w:val="24"/>
-          <w:szCs w:val="24"/>
-          <w:lang w:val="en-US"/>
-        </w:rPr>
-        <w:t>INSERT</w:t>
-      </w:r>
-      <w:r>
-        <w:rPr>
-          <w:sz w:val="24"/>
-          <w:szCs w:val="24"/>
-        </w:rPr>
-        <w:t>]</w:t>
-      </w:r>
-      <w:r>
-        <w:rPr>
-          <w:sz w:val="24"/>
-          <w:szCs w:val="24"/>
-        </w:rPr>
-        <w:t xml:space="preserve">. </w:t>
-      </w:r>
-      <w:r>
-        <w:rPr>
-          <w:sz w:val="24"/>
-          <w:szCs w:val="24"/>
-        </w:rPr>
-        <w:t xml:space="preserve">Данный алгоритм может быть эффективно применён как для исследования реальных биологических сетей, </w:t>
-      </w:r>
-      <w:r>
-        <w:rPr>
-          <w:sz w:val="24"/>
-          <w:szCs w:val="24"/>
-        </w:rPr>
-        <w:t>так и для друг</w:t>
-      </w:r>
-      <w:r>
-        <w:rPr>
-          <w:sz w:val="24"/>
-          <w:szCs w:val="24"/>
-        </w:rPr>
-        <w:t xml:space="preserve">их задач анализа взаимодействий, как, например, социальных сетей. </w:t>
-      </w:r>
+        <w:pStyle w:val="ListParagraph"/>
+        <w:numPr>
+          <w:ilvl w:val="0"/>
+          <w:numId w:val="2"/>
+        </w:numPr>
+        <w:rPr>
+          <w:rFonts w:ascii="Calibri" w:hAnsi="Calibri"/>
+          <w:bCs/>
+        </w:rPr>
+      </w:pPr>
+      <w:r>
+        <w:rPr>
+          <w:rFonts w:ascii="Calibri" w:hAnsi="Calibri"/>
+          <w:bCs/>
+        </w:rPr>
+        <w:t xml:space="preserve">Прямое моделирование взаимодействий генов </w:t>
+      </w:r>
+      <w:sdt>
+        <w:sdtPr>
+          <w:rPr>
+            <w:rFonts w:ascii="Calibri" w:hAnsi="Calibri"/>
+            <w:bCs/>
+          </w:rPr>
+          <w:id w:val="-48222580"/>
+          <w:citation/>
+        </w:sdtPr>
+        <w:sdtContent>
+          <w:r>
+            <w:rPr>
+              <w:rFonts w:ascii="Calibri" w:hAnsi="Calibri"/>
+              <w:bCs/>
+            </w:rPr>
+            <w:fldChar w:fldCharType="begin"/>
+          </w:r>
+          <w:r>
+            <w:rPr>
+              <w:rFonts w:ascii="Calibri" w:hAnsi="Calibri"/>
+              <w:bCs/>
+              <w:lang w:val="en-US"/>
+            </w:rPr>
+            <w:instrText xml:space="preserve"> CITATION Tho01 \l 1033 </w:instrText>
+          </w:r>
+          <w:r>
+            <w:rPr>
+              <w:rFonts w:ascii="Calibri" w:hAnsi="Calibri"/>
+              <w:bCs/>
+            </w:rPr>
+            <w:fldChar w:fldCharType="separate"/>
+          </w:r>
+          <w:r>
+            <w:rPr>
+              <w:rFonts w:ascii="Calibri" w:hAnsi="Calibri"/>
+              <w:noProof/>
+              <w:lang w:val="en-US"/>
+            </w:rPr>
+            <w:t>[5]</w:t>
+          </w:r>
+          <w:r>
+            <w:rPr>
+              <w:rFonts w:ascii="Calibri" w:hAnsi="Calibri"/>
+              <w:bCs/>
+            </w:rPr>
+            <w:fldChar w:fldCharType="end"/>
+          </w:r>
+        </w:sdtContent>
+      </w:sdt>
     </w:p>
     <w:p>
       <w:pPr>
-        <w:pStyle w:val="Body"/>
-        <w:spacing w:after="0" w:line="240" w:lineRule="auto"/>
-        <w:jc w:val="both"/>
-        <w:rPr>
-          <w:b/>
-          <w:bCs/>
-          <w:sz w:val="24"/>
-          <w:szCs w:val="24"/>
-        </w:rPr>
-      </w:pPr>
+        <w:pStyle w:val="ListParagraph"/>
+        <w:numPr>
+          <w:ilvl w:val="0"/>
+          <w:numId w:val="2"/>
+        </w:numPr>
+        <w:rPr>
+          <w:rFonts w:ascii="Calibri" w:hAnsi="Calibri"/>
+          <w:bCs/>
+        </w:rPr>
+      </w:pPr>
+      <w:r>
+        <w:rPr>
+          <w:rFonts w:ascii="Calibri" w:hAnsi="Calibri"/>
+          <w:bCs/>
+        </w:rPr>
+        <w:t>Восстановление генной сети по принципу обратной разработки</w:t>
+      </w:r>
+      <w:r>
+        <w:rPr>
+          <w:rFonts w:ascii="Calibri" w:hAnsi="Calibri"/>
+          <w:bCs/>
+        </w:rPr>
+        <w:t xml:space="preserve"> </w:t>
+      </w:r>
+      <w:r>
+        <w:t>[</w:t>
+      </w:r>
+      <w:r>
+        <w:rPr>
+          <w:lang w:val="en-US"/>
+        </w:rPr>
+        <w:t>REFERENCE</w:t>
+      </w:r>
+      <w:r>
+        <w:t>]</w:t>
+      </w:r>
     </w:p>
     <w:p>
       <w:pPr>
         <w:rPr>
+          <w:rFonts w:ascii="Calibri" w:hAnsi="Calibri"/>
+          <w:bCs/>
+        </w:rPr>
+      </w:pPr>
+      <w:r>
+        <w:rPr>
+          <w:rFonts w:ascii="Calibri" w:hAnsi="Calibri"/>
+          <w:bCs/>
+        </w:rPr>
+        <w:t>Рассмотрим каждый вариант по порядку.</w:t>
+      </w:r>
+    </w:p>
+    <w:p>
+      <w:pPr>
+        <w:pStyle w:val="ListParagraph"/>
+        <w:numPr>
+          <w:ilvl w:val="0"/>
+          <w:numId w:val="3"/>
+        </w:numPr>
+        <w:rPr>
+          <w:rFonts w:ascii="Calibri" w:hAnsi="Calibri"/>
+          <w:bCs/>
+        </w:rPr>
+      </w:pPr>
+      <w:r>
+        <w:rPr>
+          <w:rFonts w:ascii="Calibri" w:hAnsi="Calibri"/>
+          <w:bCs/>
+        </w:rPr>
+        <w:t xml:space="preserve">Метод заключается в ручном восстановлении сети. Эксперт ознакамливается с различными трудами, связанными с теми генами, взаимодейтсвие которых требуется восстановить. </w:t>
+      </w:r>
+      <w:r>
+        <w:rPr>
+          <w:rFonts w:ascii="Calibri" w:hAnsi="Calibri"/>
+          <w:bCs/>
+        </w:rPr>
+        <w:t xml:space="preserve">Эти труды представляют из себя публикацию, в которой указаны результаты эксперимента взаимодействия двух генов. </w:t>
+      </w:r>
+      <w:r>
+        <w:rPr>
+          <w:rFonts w:ascii="Calibri" w:hAnsi="Calibri"/>
+          <w:bCs/>
+        </w:rPr>
+        <w:t>На основании анализа этих трудов, эксперт восстанавливает структуру сети. Данный подход даёт наиболее точные результаты восстановление сети, но плохо масштабируется на с</w:t>
+      </w:r>
+      <w:r>
+        <w:rPr>
+          <w:rFonts w:ascii="Calibri" w:hAnsi="Calibri"/>
+          <w:bCs/>
+        </w:rPr>
+        <w:t>ети объемом более 10 элементов, поскольку требует больших человеческих трудозатрат.</w:t>
+      </w:r>
+      <w:r>
+        <w:rPr>
+          <w:rFonts w:ascii="Calibri" w:hAnsi="Calibri"/>
+          <w:bCs/>
+        </w:rPr>
+        <w:t xml:space="preserve"> Это ограничение не позволяет </w:t>
+      </w:r>
+      <w:r>
+        <w:rPr>
+          <w:rFonts w:ascii="Calibri" w:hAnsi="Calibri"/>
+          <w:bCs/>
+        </w:rPr>
+        <w:t xml:space="preserve">рапозновать сети объемом порядка 100, 1000 элементов, которые встречаются в реальных биологических системах. К тому же, восстановление сетей с учетом </w:t>
+      </w:r>
+      <w:r>
+        <w:rPr>
+          <w:rFonts w:ascii="Calibri" w:hAnsi="Calibri"/>
+          <w:bCs/>
+        </w:rPr>
+        <w:lastRenderedPageBreak/>
+        <w:t>взаимодействий высокого порядка затруднено, так как основная часть работ по анализу взаимодействий, на текущий момент, рассматривает только парное взаимодействие.</w:t>
+      </w:r>
+    </w:p>
+    <w:p>
+      <w:pPr>
+        <w:pStyle w:val="ListParagraph"/>
+        <w:rPr>
+          <w:rFonts w:ascii="Calibri" w:hAnsi="Calibri"/>
+          <w:bCs/>
+        </w:rPr>
+      </w:pPr>
+    </w:p>
+    <w:p>
+      <w:pPr>
+        <w:pStyle w:val="ListParagraph"/>
+        <w:numPr>
+          <w:ilvl w:val="0"/>
+          <w:numId w:val="3"/>
+        </w:numPr>
+        <w:rPr>
+          <w:rFonts w:ascii="Calibri" w:hAnsi="Calibri"/>
+          <w:bCs/>
+        </w:rPr>
+      </w:pPr>
+      <w:r>
+        <w:rPr>
+          <w:rFonts w:ascii="Calibri" w:hAnsi="Calibri"/>
+          <w:bCs/>
+        </w:rPr>
+        <w:t>Подход заключается в автоматическом анализе текста публикаций по теме, интересующей исследователя, для выделения характеристик взаимодействия генов, а также особенностей генов, влияющих на стру</w:t>
+      </w:r>
+      <w:r>
+        <w:rPr>
+          <w:rFonts w:ascii="Calibri" w:hAnsi="Calibri"/>
+          <w:bCs/>
+        </w:rPr>
+        <w:t>ктур</w:t>
+      </w:r>
+      <w:r>
+        <w:rPr>
+          <w:rFonts w:ascii="Calibri" w:hAnsi="Calibri"/>
+          <w:bCs/>
+        </w:rPr>
+        <w:t>у сети. Метод основан на использовании алгоритмов анализа</w:t>
+      </w:r>
+      <w:r>
+        <w:rPr>
+          <w:rFonts w:ascii="Calibri" w:hAnsi="Calibri"/>
+          <w:bCs/>
+        </w:rPr>
+        <w:t xml:space="preserve"> биологического</w:t>
+      </w:r>
+      <w:r>
+        <w:rPr>
+          <w:rFonts w:ascii="Calibri" w:hAnsi="Calibri"/>
+          <w:bCs/>
+        </w:rPr>
+        <w:t xml:space="preserve"> текста, таких как </w:t>
+      </w:r>
+      <w:proofErr w:type="spellStart"/>
+      <w:r>
+        <w:rPr>
+          <w:rFonts w:ascii="Calibri" w:hAnsi="Calibri"/>
+          <w:bCs/>
+          <w:lang w:val="en-US"/>
+        </w:rPr>
+        <w:t>cTAKES</w:t>
+      </w:r>
+      <w:proofErr w:type="spellEnd"/>
+      <w:r>
+        <w:rPr>
+          <w:rFonts w:ascii="Calibri" w:hAnsi="Calibri"/>
+          <w:bCs/>
+        </w:rPr>
+        <w:t xml:space="preserve"> </w:t>
+      </w:r>
+      <w:sdt>
+        <w:sdtPr>
+          <w:rPr>
+            <w:rFonts w:ascii="Calibri" w:hAnsi="Calibri"/>
+            <w:bCs/>
+          </w:rPr>
+          <w:id w:val="1268816450"/>
+          <w:citation/>
+        </w:sdtPr>
+        <w:sdtContent>
+          <w:r>
+            <w:rPr>
+              <w:rFonts w:ascii="Calibri" w:hAnsi="Calibri"/>
+              <w:bCs/>
+            </w:rPr>
+            <w:fldChar w:fldCharType="begin"/>
+          </w:r>
+          <w:r>
+            <w:rPr>
+              <w:rFonts w:ascii="Calibri" w:hAnsi="Calibri"/>
+              <w:bCs/>
+            </w:rPr>
+            <w:instrText xml:space="preserve"> </w:instrText>
+          </w:r>
+          <w:r>
+            <w:rPr>
+              <w:rFonts w:ascii="Calibri" w:hAnsi="Calibri"/>
+              <w:bCs/>
+              <w:lang w:val="en-US"/>
+            </w:rPr>
+            <w:instrText>CITATION</w:instrText>
+          </w:r>
+          <w:r>
+            <w:rPr>
+              <w:rFonts w:ascii="Calibri" w:hAnsi="Calibri"/>
+              <w:bCs/>
+            </w:rPr>
+            <w:instrText xml:space="preserve"> </w:instrText>
+          </w:r>
+          <w:r>
+            <w:rPr>
+              <w:rFonts w:ascii="Calibri" w:hAnsi="Calibri"/>
+              <w:bCs/>
+              <w:lang w:val="en-US"/>
+            </w:rPr>
+            <w:instrText>Gue</w:instrText>
+          </w:r>
+          <w:r>
+            <w:rPr>
+              <w:rFonts w:ascii="Calibri" w:hAnsi="Calibri"/>
+              <w:bCs/>
+            </w:rPr>
+            <w:instrText>10 \</w:instrText>
+          </w:r>
+          <w:r>
+            <w:rPr>
+              <w:rFonts w:ascii="Calibri" w:hAnsi="Calibri"/>
+              <w:bCs/>
+              <w:lang w:val="en-US"/>
+            </w:rPr>
+            <w:instrText>l</w:instrText>
+          </w:r>
+          <w:r>
+            <w:rPr>
+              <w:rFonts w:ascii="Calibri" w:hAnsi="Calibri"/>
+              <w:bCs/>
+            </w:rPr>
+            <w:instrText xml:space="preserve"> 1033 </w:instrText>
+          </w:r>
+          <w:r>
+            <w:rPr>
+              <w:rFonts w:ascii="Calibri" w:hAnsi="Calibri"/>
+              <w:bCs/>
+            </w:rPr>
+            <w:fldChar w:fldCharType="separate"/>
+          </w:r>
+          <w:r>
+            <w:rPr>
+              <w:rFonts w:ascii="Calibri" w:hAnsi="Calibri"/>
+              <w:noProof/>
+            </w:rPr>
+            <w:t>[6]</w:t>
+          </w:r>
+          <w:r>
+            <w:rPr>
+              <w:rFonts w:ascii="Calibri" w:hAnsi="Calibri"/>
+              <w:bCs/>
+            </w:rPr>
+            <w:fldChar w:fldCharType="end"/>
+          </w:r>
+        </w:sdtContent>
+      </w:sdt>
+      <w:r>
+        <w:rPr>
+          <w:rFonts w:ascii="Calibri" w:hAnsi="Calibri"/>
+          <w:bCs/>
+        </w:rPr>
+        <w:t xml:space="preserve">, </w:t>
+      </w:r>
+      <w:proofErr w:type="spellStart"/>
+      <w:r>
+        <w:rPr>
+          <w:rFonts w:ascii="Calibri" w:hAnsi="Calibri"/>
+          <w:bCs/>
+          <w:lang w:val="en-US"/>
+        </w:rPr>
+        <w:t>MetaMap</w:t>
+      </w:r>
+      <w:proofErr w:type="spellEnd"/>
+      <w:r>
+        <w:rPr>
+          <w:rFonts w:ascii="Calibri" w:hAnsi="Calibri"/>
+          <w:bCs/>
+        </w:rPr>
+        <w:t xml:space="preserve"> </w:t>
+      </w:r>
+      <w:sdt>
+        <w:sdtPr>
+          <w:rPr>
+            <w:rFonts w:ascii="Calibri" w:hAnsi="Calibri"/>
+            <w:bCs/>
+          </w:rPr>
+          <w:id w:val="1718236953"/>
+          <w:citation/>
+        </w:sdtPr>
+        <w:sdtContent>
+          <w:r>
+            <w:rPr>
+              <w:rFonts w:ascii="Calibri" w:hAnsi="Calibri"/>
+              <w:bCs/>
+            </w:rPr>
+            <w:fldChar w:fldCharType="begin"/>
+          </w:r>
+          <w:r>
+            <w:rPr>
+              <w:rFonts w:ascii="Calibri" w:hAnsi="Calibri"/>
+              <w:bCs/>
+            </w:rPr>
+            <w:instrText xml:space="preserve"> </w:instrText>
+          </w:r>
+          <w:r>
+            <w:rPr>
+              <w:rFonts w:ascii="Calibri" w:hAnsi="Calibri"/>
+              <w:bCs/>
+              <w:lang w:val="en-US"/>
+            </w:rPr>
+            <w:instrText>CITATION</w:instrText>
+          </w:r>
+          <w:r>
+            <w:rPr>
+              <w:rFonts w:ascii="Calibri" w:hAnsi="Calibri"/>
+              <w:bCs/>
+            </w:rPr>
+            <w:instrText xml:space="preserve"> </w:instrText>
+          </w:r>
+          <w:r>
+            <w:rPr>
+              <w:rFonts w:ascii="Calibri" w:hAnsi="Calibri"/>
+              <w:bCs/>
+              <w:lang w:val="en-US"/>
+            </w:rPr>
+            <w:instrText>ARA</w:instrText>
+          </w:r>
+          <w:r>
+            <w:rPr>
+              <w:rFonts w:ascii="Calibri" w:hAnsi="Calibri"/>
+              <w:bCs/>
+            </w:rPr>
+            <w:instrText>01 \</w:instrText>
+          </w:r>
+          <w:r>
+            <w:rPr>
+              <w:rFonts w:ascii="Calibri" w:hAnsi="Calibri"/>
+              <w:bCs/>
+              <w:lang w:val="en-US"/>
+            </w:rPr>
+            <w:instrText>l</w:instrText>
+          </w:r>
+          <w:r>
+            <w:rPr>
+              <w:rFonts w:ascii="Calibri" w:hAnsi="Calibri"/>
+              <w:bCs/>
+            </w:rPr>
+            <w:instrText xml:space="preserve"> 1033 </w:instrText>
+          </w:r>
+          <w:r>
+            <w:rPr>
+              <w:rFonts w:ascii="Calibri" w:hAnsi="Calibri"/>
+              <w:bCs/>
+            </w:rPr>
+            <w:fldChar w:fldCharType="separate"/>
+          </w:r>
+          <w:r>
+            <w:rPr>
+              <w:rFonts w:ascii="Calibri" w:hAnsi="Calibri"/>
+              <w:noProof/>
+            </w:rPr>
+            <w:t>[7]</w:t>
+          </w:r>
+          <w:r>
+            <w:rPr>
+              <w:rFonts w:ascii="Calibri" w:hAnsi="Calibri"/>
+              <w:bCs/>
+            </w:rPr>
+            <w:fldChar w:fldCharType="end"/>
+          </w:r>
+        </w:sdtContent>
+      </w:sdt>
+      <w:r>
+        <w:rPr>
+          <w:rFonts w:ascii="Calibri" w:hAnsi="Calibri"/>
+          <w:bCs/>
+        </w:rPr>
+        <w:t xml:space="preserve"> и т.д.</w:t>
+      </w:r>
+      <w:r>
+        <w:rPr>
+          <w:rFonts w:ascii="Calibri" w:hAnsi="Calibri"/>
+          <w:bCs/>
+        </w:rPr>
+        <w:t xml:space="preserve"> Данный подход позволяет увеличить объем рассматриваемых генных сетей до тысяч, снижает человеческие ресурсы, позволяет рассматривать до десятков тысяч статей в час, что позволяет обработать базу данных с 10</w:t>
+      </w:r>
+      <w:r>
+        <w:rPr>
+          <w:rFonts w:ascii="Calibri" w:hAnsi="Calibri"/>
+          <w:bCs/>
+          <w:vertAlign w:val="superscript"/>
+        </w:rPr>
+        <w:t>6</w:t>
+      </w:r>
+      <w:r>
+        <w:rPr>
+          <w:rFonts w:ascii="Calibri" w:hAnsi="Calibri"/>
+          <w:bCs/>
+        </w:rPr>
+        <w:t xml:space="preserve"> записей за дни. Недостатками такого подхода является то, что как правило рассматривается только </w:t>
+      </w:r>
+      <w:r>
+        <w:rPr>
+          <w:rFonts w:ascii="Calibri" w:hAnsi="Calibri"/>
+          <w:bCs/>
+          <w:lang w:val="en-US"/>
+        </w:rPr>
+        <w:t>Abstract</w:t>
+      </w:r>
+      <w:r>
+        <w:rPr>
+          <w:rFonts w:ascii="Calibri" w:hAnsi="Calibri"/>
+          <w:bCs/>
+        </w:rPr>
+        <w:t xml:space="preserve"> статей, в то время как ценная информация о характеристиках гена может содержаться в теле статьи. Во время написания статьи могут быть ошибки, что делает подход зависимым от ошибок других людей. Сбор информации для таких методов может занимать месяцы и годы, так как получение релавантной информпции, не вносящей шум в результирующую сеть производится в полуавтоматическом режиме. </w:t>
+      </w:r>
+    </w:p>
+    <w:p>
+      <w:pPr>
+        <w:pStyle w:val="ListParagraph"/>
+        <w:rPr>
+          <w:rFonts w:ascii="Calibri" w:hAnsi="Calibri"/>
+          <w:bCs/>
+        </w:rPr>
+      </w:pPr>
+    </w:p>
+    <w:p>
+      <w:pPr>
+        <w:pStyle w:val="ListParagraph"/>
+        <w:numPr>
+          <w:ilvl w:val="0"/>
+          <w:numId w:val="3"/>
+        </w:numPr>
+        <w:rPr>
+          <w:rFonts w:ascii="Calibri" w:hAnsi="Calibri"/>
+          <w:bCs/>
+        </w:rPr>
+      </w:pPr>
+      <w:r>
+        <w:rPr>
+          <w:rFonts w:ascii="Calibri" w:hAnsi="Calibri"/>
+          <w:bCs/>
+        </w:rPr>
+        <w:t>Прямое моделирование генных взаимодействий заключается в моделировании взаимодействия на основе характеристик гена. Выявив в ручном или полуавтоматическом режиме характеристики генов (таких как, форму, с какими генами взаимодействует и почему, локализацию и т.д.), задача заключается в формировании системы дифференциальных уравнений, на которую накладываются ограничения из полученных данных. Данный метод также позволяет</w:t>
+      </w:r>
+      <w:r>
+        <w:rPr>
+          <w:rFonts w:ascii="Calibri" w:hAnsi="Calibri"/>
+          <w:bCs/>
+        </w:rPr>
+        <w:t xml:space="preserve"> </w:t>
+      </w:r>
+      <w:r>
+        <w:rPr>
+          <w:rFonts w:ascii="Calibri" w:hAnsi="Calibri"/>
+          <w:bCs/>
+        </w:rPr>
+        <w:t xml:space="preserve">увеличить объем рассматриваемой сети до сотен и тысяч, требует меньшей информации для начала обсчета. Но, к сожалению, не всегда существует подробная информацияя по генам в системе, и не всегда ее можно найти. </w:t>
+      </w:r>
+    </w:p>
+    <w:p>
+      <w:pPr>
+        <w:pStyle w:val="ListParagraph"/>
+        <w:rPr>
+          <w:rFonts w:ascii="Calibri" w:hAnsi="Calibri"/>
+          <w:b/>
+          <w:bCs/>
+        </w:rPr>
+      </w:pPr>
+    </w:p>
+    <w:p>
+      <w:pPr>
+        <w:pStyle w:val="ListParagraph"/>
+        <w:numPr>
+          <w:ilvl w:val="0"/>
+          <w:numId w:val="3"/>
+        </w:numPr>
+        <w:rPr>
+          <w:rFonts w:ascii="Calibri" w:hAnsi="Calibri"/>
+          <w:bCs/>
+        </w:rPr>
+      </w:pPr>
+      <w:r>
+        <w:rPr>
+          <w:rFonts w:ascii="Calibri" w:hAnsi="Calibri"/>
+          <w:bCs/>
+        </w:rPr>
+        <w:t xml:space="preserve">Моделирование по принципу обратной разработки заключается наблюдении изменения концентраций продуктов работы генов. Здесь и далее для обозначения </w:t>
+      </w:r>
+      <w:r>
+        <w:rPr>
+          <w:rFonts w:ascii="Calibri" w:hAnsi="Calibri"/>
+          <w:bCs/>
+        </w:rPr>
+        <w:t>изменения концентраций продуктов работы гено</w:t>
+      </w:r>
+      <w:r>
+        <w:rPr>
+          <w:rFonts w:ascii="Calibri" w:hAnsi="Calibri"/>
+          <w:bCs/>
+        </w:rPr>
+        <w:t xml:space="preserve">в будет использоваться термин </w:t>
+      </w:r>
+      <w:r>
+        <w:rPr>
+          <w:rFonts w:ascii="Calibri" w:hAnsi="Calibri"/>
+          <w:bCs/>
+          <w:i/>
+        </w:rPr>
+        <w:t>сигнал</w:t>
+      </w:r>
+      <w:r>
+        <w:rPr>
+          <w:rFonts w:ascii="Calibri" w:hAnsi="Calibri"/>
+          <w:bCs/>
+        </w:rPr>
+        <w:t xml:space="preserve">. Сигналы различных генов в сети несут в себе информацию о взаимодействии, так как уменьшение или увеличение концентрации свидетельствует о связи. Чем более сигналы скоррелированы, тем более вероятно наличие взаимосвязи между соответсвующими генами. Основным </w:t>
+      </w:r>
+      <w:r>
+        <w:rPr>
+          <w:rFonts w:ascii="Calibri" w:hAnsi="Calibri"/>
+          <w:bCs/>
+        </w:rPr>
+        <w:t>шагом таких подходов нахождение корреляции сигналов для дальнейшего применения в алгоритмах максимизации или минимизации энтропии</w:t>
+      </w:r>
+      <w:sdt>
+        <w:sdtPr>
+          <w:rPr>
+            <w:rFonts w:ascii="Calibri" w:hAnsi="Calibri"/>
+            <w:bCs/>
+          </w:rPr>
+          <w:id w:val="1244998269"/>
+          <w:citation/>
+        </w:sdtPr>
+        <w:sdtContent>
+          <w:r>
+            <w:rPr>
+              <w:rFonts w:ascii="Calibri" w:hAnsi="Calibri"/>
+              <w:bCs/>
+            </w:rPr>
+            <w:fldChar w:fldCharType="begin"/>
+          </w:r>
+          <w:r>
+            <w:rPr>
+              <w:rFonts w:ascii="Calibri" w:hAnsi="Calibri"/>
+              <w:bCs/>
+            </w:rPr>
+            <w:instrText xml:space="preserve"> </w:instrText>
+          </w:r>
+          <w:r>
+            <w:rPr>
+              <w:rFonts w:ascii="Calibri" w:hAnsi="Calibri"/>
+              <w:bCs/>
+              <w:lang w:val="en-US"/>
+            </w:rPr>
+            <w:instrText>CITATION</w:instrText>
+          </w:r>
+          <w:r>
+            <w:rPr>
+              <w:rFonts w:ascii="Calibri" w:hAnsi="Calibri"/>
+              <w:bCs/>
+            </w:rPr>
+            <w:instrText xml:space="preserve"> </w:instrText>
+          </w:r>
+          <w:r>
+            <w:rPr>
+              <w:rFonts w:ascii="Calibri" w:hAnsi="Calibri"/>
+              <w:bCs/>
+              <w:lang w:val="en-US"/>
+            </w:rPr>
+            <w:instrText>Jia</w:instrText>
+          </w:r>
+          <w:r>
+            <w:rPr>
+              <w:rFonts w:ascii="Calibri" w:hAnsi="Calibri"/>
+              <w:bCs/>
+            </w:rPr>
+            <w:instrText>14 \</w:instrText>
+          </w:r>
+          <w:r>
+            <w:rPr>
+              <w:rFonts w:ascii="Calibri" w:hAnsi="Calibri"/>
+              <w:bCs/>
+              <w:lang w:val="en-US"/>
+            </w:rPr>
+            <w:instrText>l</w:instrText>
+          </w:r>
+          <w:r>
+            <w:rPr>
+              <w:rFonts w:ascii="Calibri" w:hAnsi="Calibri"/>
+              <w:bCs/>
+            </w:rPr>
+            <w:instrText xml:space="preserve"> 1033 </w:instrText>
+          </w:r>
+          <w:r>
+            <w:rPr>
+              <w:rFonts w:ascii="Calibri" w:hAnsi="Calibri"/>
+              <w:bCs/>
+            </w:rPr>
+            <w:fldChar w:fldCharType="separate"/>
+          </w:r>
+          <w:r>
+            <w:rPr>
+              <w:rFonts w:ascii="Calibri" w:hAnsi="Calibri"/>
+              <w:bCs/>
+              <w:noProof/>
+            </w:rPr>
+            <w:t xml:space="preserve"> </w:t>
+          </w:r>
+          <w:r>
+            <w:rPr>
+              <w:rFonts w:ascii="Calibri" w:hAnsi="Calibri"/>
+              <w:noProof/>
+            </w:rPr>
+            <w:t>[8]</w:t>
+          </w:r>
+          <w:r>
+            <w:rPr>
+              <w:rFonts w:ascii="Calibri" w:hAnsi="Calibri"/>
+              <w:bCs/>
+            </w:rPr>
+            <w:fldChar w:fldCharType="end"/>
+          </w:r>
+        </w:sdtContent>
+      </w:sdt>
+      <w:r>
+        <w:rPr>
+          <w:rFonts w:ascii="Calibri" w:hAnsi="Calibri"/>
+          <w:bCs/>
+        </w:rPr>
+        <w:t xml:space="preserve">, </w:t>
+      </w:r>
+      <w:sdt>
+        <w:sdtPr>
+          <w:rPr>
+            <w:rFonts w:ascii="Calibri" w:hAnsi="Calibri"/>
+            <w:bCs/>
+          </w:rPr>
+          <w:id w:val="117031631"/>
+          <w:citation/>
+        </w:sdtPr>
+        <w:sdtContent>
+          <w:r>
+            <w:rPr>
+              <w:rFonts w:ascii="Calibri" w:hAnsi="Calibri"/>
+              <w:bCs/>
+            </w:rPr>
+            <w:fldChar w:fldCharType="begin"/>
+          </w:r>
+          <w:r>
+            <w:rPr>
+              <w:rFonts w:ascii="Calibri" w:hAnsi="Calibri"/>
+              <w:bCs/>
+            </w:rPr>
+            <w:instrText xml:space="preserve"> </w:instrText>
+          </w:r>
+          <w:r>
+            <w:rPr>
+              <w:rFonts w:ascii="Calibri" w:hAnsi="Calibri"/>
+              <w:bCs/>
+              <w:lang w:val="en-US"/>
+            </w:rPr>
+            <w:instrText>CITATION</w:instrText>
+          </w:r>
+          <w:r>
+            <w:rPr>
+              <w:rFonts w:ascii="Calibri" w:hAnsi="Calibri"/>
+              <w:bCs/>
+            </w:rPr>
+            <w:instrText xml:space="preserve"> </w:instrText>
+          </w:r>
+          <w:r>
+            <w:rPr>
+              <w:rFonts w:ascii="Calibri" w:hAnsi="Calibri"/>
+              <w:bCs/>
+              <w:lang w:val="en-US"/>
+            </w:rPr>
+            <w:instrText>Ale</w:instrText>
+          </w:r>
+          <w:r>
+            <w:rPr>
+              <w:rFonts w:ascii="Calibri" w:hAnsi="Calibri"/>
+              <w:bCs/>
+            </w:rPr>
+            <w:instrText>14 \</w:instrText>
+          </w:r>
+          <w:r>
+            <w:rPr>
+              <w:rFonts w:ascii="Calibri" w:hAnsi="Calibri"/>
+              <w:bCs/>
+              <w:lang w:val="en-US"/>
+            </w:rPr>
+            <w:instrText>l</w:instrText>
+          </w:r>
+          <w:r>
+            <w:rPr>
+              <w:rFonts w:ascii="Calibri" w:hAnsi="Calibri"/>
+              <w:bCs/>
+            </w:rPr>
+            <w:instrText xml:space="preserve"> 1033 </w:instrText>
+          </w:r>
+          <w:r>
+            <w:rPr>
+              <w:rFonts w:ascii="Calibri" w:hAnsi="Calibri"/>
+              <w:bCs/>
+            </w:rPr>
+            <w:fldChar w:fldCharType="separate"/>
+          </w:r>
+          <w:r>
+            <w:rPr>
+              <w:rFonts w:ascii="Calibri" w:hAnsi="Calibri"/>
+              <w:noProof/>
+            </w:rPr>
+            <w:t>[9]</w:t>
+          </w:r>
+          <w:r>
+            <w:rPr>
+              <w:rFonts w:ascii="Calibri" w:hAnsi="Calibri"/>
+              <w:bCs/>
+            </w:rPr>
+            <w:fldChar w:fldCharType="end"/>
+          </w:r>
+        </w:sdtContent>
+      </w:sdt>
+      <w:r>
+        <w:rPr>
+          <w:rFonts w:ascii="Calibri" w:hAnsi="Calibri"/>
+          <w:bCs/>
+        </w:rPr>
+        <w:t xml:space="preserve"> </w:t>
+      </w:r>
+      <w:r>
+        <w:rPr>
+          <w:rFonts w:ascii="Calibri" w:hAnsi="Calibri"/>
+          <w:bCs/>
+        </w:rPr>
+        <w:t>и других. Данный подход позволяет обрабатывать сети объемом тысяч и десятка тысяч элементов, не требует априорного знания характеристик генов, позволяет легко внедрить учет временных задержек за счет использ</w:t>
+      </w:r>
+      <w:r>
+        <w:rPr>
+          <w:rFonts w:ascii="Calibri" w:hAnsi="Calibri"/>
+          <w:bCs/>
+        </w:rPr>
+        <w:t xml:space="preserve">ования корреляционного подхода, позволяет полностью автоматизировать процесс распознавания генной сети. </w:t>
+      </w:r>
+      <w:r>
+        <w:rPr>
+          <w:rFonts w:ascii="Calibri" w:hAnsi="Calibri"/>
+          <w:bCs/>
+        </w:rPr>
+        <w:t xml:space="preserve">Также, экспериментальные данные для таких методов могут быть получены не только из текста, но и из современного эксперимента на ДНК-микрочипе, что позволяет получить информацию о тысячах сигналах генов меньше, чем за час </w:t>
+      </w:r>
+      <w:sdt>
+        <w:sdtPr>
+          <w:rPr>
+            <w:rFonts w:ascii="Calibri" w:hAnsi="Calibri"/>
+            <w:bCs/>
+          </w:rPr>
+          <w:id w:val="1237052091"/>
+          <w:citation/>
+        </w:sdtPr>
+        <w:sdtContent>
+          <w:r>
+            <w:rPr>
+              <w:rFonts w:ascii="Calibri" w:hAnsi="Calibri"/>
+              <w:bCs/>
+            </w:rPr>
+            <w:fldChar w:fldCharType="begin"/>
+          </w:r>
+          <w:r>
+            <w:rPr>
+              <w:rFonts w:ascii="Calibri" w:hAnsi="Calibri"/>
+              <w:bCs/>
+            </w:rPr>
+            <w:instrText xml:space="preserve"> CITATION Vic07 \l 1049 </w:instrText>
+          </w:r>
+          <w:r>
+            <w:rPr>
+              <w:rFonts w:ascii="Calibri" w:hAnsi="Calibri"/>
+              <w:bCs/>
+            </w:rPr>
+            <w:fldChar w:fldCharType="separate"/>
+          </w:r>
+          <w:r>
+            <w:rPr>
+              <w:rFonts w:ascii="Calibri" w:hAnsi="Calibri"/>
+              <w:noProof/>
+            </w:rPr>
+            <w:t>[10]</w:t>
+          </w:r>
+          <w:r>
+            <w:rPr>
+              <w:rFonts w:ascii="Calibri" w:hAnsi="Calibri"/>
+              <w:bCs/>
+            </w:rPr>
+            <w:fldChar w:fldCharType="end"/>
+          </w:r>
+        </w:sdtContent>
+      </w:sdt>
+      <w:r>
+        <w:rPr>
+          <w:rFonts w:ascii="Calibri" w:hAnsi="Calibri"/>
+          <w:bCs/>
+        </w:rPr>
+        <w:t>.</w:t>
+      </w:r>
+    </w:p>
+    <w:p>
+      <w:pPr>
+        <w:rPr>
+          <w:rFonts w:ascii="Calibri" w:hAnsi="Calibri"/>
+          <w:bCs/>
+        </w:rPr>
+      </w:pPr>
+      <w:r>
+        <w:rPr>
+          <w:rFonts w:ascii="Calibri" w:hAnsi="Calibri"/>
+          <w:bCs/>
+        </w:rPr>
+        <w:t xml:space="preserve">Исходя из приведенного </w:t>
+      </w:r>
+      <w:r>
+        <w:rPr>
+          <w:rFonts w:ascii="Calibri" w:hAnsi="Calibri"/>
+          <w:bCs/>
+        </w:rPr>
+        <w:t>рассмотрения классов алгоритмов</w:t>
+      </w:r>
+      <w:r>
+        <w:rPr>
+          <w:rFonts w:ascii="Calibri" w:hAnsi="Calibri"/>
+          <w:bCs/>
+        </w:rPr>
+        <w:t>, для дальнейшей работы был выбран класс алгоритмов обратной разработки. Поэтому, следующая часть главы будет посвщена этим методам.</w:t>
+      </w:r>
+      <w:bookmarkStart w:id="0" w:name="_GoBack"/>
+      <w:bookmarkEnd w:id="0"/>
+    </w:p>
+    <w:p>
+      <w:pPr>
+        <w:rPr>
+          <w:rFonts w:ascii="Calibri" w:hAnsi="Calibri"/>
+          <w:bCs/>
+        </w:rPr>
+      </w:pPr>
+    </w:p>
+    <w:p>
+      <w:pPr>
+        <w:rPr>
+          <w:rFonts w:ascii="Calibri" w:hAnsi="Calibri"/>
+          <w:bCs/>
+        </w:rPr>
+      </w:pPr>
+      <w:r>
+        <w:rPr>
+          <w:rFonts w:ascii="Calibri" w:hAnsi="Calibri"/>
+          <w:b/>
+          <w:bCs/>
+        </w:rPr>
+        <w:br w:type="page"/>
+      </w:r>
+    </w:p>
+    <w:p>
+      <w:pPr>
+        <w:rPr>
           <w:rFonts w:ascii="Calibri" w:eastAsia="Calibri" w:hAnsi="Calibri" w:cs="Calibri"/>
           <w:b/>
           <w:bCs/>
           <w:color w:val="000000"/>
           <w:u w:color="000000"/>
-          <w:lang w:val="ru-RU" w:eastAsia="en-GB"/>
+          <w:lang w:eastAsia="en-GB"/>
         </w:rPr>
       </w:pPr>
       <w:r>
@@ -1421,42 +2854,8 @@
           <w:rFonts w:ascii="Calibri" w:hAnsi="Calibri"/>
           <w:b/>
           <w:bCs/>
-          <w:lang w:val="ru-RU"/>
-        </w:rPr>
-        <w:br w:type="page"/>
-      </w:r>
-    </w:p>
-    <w:p>
-      <w:pPr>
-        <w:pStyle w:val="Body"/>
-        <w:spacing w:after="0" w:line="240" w:lineRule="auto"/>
-        <w:jc w:val="both"/>
-        <w:rPr>
-          <w:b/>
-          <w:bCs/>
-          <w:sz w:val="24"/>
-          <w:szCs w:val="24"/>
-        </w:rPr>
-      </w:pPr>
-    </w:p>
-    <w:p>
-      <w:pPr>
-        <w:rPr>
-          <w:rFonts w:ascii="Calibri" w:eastAsia="Calibri" w:hAnsi="Calibri" w:cs="Calibri"/>
-          <w:b/>
-          <w:bCs/>
-          <w:color w:val="000000"/>
-          <w:u w:color="000000"/>
-          <w:lang w:val="ru-RU" w:eastAsia="en-GB"/>
-        </w:rPr>
-      </w:pPr>
-      <w:r>
-        <w:rPr>
-          <w:rFonts w:ascii="Calibri" w:hAnsi="Calibri"/>
-          <w:b/>
-          <w:bCs/>
-          <w:lang w:val="ru-RU"/>
-        </w:rPr>
+        </w:rPr>
+        <w:lastRenderedPageBreak/>
         <w:t>Заключение</w:t>
       </w:r>
     </w:p>
@@ -1504,7 +2903,21 @@
           <w:sz w:val="24"/>
           <w:szCs w:val="24"/>
         </w:rPr>
-        <w:t xml:space="preserve"> был создан </w:t>
+        <w:t xml:space="preserve"> был </w:t>
+      </w:r>
+      <w:r>
+        <w:rPr>
+          <w:sz w:val="24"/>
+          <w:szCs w:val="24"/>
+        </w:rPr>
+        <w:t>разработан</w:t>
+      </w:r>
+      <w:r>
+        <w:rPr>
+          <w:sz w:val="24"/>
+          <w:szCs w:val="24"/>
+        </w:rPr>
+        <w:t xml:space="preserve"> </w:t>
       </w:r>
       <w:r>
         <w:rPr>
@@ -1656,14 +3069,7 @@
           <w:sz w:val="24"/>
           <w:szCs w:val="24"/>
         </w:rPr>
-        <w:t xml:space="preserve">, </w:t>
-      </w:r>
-      <w:r>
-        <w:rPr>
-          <w:sz w:val="24"/>
-          <w:szCs w:val="24"/>
-        </w:rPr>
-        <w:t xml:space="preserve">алгоритмом </w:t>
+        <w:t xml:space="preserve">, алгоритмом </w:t>
       </w:r>
       <w:r>
         <w:rPr>
@@ -1678,36 +3084,253 @@
           <w:sz w:val="24"/>
           <w:szCs w:val="24"/>
         </w:rPr>
+        <w:t xml:space="preserve"> позволили</w:t>
+      </w:r>
+      <w:r>
+        <w:rPr>
+          <w:sz w:val="24"/>
+          <w:szCs w:val="24"/>
+        </w:rPr>
+        <w:t xml:space="preserve"> улучшить его </w:t>
+      </w:r>
+      <w:r>
+        <w:rPr>
+          <w:sz w:val="24"/>
+          <w:szCs w:val="24"/>
+        </w:rPr>
+        <w:t xml:space="preserve">точность, что было продемонстрировано на площадке </w:t>
+      </w:r>
+      <w:r>
+        <w:rPr>
+          <w:sz w:val="24"/>
+          <w:szCs w:val="24"/>
+          <w:lang w:val="en-US"/>
+        </w:rPr>
+        <w:t>DREAM</w:t>
+      </w:r>
+      <w:r>
+        <w:rPr>
+          <w:sz w:val="24"/>
+          <w:szCs w:val="24"/>
+        </w:rPr>
         <w:t xml:space="preserve"> </w:t>
       </w:r>
       <w:r>
         <w:rPr>
           <w:sz w:val="24"/>
           <w:szCs w:val="24"/>
-        </w:rPr>
-        <w:t>позволили</w:t>
-      </w:r>
-      <w:r>
-        <w:rPr>
-          <w:sz w:val="24"/>
-          <w:szCs w:val="24"/>
-        </w:rPr>
-        <w:t xml:space="preserve"> улучшить его </w:t>
-      </w:r>
-      <w:r>
-        <w:rPr>
-          <w:sz w:val="24"/>
-          <w:szCs w:val="24"/>
-        </w:rPr>
-        <w:t xml:space="preserve">точность, что было продемонстрировано на площадке </w:t>
-      </w:r>
-      <w:r>
-        <w:rPr>
-          <w:sz w:val="24"/>
-          <w:szCs w:val="24"/>
           <w:lang w:val="en-US"/>
         </w:rPr>
-        <w:t>DREAM</w:t>
+        <w:t>Challenge</w:t>
+      </w:r>
+      <w:r>
+        <w:rPr>
+          <w:sz w:val="24"/>
+          <w:szCs w:val="24"/>
+        </w:rPr>
+        <w:t>, на испытаниях [</w:t>
+      </w:r>
+      <w:r>
+        <w:rPr>
+          <w:sz w:val="24"/>
+          <w:szCs w:val="24"/>
+          <w:lang w:val="en-US"/>
+        </w:rPr>
+        <w:t>REFERENCE</w:t>
+      </w:r>
+      <w:r>
+        <w:rPr>
+          <w:sz w:val="24"/>
+          <w:szCs w:val="24"/>
+        </w:rPr>
+        <w:t xml:space="preserve">]. На каждом из испытаний, </w:t>
+      </w:r>
+      <w:r>
+        <w:rPr>
+          <w:sz w:val="24"/>
+          <w:szCs w:val="24"/>
+        </w:rPr>
+        <w:t>алгоритм восстанавливал структурные гены сети с точностью [</w:t>
+      </w:r>
+      <w:r>
+        <w:rPr>
+          <w:sz w:val="24"/>
+          <w:szCs w:val="24"/>
+          <w:lang w:val="en-US"/>
+        </w:rPr>
+        <w:t>INSERT</w:t>
+      </w:r>
+      <w:r>
+        <w:rPr>
+          <w:sz w:val="24"/>
+          <w:szCs w:val="24"/>
+        </w:rPr>
+        <w:t>]%, а также взаимодействия между ними с точностью [</w:t>
+      </w:r>
+      <w:r>
+        <w:rPr>
+          <w:sz w:val="24"/>
+          <w:szCs w:val="24"/>
+          <w:lang w:val="en-US"/>
+        </w:rPr>
+        <w:t>INSERT</w:t>
+      </w:r>
+      <w:r>
+        <w:rPr>
+          <w:sz w:val="24"/>
+          <w:szCs w:val="24"/>
+        </w:rPr>
+        <w:t>]%, что на [</w:t>
+      </w:r>
+      <w:r>
+        <w:rPr>
+          <w:sz w:val="24"/>
+          <w:szCs w:val="24"/>
+          <w:lang w:val="en-US"/>
+        </w:rPr>
+        <w:t>INSERT</w:t>
+      </w:r>
+      <w:r>
+        <w:rPr>
+          <w:sz w:val="24"/>
+          <w:szCs w:val="24"/>
+        </w:rPr>
+        <w:t>]%  в среднемвыше, чем расммотренных в Главе 1 алгоритмов</w:t>
+      </w:r>
+      <w:r>
+        <w:rPr>
+          <w:sz w:val="24"/>
+          <w:szCs w:val="24"/>
+        </w:rPr>
+        <w:t xml:space="preserve">. </w:t>
+      </w:r>
+      <w:r>
+        <w:rPr>
+          <w:sz w:val="24"/>
+          <w:szCs w:val="24"/>
+        </w:rPr>
+        <w:t xml:space="preserve">Данный алгоритм может быть применён </w:t>
+      </w:r>
+      <w:r>
+        <w:rPr>
+          <w:sz w:val="24"/>
+          <w:szCs w:val="24"/>
+        </w:rPr>
+        <w:t xml:space="preserve">как для </w:t>
+      </w:r>
+      <w:r>
+        <w:rPr>
+          <w:sz w:val="24"/>
+          <w:szCs w:val="24"/>
+        </w:rPr>
+        <w:t>исследования реальных биологических сетей</w:t>
+      </w:r>
+      <w:r>
+        <w:rPr>
+          <w:sz w:val="24"/>
+          <w:szCs w:val="24"/>
+        </w:rPr>
+        <w:t xml:space="preserve">, так и для других задач анализа взаимодействий, на выборках </w:t>
+      </w:r>
+      <w:r>
+        <w:rPr>
+          <w:sz w:val="24"/>
+          <w:szCs w:val="24"/>
+        </w:rPr>
+        <w:t xml:space="preserve"> объёмом не более </w:t>
+      </w:r>
+      <w:r>
+        <w:rPr>
+          <w:sz w:val="24"/>
+          <w:szCs w:val="24"/>
+        </w:rPr>
+        <w:t>[</w:t>
+      </w:r>
+      <w:r>
+        <w:rPr>
+          <w:sz w:val="24"/>
+          <w:szCs w:val="24"/>
+          <w:lang w:val="en-US"/>
+        </w:rPr>
+        <w:t>INSERT</w:t>
+      </w:r>
+      <w:r>
+        <w:rPr>
+          <w:sz w:val="24"/>
+          <w:szCs w:val="24"/>
+        </w:rPr>
+        <w:t>]</w:t>
+      </w:r>
+      <w:r>
+        <w:rPr>
+          <w:sz w:val="24"/>
+          <w:szCs w:val="24"/>
+        </w:rPr>
+        <w:t xml:space="preserve"> элементов. </w:t>
+      </w:r>
+      <w:r>
+        <w:rPr>
+          <w:sz w:val="24"/>
+          <w:szCs w:val="24"/>
+        </w:rPr>
+        <w:t xml:space="preserve">Предложенные </w:t>
+      </w:r>
+      <w:r>
+        <w:rPr>
+          <w:sz w:val="24"/>
+          <w:szCs w:val="24"/>
+        </w:rPr>
+        <w:t xml:space="preserve">методы оптимизации, такие как регуляризация Шмидта, выделение значимого подпространства, </w:t>
+      </w:r>
+      <w:r>
+        <w:rPr>
+          <w:sz w:val="24"/>
+          <w:szCs w:val="24"/>
+        </w:rPr>
+        <w:t>позволяют уменьшить вычислительную сложно</w:t>
+      </w:r>
+      <w:r>
+        <w:rPr>
+          <w:sz w:val="24"/>
+          <w:szCs w:val="24"/>
+        </w:rPr>
+        <w:t>сть алгоритма минимум в [</w:t>
+      </w:r>
+      <w:r>
+        <w:rPr>
+          <w:sz w:val="24"/>
+          <w:szCs w:val="24"/>
+          <w:lang w:val="en-US"/>
+        </w:rPr>
+        <w:t>INSERT</w:t>
+      </w:r>
+      <w:r>
+        <w:rPr>
+          <w:sz w:val="24"/>
+          <w:szCs w:val="24"/>
+        </w:rPr>
+        <w:t>]</w:t>
+      </w:r>
+      <w:r>
+        <w:rPr>
+          <w:sz w:val="24"/>
+          <w:szCs w:val="24"/>
+        </w:rPr>
+        <w:t xml:space="preserve"> раза, и дальнейшие изыскания в области оптимизации алгоритма позволят </w:t>
+      </w:r>
+      <w:r>
+        <w:rPr>
+          <w:sz w:val="24"/>
+          <w:szCs w:val="24"/>
+        </w:rPr>
+        <w:t xml:space="preserve">увеличить </w:t>
+      </w:r>
+      <w:r>
+        <w:rPr>
+          <w:sz w:val="24"/>
+          <w:szCs w:val="24"/>
+        </w:rPr>
+        <w:t>производительность в 10-100 раз</w:t>
       </w:r>
       <w:r>
         <w:rPr>
@@ -1715,207 +3338,6 @@
           <w:szCs w:val="24"/>
         </w:rPr>
         <w:t xml:space="preserve"> </w:t>
-      </w:r>
-      <w:r>
-        <w:rPr>
-          <w:sz w:val="24"/>
-          <w:szCs w:val="24"/>
-          <w:lang w:val="en-US"/>
-        </w:rPr>
-        <w:t>Challenge</w:t>
-      </w:r>
-      <w:r>
-        <w:rPr>
-          <w:sz w:val="24"/>
-          <w:szCs w:val="24"/>
-        </w:rPr>
-        <w:t>, на испытаниях [</w:t>
-      </w:r>
-      <w:r>
-        <w:rPr>
-          <w:sz w:val="24"/>
-          <w:szCs w:val="24"/>
-          <w:lang w:val="en-US"/>
-        </w:rPr>
-        <w:t>REFERENCE</w:t>
-      </w:r>
-      <w:r>
-        <w:rPr>
-          <w:sz w:val="24"/>
-          <w:szCs w:val="24"/>
-        </w:rPr>
-        <w:t xml:space="preserve">]. На каждом из испытаний, </w:t>
-      </w:r>
-      <w:r>
-        <w:rPr>
-          <w:sz w:val="24"/>
-          <w:szCs w:val="24"/>
-        </w:rPr>
-        <w:t>продемонстрированная точн</w:t>
-      </w:r>
-      <w:r>
-        <w:rPr>
-          <w:sz w:val="24"/>
-          <w:szCs w:val="24"/>
-        </w:rPr>
-        <w:t>ость была минимум на [</w:t>
-      </w:r>
-      <w:r>
-        <w:rPr>
-          <w:sz w:val="24"/>
-          <w:szCs w:val="24"/>
-          <w:lang w:val="en-US"/>
-        </w:rPr>
-        <w:t>INSERT</w:t>
-      </w:r>
-      <w:r>
-        <w:rPr>
-          <w:sz w:val="24"/>
-          <w:szCs w:val="24"/>
-        </w:rPr>
-        <w:t>]</w:t>
-      </w:r>
-      <w:r>
-        <w:rPr>
-          <w:sz w:val="24"/>
-          <w:szCs w:val="24"/>
-        </w:rPr>
-        <w:t xml:space="preserve"> выше, чем алгоритм б</w:t>
-      </w:r>
-      <w:r>
-        <w:rPr>
-          <w:sz w:val="24"/>
-          <w:szCs w:val="24"/>
-        </w:rPr>
-        <w:t>ез учёта тройных взаимодействий</w:t>
-      </w:r>
-      <w:r>
-        <w:rPr>
-          <w:sz w:val="24"/>
-          <w:szCs w:val="24"/>
-        </w:rPr>
-        <w:t xml:space="preserve">. </w:t>
-      </w:r>
-      <w:r>
-        <w:rPr>
-          <w:sz w:val="24"/>
-          <w:szCs w:val="24"/>
-        </w:rPr>
-        <w:t xml:space="preserve">Данный алгоритм может быть эффективно применён </w:t>
-      </w:r>
-      <w:r>
-        <w:rPr>
-          <w:sz w:val="24"/>
-          <w:szCs w:val="24"/>
-        </w:rPr>
-        <w:t xml:space="preserve">как для </w:t>
-      </w:r>
-      <w:r>
-        <w:rPr>
-          <w:sz w:val="24"/>
-          <w:szCs w:val="24"/>
-        </w:rPr>
-        <w:t>исследования реальных биологических сетей</w:t>
-      </w:r>
-      <w:r>
-        <w:rPr>
-          <w:sz w:val="24"/>
-          <w:szCs w:val="24"/>
-        </w:rPr>
-        <w:t xml:space="preserve">, так и для других задач анализа взаимодействий, на выборках </w:t>
-      </w:r>
-      <w:r>
-        <w:rPr>
-          <w:sz w:val="24"/>
-          <w:szCs w:val="24"/>
-        </w:rPr>
-        <w:t xml:space="preserve"> объёмом не более </w:t>
-      </w:r>
-      <w:r>
-        <w:rPr>
-          <w:sz w:val="24"/>
-          <w:szCs w:val="24"/>
-        </w:rPr>
-        <w:t>[</w:t>
-      </w:r>
-      <w:r>
-        <w:rPr>
-          <w:sz w:val="24"/>
-          <w:szCs w:val="24"/>
-          <w:lang w:val="en-US"/>
-        </w:rPr>
-        <w:t>INSERT</w:t>
-      </w:r>
-      <w:r>
-        <w:rPr>
-          <w:sz w:val="24"/>
-          <w:szCs w:val="24"/>
-        </w:rPr>
-        <w:t>]</w:t>
-      </w:r>
-      <w:r>
-        <w:rPr>
-          <w:sz w:val="24"/>
-          <w:szCs w:val="24"/>
-        </w:rPr>
-        <w:t xml:space="preserve"> элементов. </w:t>
-      </w:r>
-      <w:r>
-        <w:rPr>
-          <w:sz w:val="24"/>
-          <w:szCs w:val="24"/>
-        </w:rPr>
-        <w:t xml:space="preserve">Предложенные </w:t>
-      </w:r>
-      <w:r>
-        <w:rPr>
-          <w:sz w:val="24"/>
-          <w:szCs w:val="24"/>
-        </w:rPr>
-        <w:t xml:space="preserve">методы оптимизации, такие как регуляризация Шмидта, выделение значимого подпространства, </w:t>
-      </w:r>
-      <w:r>
-        <w:rPr>
-          <w:sz w:val="24"/>
-          <w:szCs w:val="24"/>
-        </w:rPr>
-        <w:t>позволяют уменьшить вычислительную сложно</w:t>
-      </w:r>
-      <w:r>
-        <w:rPr>
-          <w:sz w:val="24"/>
-          <w:szCs w:val="24"/>
-        </w:rPr>
-        <w:t>сть алгоритма минимум в [</w:t>
-      </w:r>
-      <w:r>
-        <w:rPr>
-          <w:sz w:val="24"/>
-          <w:szCs w:val="24"/>
-          <w:lang w:val="en-US"/>
-        </w:rPr>
-        <w:t>INSERT</w:t>
-      </w:r>
-      <w:r>
-        <w:rPr>
-          <w:sz w:val="24"/>
-          <w:szCs w:val="24"/>
-        </w:rPr>
-        <w:t>]</w:t>
-      </w:r>
-      <w:r>
-        <w:rPr>
-          <w:sz w:val="24"/>
-          <w:szCs w:val="24"/>
-        </w:rPr>
-        <w:t xml:space="preserve"> раза, и дальнейшие изыскания в области оптимизации алгоритма позволят </w:t>
-      </w:r>
-      <w:r>
-        <w:rPr>
-          <w:sz w:val="24"/>
-          <w:szCs w:val="24"/>
-        </w:rPr>
-        <w:t xml:space="preserve">увеличить возможное количество элементов сети до порядка </w:t>
       </w:r>
       <w:r>
         <w:rPr>
@@ -1997,39 +3419,29 @@
           <w:szCs w:val="24"/>
           <w:lang w:val="en-US"/>
         </w:rPr>
-        <w:t>RE</w:t>
-      </w:r>
-      <w:bookmarkStart w:id="0" w:name="_GoBack"/>
-      <w:bookmarkEnd w:id="0"/>
+        <w:t>REFERENCE</w:t>
+      </w:r>
+      <w:r>
+        <w:rPr>
+          <w:sz w:val="24"/>
+          <w:szCs w:val="24"/>
+        </w:rPr>
+        <w:t>]</w:t>
+      </w:r>
+      <w:r>
+        <w:rPr>
+          <w:sz w:val="24"/>
+          <w:szCs w:val="24"/>
+        </w:rPr>
+        <w:t xml:space="preserve"> в среде </w:t>
+      </w:r>
+      <w:proofErr w:type="spellStart"/>
       <w:r>
         <w:rPr>
           <w:sz w:val="24"/>
           <w:szCs w:val="24"/>
           <w:lang w:val="en-US"/>
         </w:rPr>
-        <w:t>FERENCE</w:t>
-      </w:r>
-      <w:r>
-        <w:rPr>
-          <w:sz w:val="24"/>
-          <w:szCs w:val="24"/>
-        </w:rPr>
-        <w:t>]</w:t>
-      </w:r>
-      <w:r>
-        <w:rPr>
-          <w:sz w:val="24"/>
-          <w:szCs w:val="24"/>
-        </w:rPr>
-        <w:t xml:space="preserve"> в среде </w:t>
-      </w:r>
-      <w:proofErr w:type="spellStart"/>
-      <w:r>
-        <w:rPr>
-          <w:sz w:val="24"/>
-          <w:szCs w:val="24"/>
-          <w:lang w:val="en-US"/>
-        </w:rPr>
         <w:t>MatLab</w:t>
       </w:r>
       <w:proofErr w:type="spellEnd"/>
@@ -2038,28 +3450,21 @@
           <w:sz w:val="24"/>
           <w:szCs w:val="24"/>
         </w:rPr>
-        <w:t xml:space="preserve">, </w:t>
-      </w:r>
-      <w:r>
-        <w:rPr>
-          <w:sz w:val="24"/>
-          <w:szCs w:val="24"/>
-        </w:rPr>
-        <w:t xml:space="preserve">позволяет сократить трудоемкость задачи выявления структуры генной сети, сократить трудозатраты ученых-генетиков, представляет </w:t>
-      </w:r>
-      <w:r>
-        <w:rPr>
-          <w:sz w:val="24"/>
-          <w:szCs w:val="24"/>
-        </w:rPr>
-        <w:t>ценный инстру</w:t>
-      </w:r>
-      <w:r>
-        <w:rPr>
-          <w:sz w:val="24"/>
-          <w:szCs w:val="24"/>
-        </w:rPr>
-        <w:t>мент в решении задач выявления структуры генных сетей.</w:t>
+        <w:t xml:space="preserve"> </w:t>
+      </w:r>
+      <w:r>
+        <w:rPr>
+          <w:sz w:val="24"/>
+          <w:szCs w:val="24"/>
+        </w:rPr>
+        <w:t>позволяет уменьшить трудозатраты генетиков при восстановлении сети на основе экспериментальных данных</w:t>
+      </w:r>
+      <w:r>
+        <w:rPr>
+          <w:sz w:val="24"/>
+          <w:szCs w:val="24"/>
+        </w:rPr>
+        <w:t>.</w:t>
       </w:r>
     </w:p>
     <w:p>
@@ -2141,7 +3546,7 @@
           <w:rFonts w:ascii="Calibri" w:eastAsia="Calibri" w:hAnsi="Calibri" w:cs="Calibri"/>
           <w:color w:val="000000"/>
           <w:u w:color="000000"/>
-          <w:lang w:val="ru-RU" w:eastAsia="en-GB"/>
+          <w:lang w:eastAsia="en-GB"/>
         </w:rPr>
       </w:pPr>
       <w:r>
@@ -2149,7 +3554,7 @@
           <w:rFonts w:ascii="Calibri" w:eastAsia="Calibri" w:hAnsi="Calibri" w:cs="Calibri"/>
           <w:color w:val="000000"/>
           <w:u w:color="000000"/>
-          <w:lang w:val="ru-RU" w:eastAsia="en-GB"/>
+          <w:lang w:eastAsia="en-GB"/>
         </w:rPr>
         <w:br w:type="page"/>
       </w:r>
@@ -2197,8 +3602,9 @@
         <w:p>
           <w:pPr>
             <w:rPr>
-              <w:rFonts w:ascii="Calibri" w:hAnsi="Calibri"/>
               <w:noProof/>
+              <w:sz w:val="20"/>
+              <w:szCs w:val="20"/>
               <w:lang w:val="en-GB" w:eastAsia="en-GB"/>
             </w:rPr>
           </w:pPr>
@@ -2234,12 +3640,12 @@
             <w:tblLook w:val="04A0" w:firstRow="1" w:lastRow="0" w:firstColumn="1" w:lastColumn="0" w:noHBand="0" w:noVBand="1"/>
           </w:tblPr>
           <w:tblGrid>
-            <w:gridCol w:w="344"/>
-            <w:gridCol w:w="9634"/>
+            <w:gridCol w:w="355"/>
+            <w:gridCol w:w="9623"/>
           </w:tblGrid>
           <w:tr>
             <w:trPr>
-              <w:divId w:val="1562986629"/>
+              <w:divId w:val="761996204"/>
               <w:tblCellSpacing w:w="15" w:type="dxa"/>
             </w:trPr>
             <w:tc>
@@ -2251,13 +3657,11 @@
                 <w:pPr>
                   <w:pStyle w:val="Bibliography"/>
                   <w:rPr>
-                    <w:rFonts w:ascii="Calibri" w:hAnsi="Calibri"/>
                     <w:noProof/>
                   </w:rPr>
                 </w:pPr>
                 <w:r>
                   <w:rPr>
-                    <w:rFonts w:ascii="Calibri" w:hAnsi="Calibri"/>
                     <w:noProof/>
                   </w:rPr>
                   <w:t xml:space="preserve">[1] </w:t>
@@ -2273,30 +3677,30 @@
                 <w:pPr>
                   <w:pStyle w:val="Bibliography"/>
                   <w:rPr>
-                    <w:rFonts w:ascii="Calibri" w:hAnsi="Calibri"/>
                     <w:noProof/>
+                    <w:lang w:val="en-US"/>
                   </w:rPr>
                 </w:pPr>
                 <w:r>
                   <w:rPr>
-                    <w:rFonts w:ascii="Calibri" w:hAnsi="Calibri"/>
                     <w:noProof/>
+                    <w:lang w:val="en-US"/>
                   </w:rPr>
-                  <w:t xml:space="preserve">G. Mendel, "Versuche über Pflanzen-Hybriden," </w:t>
+                  <w:t xml:space="preserve">G. Mendel, «Versuche über Pflanzen-Hybriden,» </w:t>
                 </w:r>
                 <w:r>
                   <w:rPr>
-                    <w:rFonts w:ascii="Calibri" w:hAnsi="Calibri"/>
                     <w:i/>
                     <w:iCs/>
                     <w:noProof/>
+                    <w:lang w:val="en-US"/>
                   </w:rPr>
                   <w:t xml:space="preserve">Proceedings of the Natural History Society of Brünn, </w:t>
                 </w:r>
                 <w:r>
                   <w:rPr>
-                    <w:rFonts w:ascii="Calibri" w:hAnsi="Calibri"/>
                     <w:noProof/>
+                    <w:lang w:val="en-US"/>
                   </w:rPr>
                   <w:t xml:space="preserve">1866. </w:t>
                 </w:r>
@@ -2305,7 +3709,7 @@
           </w:tr>
           <w:tr>
             <w:trPr>
-              <w:divId w:val="1562986629"/>
+              <w:divId w:val="761996204"/>
               <w:tblCellSpacing w:w="15" w:type="dxa"/>
             </w:trPr>
             <w:tc>
@@ -2317,13 +3721,11 @@
                 <w:pPr>
                   <w:pStyle w:val="Bibliography"/>
                   <w:rPr>
-                    <w:rFonts w:ascii="Calibri" w:hAnsi="Calibri"/>
                     <w:noProof/>
                   </w:rPr>
                 </w:pPr>
                 <w:r>
                   <w:rPr>
-                    <w:rFonts w:ascii="Calibri" w:hAnsi="Calibri"/>
                     <w:noProof/>
                   </w:rPr>
                   <w:t xml:space="preserve">[2] </w:t>
@@ -2339,23 +3741,29 @@
                 <w:pPr>
                   <w:pStyle w:val="Bibliography"/>
                   <w:rPr>
-                    <w:rFonts w:ascii="Calibri" w:hAnsi="Calibri"/>
                     <w:noProof/>
+                    <w:lang w:val="en-US"/>
                   </w:rPr>
                 </w:pPr>
                 <w:r>
                   <w:rPr>
-                    <w:rFonts w:ascii="Calibri" w:hAnsi="Calibri"/>
                     <w:noProof/>
                   </w:rPr>
-                  <w:t>J. C. B. X. T. S. B. J. A. G. M. K. &amp;. D. V. Sarah R Gilman, "Schizophrenia Gene Networks Found, with Link to Autism," NATURE NEUROSCIENCE, 2012.</w:t>
+                  <w:t xml:space="preserve">J. C. B. X. T. S. B. J. A. G. M. K. &amp;. </w:t>
+                </w:r>
+                <w:r>
+                  <w:rPr>
+                    <w:noProof/>
+                    <w:lang w:val="en-US"/>
+                  </w:rPr>
+                  <w:t>D. V. Sarah R Gilman, «Schizophrenia Gene Networks Found, with Link to Autism,» NATURE NEUROSCIENCE, 2012.</w:t>
                 </w:r>
               </w:p>
             </w:tc>
           </w:tr>
           <w:tr>
             <w:trPr>
-              <w:divId w:val="1562986629"/>
+              <w:divId w:val="761996204"/>
               <w:tblCellSpacing w:w="15" w:type="dxa"/>
             </w:trPr>
             <w:tc>
@@ -2367,13 +3775,11 @@
                 <w:pPr>
                   <w:pStyle w:val="Bibliography"/>
                   <w:rPr>
-                    <w:rFonts w:ascii="Calibri" w:hAnsi="Calibri"/>
                     <w:noProof/>
                   </w:rPr>
                 </w:pPr>
                 <w:r>
                   <w:rPr>
-                    <w:rFonts w:ascii="Calibri" w:hAnsi="Calibri"/>
                     <w:noProof/>
                   </w:rPr>
                   <w:t xml:space="preserve">[3] </w:t>
@@ -2389,16 +3795,304 @@
                 <w:pPr>
                   <w:pStyle w:val="Bibliography"/>
                   <w:rPr>
-                    <w:rFonts w:ascii="Calibri" w:hAnsi="Calibri"/>
+                    <w:noProof/>
+                    <w:lang w:val="en-US"/>
+                  </w:rPr>
+                </w:pPr>
+                <w:r>
+                  <w:rPr>
+                    <w:noProof/>
+                    <w:lang w:val="en-US"/>
+                  </w:rPr>
+                  <w:t>Y.-C. H. C.-M. C. G. S. S. Ci-Ren Jiang, «Inferring Genetic Interactions via a Data-Driven Second Order Model,» National Center for Biotechnology Information, 2012.</w:t>
+                </w:r>
+              </w:p>
+            </w:tc>
+          </w:tr>
+          <w:tr>
+            <w:trPr>
+              <w:divId w:val="761996204"/>
+              <w:tblCellSpacing w:w="15" w:type="dxa"/>
+            </w:trPr>
+            <w:tc>
+              <w:tcPr>
+                <w:tcW w:w="50" w:type="pct"/>
+                <w:hideMark/>
+              </w:tcPr>
+              <w:p>
+                <w:pPr>
+                  <w:pStyle w:val="Bibliography"/>
+                  <w:rPr>
                     <w:noProof/>
                   </w:rPr>
                 </w:pPr>
                 <w:r>
                   <w:rPr>
-                    <w:rFonts w:ascii="Calibri" w:hAnsi="Calibri"/>
                     <w:noProof/>
                   </w:rPr>
-                  <w:t>Y.-C. H. C.-M. C. G. S. S. Ci-Ren Jiang, "Inferring Genetic Interactions via a Data-Driven Second Order Model," National Center for Biotechnology Information, 2012.</w:t>
+                  <w:t xml:space="preserve">[4] </w:t>
+                </w:r>
+              </w:p>
+            </w:tc>
+            <w:tc>
+              <w:tcPr>
+                <w:tcW w:w="0" w:type="auto"/>
+                <w:hideMark/>
+              </w:tcPr>
+              <w:p>
+                <w:pPr>
+                  <w:pStyle w:val="Bibliography"/>
+                  <w:rPr>
+                    <w:noProof/>
+                    <w:lang w:val="en-US"/>
+                  </w:rPr>
+                </w:pPr>
+                <w:r>
+                  <w:rPr>
+                    <w:noProof/>
+                    <w:lang w:val="en-US"/>
+                  </w:rPr>
+                  <w:t>O. A. A. A. S. G. T. Ö. D. D. a. R. A. Gabriela Jurca, «Integrating text mining, data mining, and network analysis for identifying genetic breast cancer trends,» BMC Research Notes, 2016.</w:t>
+                </w:r>
+              </w:p>
+            </w:tc>
+          </w:tr>
+          <w:tr>
+            <w:trPr>
+              <w:divId w:val="761996204"/>
+              <w:tblCellSpacing w:w="15" w:type="dxa"/>
+            </w:trPr>
+            <w:tc>
+              <w:tcPr>
+                <w:tcW w:w="50" w:type="pct"/>
+                <w:hideMark/>
+              </w:tcPr>
+              <w:p>
+                <w:pPr>
+                  <w:pStyle w:val="Bibliography"/>
+                  <w:rPr>
+                    <w:noProof/>
+                  </w:rPr>
+                </w:pPr>
+                <w:r>
+                  <w:rPr>
+                    <w:noProof/>
+                  </w:rPr>
+                  <w:t xml:space="preserve">[5] </w:t>
+                </w:r>
+              </w:p>
+            </w:tc>
+            <w:tc>
+              <w:tcPr>
+                <w:tcW w:w="0" w:type="auto"/>
+                <w:hideMark/>
+              </w:tcPr>
+              <w:p>
+                <w:pPr>
+                  <w:pStyle w:val="Bibliography"/>
+                  <w:rPr>
+                    <w:noProof/>
+                    <w:lang w:val="en-US"/>
+                  </w:rPr>
+                </w:pPr>
+                <w:r>
+                  <w:rPr>
+                    <w:noProof/>
+                    <w:lang w:val="en-US"/>
+                  </w:rPr>
+                  <w:t>G. P. W. Thomas F. Hansen, «Modeling Genetic Architecture: A Multilinear Theory of Gene Interaction,» ScienceDirect, New Haven, Connecticut, 2001.</w:t>
+                </w:r>
+              </w:p>
+            </w:tc>
+          </w:tr>
+          <w:tr>
+            <w:trPr>
+              <w:divId w:val="761996204"/>
+              <w:tblCellSpacing w:w="15" w:type="dxa"/>
+            </w:trPr>
+            <w:tc>
+              <w:tcPr>
+                <w:tcW w:w="50" w:type="pct"/>
+                <w:hideMark/>
+              </w:tcPr>
+              <w:p>
+                <w:pPr>
+                  <w:pStyle w:val="Bibliography"/>
+                  <w:rPr>
+                    <w:noProof/>
+                  </w:rPr>
+                </w:pPr>
+                <w:r>
+                  <w:rPr>
+                    <w:noProof/>
+                  </w:rPr>
+                  <w:t xml:space="preserve">[6] </w:t>
+                </w:r>
+              </w:p>
+            </w:tc>
+            <w:tc>
+              <w:tcPr>
+                <w:tcW w:w="0" w:type="auto"/>
+                <w:hideMark/>
+              </w:tcPr>
+              <w:p>
+                <w:pPr>
+                  <w:pStyle w:val="Bibliography"/>
+                  <w:rPr>
+                    <w:noProof/>
+                    <w:lang w:val="en-US"/>
+                  </w:rPr>
+                </w:pPr>
+                <w:r>
+                  <w:rPr>
+                    <w:noProof/>
+                    <w:lang w:val="en-US"/>
+                  </w:rPr>
+                  <w:t>J. J. M. P. V. O. J. Z. S. S. K. C. K.-S. a. C. G. C. Guergana K Savova, «Mayo clinical Text Analysis and Knowledge Extraction System (cTAKES): architecture, component evaluation and applications,» Journal of the American Medical Informatics Association : JAMIA, 2010.</w:t>
+                </w:r>
+              </w:p>
+            </w:tc>
+          </w:tr>
+          <w:tr>
+            <w:trPr>
+              <w:divId w:val="761996204"/>
+              <w:tblCellSpacing w:w="15" w:type="dxa"/>
+            </w:trPr>
+            <w:tc>
+              <w:tcPr>
+                <w:tcW w:w="50" w:type="pct"/>
+                <w:hideMark/>
+              </w:tcPr>
+              <w:p>
+                <w:pPr>
+                  <w:pStyle w:val="Bibliography"/>
+                  <w:rPr>
+                    <w:noProof/>
+                  </w:rPr>
+                </w:pPr>
+                <w:r>
+                  <w:rPr>
+                    <w:noProof/>
+                  </w:rPr>
+                  <w:t xml:space="preserve">[7] </w:t>
+                </w:r>
+              </w:p>
+            </w:tc>
+            <w:tc>
+              <w:tcPr>
+                <w:tcW w:w="0" w:type="auto"/>
+                <w:hideMark/>
+              </w:tcPr>
+              <w:p>
+                <w:pPr>
+                  <w:pStyle w:val="Bibliography"/>
+                  <w:rPr>
+                    <w:noProof/>
+                    <w:lang w:val="en-US"/>
+                  </w:rPr>
+                </w:pPr>
+                <w:r>
+                  <w:rPr>
+                    <w:noProof/>
+                    <w:lang w:val="en-US"/>
+                  </w:rPr>
+                  <w:t>A. R. Aronson, «Effective mapping of biomedical text to the UMLS Metathesaurus: the MetaMap program.,» Proceedings of the AMIA Symposium. , 2001.</w:t>
+                </w:r>
+              </w:p>
+            </w:tc>
+          </w:tr>
+          <w:tr>
+            <w:trPr>
+              <w:divId w:val="761996204"/>
+              <w:tblCellSpacing w:w="15" w:type="dxa"/>
+            </w:trPr>
+            <w:tc>
+              <w:tcPr>
+                <w:tcW w:w="50" w:type="pct"/>
+                <w:hideMark/>
+              </w:tcPr>
+              <w:p>
+                <w:pPr>
+                  <w:pStyle w:val="Bibliography"/>
+                  <w:rPr>
+                    <w:noProof/>
+                  </w:rPr>
+                </w:pPr>
+                <w:r>
+                  <w:rPr>
+                    <w:noProof/>
+                  </w:rPr>
+                  <w:t xml:space="preserve">[8] </w:t>
+                </w:r>
+              </w:p>
+            </w:tc>
+            <w:tc>
+              <w:tcPr>
+                <w:tcW w:w="0" w:type="auto"/>
+                <w:hideMark/>
+              </w:tcPr>
+              <w:p>
+                <w:pPr>
+                  <w:pStyle w:val="Bibliography"/>
+                  <w:rPr>
+                    <w:noProof/>
+                    <w:lang w:val="en-US"/>
+                  </w:rPr>
+                </w:pPr>
+                <w:r>
+                  <w:rPr>
+                    <w:noProof/>
+                    <w:lang w:val="en-US"/>
+                  </w:rPr>
+                  <w:t>O. G. T. Jian Zhou, «Global Quantitative Modeling of Chromatin Factor Interactions,» Public Library of Science, 2014.</w:t>
+                </w:r>
+              </w:p>
+            </w:tc>
+          </w:tr>
+          <w:tr>
+            <w:trPr>
+              <w:divId w:val="761996204"/>
+              <w:tblCellSpacing w:w="15" w:type="dxa"/>
+            </w:trPr>
+            <w:tc>
+              <w:tcPr>
+                <w:tcW w:w="50" w:type="pct"/>
+                <w:hideMark/>
+              </w:tcPr>
+              <w:p>
+                <w:pPr>
+                  <w:pStyle w:val="Bibliography"/>
+                  <w:rPr>
+                    <w:noProof/>
+                  </w:rPr>
+                </w:pPr>
+                <w:r>
+                  <w:rPr>
+                    <w:noProof/>
+                  </w:rPr>
+                  <w:t xml:space="preserve">[9] </w:t>
+                </w:r>
+              </w:p>
+            </w:tc>
+            <w:tc>
+              <w:tcPr>
+                <w:tcW w:w="0" w:type="auto"/>
+                <w:hideMark/>
+              </w:tcPr>
+              <w:p>
+                <w:pPr>
+                  <w:pStyle w:val="Bibliography"/>
+                  <w:rPr>
+                    <w:noProof/>
+                    <w:lang w:val="en-US"/>
+                  </w:rPr>
+                </w:pPr>
+                <w:r>
+                  <w:rPr>
+                    <w:noProof/>
+                    <w:lang w:val="en-US"/>
+                  </w:rPr>
+                  <w:t>J. R. F. M. J. R. B. Alejandro F. Villaverde, «MIDER: Network Inference with Mutual Information Distance and Entropy ReductionAlejandro F. Villaverde , John Ross, Federico Morán, Julio R. Banga,» Public Library of Science, 2014.</w:t>
                 </w:r>
               </w:p>
             </w:tc>
@@ -2406,10 +4100,11 @@
         </w:tbl>
         <w:p>
           <w:pPr>
-            <w:divId w:val="1562986629"/>
-            <w:rPr>
-              <w:rFonts w:ascii="Calibri" w:eastAsia="Times New Roman" w:hAnsi="Calibri"/>
+            <w:divId w:val="761996204"/>
+            <w:rPr>
+              <w:rFonts w:eastAsia="Times New Roman"/>
               <w:noProof/>
+              <w:lang w:val="en-US"/>
             </w:rPr>
           </w:pPr>
         </w:p>
@@ -2436,7 +4131,7 @@
           <w:rFonts w:ascii="Calibri" w:eastAsia="Calibri" w:hAnsi="Calibri" w:cs="Calibri"/>
           <w:color w:val="000000"/>
           <w:u w:color="000000"/>
-          <w:lang w:val="ru-RU" w:eastAsia="en-GB"/>
+          <w:lang w:eastAsia="en-GB"/>
         </w:rPr>
       </w:pPr>
     </w:p>
@@ -2598,8 +4293,186 @@
       </w:pPr>
     </w:lvl>
   </w:abstractNum>
+  <w:abstractNum w:abstractNumId="1" w15:restartNumberingAfterBreak="0">
+    <w:nsid w:val="722263F5"/>
+    <w:multiLevelType w:val="hybridMultilevel"/>
+    <w:tmpl w:val="195E9294"/>
+    <w:lvl w:ilvl="0" w:tplc="0409000F">
+      <w:start w:val="1"/>
+      <w:numFmt w:val="decimal"/>
+      <w:lvlText w:val="%1."/>
+      <w:lvlJc w:val="left"/>
+      <w:pPr>
+        <w:ind w:left="720" w:hanging="360"/>
+      </w:pPr>
+    </w:lvl>
+    <w:lvl w:ilvl="1" w:tplc="04090019" w:tentative="1">
+      <w:start w:val="1"/>
+      <w:numFmt w:val="lowerLetter"/>
+      <w:lvlText w:val="%2."/>
+      <w:lvlJc w:val="left"/>
+      <w:pPr>
+        <w:ind w:left="1440" w:hanging="360"/>
+      </w:pPr>
+    </w:lvl>
+    <w:lvl w:ilvl="2" w:tplc="0409001B" w:tentative="1">
+      <w:start w:val="1"/>
+      <w:numFmt w:val="lowerRoman"/>
+      <w:lvlText w:val="%3."/>
+      <w:lvlJc w:val="right"/>
+      <w:pPr>
+        <w:ind w:left="2160" w:hanging="180"/>
+      </w:pPr>
+    </w:lvl>
+    <w:lvl w:ilvl="3" w:tplc="0409000F" w:tentative="1">
+      <w:start w:val="1"/>
+      <w:numFmt w:val="decimal"/>
+      <w:lvlText w:val="%4."/>
+      <w:lvlJc w:val="left"/>
+      <w:pPr>
+        <w:ind w:left="2880" w:hanging="360"/>
+      </w:pPr>
+    </w:lvl>
+    <w:lvl w:ilvl="4" w:tplc="04090019" w:tentative="1">
+      <w:start w:val="1"/>
+      <w:numFmt w:val="lowerLetter"/>
+      <w:lvlText w:val="%5."/>
+      <w:lvlJc w:val="left"/>
+      <w:pPr>
+        <w:ind w:left="3600" w:hanging="360"/>
+      </w:pPr>
+    </w:lvl>
+    <w:lvl w:ilvl="5" w:tplc="0409001B" w:tentative="1">
+      <w:start w:val="1"/>
+      <w:numFmt w:val="lowerRoman"/>
+      <w:lvlText w:val="%6."/>
+      <w:lvlJc w:val="right"/>
+      <w:pPr>
+        <w:ind w:left="4320" w:hanging="180"/>
+      </w:pPr>
+    </w:lvl>
+    <w:lvl w:ilvl="6" w:tplc="0409000F" w:tentative="1">
+      <w:start w:val="1"/>
+      <w:numFmt w:val="decimal"/>
+      <w:lvlText w:val="%7."/>
+      <w:lvlJc w:val="left"/>
+      <w:pPr>
+        <w:ind w:left="5040" w:hanging="360"/>
+      </w:pPr>
+    </w:lvl>
+    <w:lvl w:ilvl="7" w:tplc="04090019" w:tentative="1">
+      <w:start w:val="1"/>
+      <w:numFmt w:val="lowerLetter"/>
+      <w:lvlText w:val="%8."/>
+      <w:lvlJc w:val="left"/>
+      <w:pPr>
+        <w:ind w:left="5760" w:hanging="360"/>
+      </w:pPr>
+    </w:lvl>
+    <w:lvl w:ilvl="8" w:tplc="0409001B" w:tentative="1">
+      <w:start w:val="1"/>
+      <w:numFmt w:val="lowerRoman"/>
+      <w:lvlText w:val="%9."/>
+      <w:lvlJc w:val="right"/>
+      <w:pPr>
+        <w:ind w:left="6480" w:hanging="180"/>
+      </w:pPr>
+    </w:lvl>
+  </w:abstractNum>
+  <w:abstractNum w:abstractNumId="2" w15:restartNumberingAfterBreak="0">
+    <w:nsid w:val="745D6DAC"/>
+    <w:multiLevelType w:val="hybridMultilevel"/>
+    <w:tmpl w:val="640EF9E8"/>
+    <w:lvl w:ilvl="0" w:tplc="0409000F">
+      <w:start w:val="1"/>
+      <w:numFmt w:val="decimal"/>
+      <w:lvlText w:val="%1."/>
+      <w:lvlJc w:val="left"/>
+      <w:pPr>
+        <w:ind w:left="720" w:hanging="360"/>
+      </w:pPr>
+    </w:lvl>
+    <w:lvl w:ilvl="1" w:tplc="04090019" w:tentative="1">
+      <w:start w:val="1"/>
+      <w:numFmt w:val="lowerLetter"/>
+      <w:lvlText w:val="%2."/>
+      <w:lvlJc w:val="left"/>
+      <w:pPr>
+        <w:ind w:left="1440" w:hanging="360"/>
+      </w:pPr>
+    </w:lvl>
+    <w:lvl w:ilvl="2" w:tplc="0409001B" w:tentative="1">
+      <w:start w:val="1"/>
+      <w:numFmt w:val="lowerRoman"/>
+      <w:lvlText w:val="%3."/>
+      <w:lvlJc w:val="right"/>
+      <w:pPr>
+        <w:ind w:left="2160" w:hanging="180"/>
+      </w:pPr>
+    </w:lvl>
+    <w:lvl w:ilvl="3" w:tplc="0409000F" w:tentative="1">
+      <w:start w:val="1"/>
+      <w:numFmt w:val="decimal"/>
+      <w:lvlText w:val="%4."/>
+      <w:lvlJc w:val="left"/>
+      <w:pPr>
+        <w:ind w:left="2880" w:hanging="360"/>
+      </w:pPr>
+    </w:lvl>
+    <w:lvl w:ilvl="4" w:tplc="04090019" w:tentative="1">
+      <w:start w:val="1"/>
+      <w:numFmt w:val="lowerLetter"/>
+      <w:lvlText w:val="%5."/>
+      <w:lvlJc w:val="left"/>
+      <w:pPr>
+        <w:ind w:left="3600" w:hanging="360"/>
+      </w:pPr>
+    </w:lvl>
+    <w:lvl w:ilvl="5" w:tplc="0409001B" w:tentative="1">
+      <w:start w:val="1"/>
+      <w:numFmt w:val="lowerRoman"/>
+      <w:lvlText w:val="%6."/>
+      <w:lvlJc w:val="right"/>
+      <w:pPr>
+        <w:ind w:left="4320" w:hanging="180"/>
+      </w:pPr>
+    </w:lvl>
+    <w:lvl w:ilvl="6" w:tplc="0409000F" w:tentative="1">
+      <w:start w:val="1"/>
+      <w:numFmt w:val="decimal"/>
+      <w:lvlText w:val="%7."/>
+      <w:lvlJc w:val="left"/>
+      <w:pPr>
+        <w:ind w:left="5040" w:hanging="360"/>
+      </w:pPr>
+    </w:lvl>
+    <w:lvl w:ilvl="7" w:tplc="04090019" w:tentative="1">
+      <w:start w:val="1"/>
+      <w:numFmt w:val="lowerLetter"/>
+      <w:lvlText w:val="%8."/>
+      <w:lvlJc w:val="left"/>
+      <w:pPr>
+        <w:ind w:left="5760" w:hanging="360"/>
+      </w:pPr>
+    </w:lvl>
+    <w:lvl w:ilvl="8" w:tplc="0409001B" w:tentative="1">
+      <w:start w:val="1"/>
+      <w:numFmt w:val="lowerRoman"/>
+      <w:lvlText w:val="%9."/>
+      <w:lvlJc w:val="right"/>
+      <w:pPr>
+        <w:ind w:left="6480" w:hanging="180"/>
+      </w:pPr>
+    </w:lvl>
+  </w:abstractNum>
   <w:num w:numId="1">
     <w:abstractNumId w:val="0"/>
+  </w:num>
+  <w:num w:numId="2">
+    <w:abstractNumId w:val="1"/>
+  </w:num>
+  <w:num w:numId="3">
+    <w:abstractNumId w:val="2"/>
   </w:num>
 </w:numbering>
 </file>
@@ -3005,7 +4878,7 @@
     <w:rPr>
       <w:sz w:val="24"/>
       <w:szCs w:val="24"/>
-      <w:lang w:val="en-US" w:eastAsia="en-US"/>
+      <w:lang w:val="ru-RU" w:eastAsia="en-US"/>
     </w:rPr>
   </w:style>
   <w:style w:type="paragraph" w:styleId="Heading1">
@@ -3121,6 +4994,17 @@
       <w:bdr w:val="none" w:sz="0" w:space="0" w:color="auto"/>
       <w:lang w:val="en-US" w:eastAsia="en-US"/>
     </w:rPr>
+  </w:style>
+  <w:style w:type="paragraph" w:styleId="ListParagraph">
+    <w:name w:val="List Paragraph"/>
+    <w:basedOn w:val="Normal"/>
+    <w:uiPriority w:val="34"/>
+    <w:qFormat/>
+    <w:rsid w:val="00F41688"/>
+    <w:pPr>
+      <w:ind w:left="720"/>
+      <w:contextualSpacing/>
+    </w:pPr>
   </w:style>
 </w:styles>
 </file>
@@ -4326,11 +6210,153 @@
     <b:Year>2012</b:Year>
     <b:RefOrder>3</b:RefOrder>
   </b:Source>
+  <b:Source>
+    <b:Tag>Gab16</b:Tag>
+    <b:SourceType>ElectronicSource</b:SourceType>
+    <b:Guid>{AC3CAE05-0504-4359-B076-6A51168CF5D4}</b:Guid>
+    <b:Author>
+      <b:Author>
+        <b:NameList>
+          <b:Person>
+            <b:Last>Gabriela Jurca</b:Last>
+            <b:First>Omar</b:First>
+            <b:Middle>Addam, Alper Aksac, Shang Gao, Tansel Özyer, Douglas Demetrick, and Reda Alhajj</b:Middle>
+          </b:Person>
+        </b:NameList>
+      </b:Author>
+    </b:Author>
+    <b:Title>Integrating text mining, data mining, and network analysis for identifying genetic breast cancer trends</b:Title>
+    <b:Publisher>BMC Research Notes</b:Publisher>
+    <b:Year>2016</b:Year>
+    <b:RefOrder>4</b:RefOrder>
+  </b:Source>
+  <b:Source>
+    <b:Tag>Tho01</b:Tag>
+    <b:SourceType>ElectronicSource</b:SourceType>
+    <b:Guid>{FC2E9D9D-5A3F-41E6-A338-2E1F84644852}</b:Guid>
+    <b:Author>
+      <b:Author>
+        <b:NameList>
+          <b:Person>
+            <b:Last>Thomas F. Hansen</b:Last>
+            <b:First>Günter</b:First>
+            <b:Middle>P. Wagner</b:Middle>
+          </b:Person>
+        </b:NameList>
+      </b:Author>
+    </b:Author>
+    <b:Title>Modeling Genetic Architecture: A Multilinear Theory of Gene Interaction</b:Title>
+    <b:City>New Haven, Connecticut</b:City>
+    <b:Publisher>ScienceDirect</b:Publisher>
+    <b:Year>2001</b:Year>
+    <b:RefOrder>5</b:RefOrder>
+  </b:Source>
+  <b:Source>
+    <b:Tag>Gue10</b:Tag>
+    <b:SourceType>ElectronicSource</b:SourceType>
+    <b:Guid>{70606B21-0A69-4017-A04D-01E8F31BAB14}</b:Guid>
+    <b:Title>Mayo clinical Text Analysis and Knowledge Extraction System (cTAKES): architecture, component evaluation and applications</b:Title>
+    <b:Publisher>Journal of the American Medical Informatics Association : JAMIA</b:Publisher>
+    <b:Year>2010</b:Year>
+    <b:URL>https://wiki.nci.nih.gov/display/vkc/ctakes+(clinical+text+analysis+and+knowledge+extraction+system)</b:URL>
+    <b:Author>
+      <b:Author>
+        <b:NameList>
+          <b:Person>
+            <b:Last>Guergana K Savova</b:Last>
+            <b:First>James</b:First>
+            <b:Middle>J Masanz, Philip V Ogren, Jiaping Zheng, Sunghwan Sohn, Karin C Kipper-Schuler, and Christopher G Chute</b:Middle>
+          </b:Person>
+        </b:NameList>
+      </b:Author>
+    </b:Author>
+    <b:RefOrder>6</b:RefOrder>
+  </b:Source>
+  <b:Source>
+    <b:Tag>ARA01</b:Tag>
+    <b:SourceType>ElectronicSource</b:SourceType>
+    <b:Guid>{6EB5DCBF-457F-4D3F-949D-EB007E26AB88}</b:Guid>
+    <b:Author>
+      <b:Author>
+        <b:NameList>
+          <b:Person>
+            <b:Last>Aronson</b:Last>
+            <b:First>A.</b:First>
+            <b:Middle>R.</b:Middle>
+          </b:Person>
+        </b:NameList>
+      </b:Author>
+    </b:Author>
+    <b:Title>Effective mapping of biomedical text to the UMLS Metathesaurus: the MetaMap program.</b:Title>
+    <b:Publisher>Proceedings of the AMIA Symposium. </b:Publisher>
+    <b:Year>2001</b:Year>
+    <b:RefOrder>7</b:RefOrder>
+  </b:Source>
+  <b:Source>
+    <b:Tag>Jia14</b:Tag>
+    <b:SourceType>ElectronicSource</b:SourceType>
+    <b:Guid>{34B98FB4-D653-4D44-B9DA-44F0E4529F51}</b:Guid>
+    <b:Author>
+      <b:Author>
+        <b:NameList>
+          <b:Person>
+            <b:Last>Jian Zhou</b:Last>
+            <b:First>Olga</b:First>
+            <b:Middle>G. Troyanskaya</b:Middle>
+          </b:Person>
+        </b:NameList>
+      </b:Author>
+    </b:Author>
+    <b:Title>Global Quantitative Modeling of Chromatin Factor Interactions</b:Title>
+    <b:Publisher>Public Library of Science</b:Publisher>
+    <b:Year>2014</b:Year>
+    <b:RefOrder>8</b:RefOrder>
+  </b:Source>
+  <b:Source>
+    <b:Tag>Ale14</b:Tag>
+    <b:SourceType>ElectronicSource</b:SourceType>
+    <b:Guid>{DF62428F-FF56-4874-A7D8-3C2AE02E83A9}</b:Guid>
+    <b:Author>
+      <b:Author>
+        <b:NameList>
+          <b:Person>
+            <b:Last>Alejandro F. Villaverde</b:Last>
+            <b:First>John</b:First>
+            <b:Middle>Ross, Federico Morán, Julio R. Banga</b:Middle>
+          </b:Person>
+        </b:NameList>
+      </b:Author>
+    </b:Author>
+    <b:Title>MIDER: Network Inference with Mutual Information Distance and Entropy ReductionAlejandro F. Villaverde , John Ross, Federico Morán, Julio R. Banga</b:Title>
+    <b:Publisher>Public Library of Science</b:Publisher>
+    <b:Year>2014</b:Year>
+    <b:RefOrder>9</b:RefOrder>
+  </b:Source>
+  <b:Source>
+    <b:Tag>Vic07</b:Tag>
+    <b:SourceType>ElectronicSource</b:SourceType>
+    <b:Guid>{56D38543-6A19-46A6-A272-34E4A51A22A9}</b:Guid>
+    <b:Author>
+      <b:Author>
+        <b:NameList>
+          <b:Person>
+            <b:Last>Victor Trevino</b:Last>
+            <b:First>Francesco</b:First>
+            <b:Middle>Falciani and Hugo A Barrera-Saldaña</b:Middle>
+          </b:Person>
+        </b:NameList>
+      </b:Author>
+    </b:Author>
+    <b:Title>DNA Microarrays: a Powerful Genomic Tool for Biomedical and Clinical Research</b:Title>
+    <b:Publisher>Molecular Medicine</b:Publisher>
+    <b:Year>2007</b:Year>
+    <b:RefOrder>10</b:RefOrder>
+  </b:Source>
 </b:Sources>
 </file>
 
 <file path=customXml/itemProps1.xml><?xml version="1.0" encoding="utf-8"?>
-<ds:datastoreItem xmlns:ds="http://schemas.openxmlformats.org/officeDocument/2006/customXml" ds:itemID="{36912833-D1E6-441A-A02F-A742210CDB07}">
+<ds:datastoreItem xmlns:ds="http://schemas.openxmlformats.org/officeDocument/2006/customXml" ds:itemID="{BA6162C1-F68E-4CAB-ABB7-309D1FA0082E}">
   <ds:schemaRefs>
     <ds:schemaRef ds:uri="http://schemas.openxmlformats.org/officeDocument/2006/bibliography"/>
   </ds:schemaRefs>

</xml_diff>